<commit_message>
New comments through 2-3
</commit_message>
<xml_diff>
--- a/Charlie's Notes.docx
+++ b/Charlie's Notes.docx
@@ -37,6 +37,31 @@
       <w:pPr>
         <w:spacing w:after="0" w:line="240" w:lineRule="auto"/>
         <w:rPr>
+          <w:color w:val="0070C0"/>
+        </w:rPr>
+      </w:pPr>
+      <w:r>
+        <w:rPr>
+          <w:color w:val="0070C0"/>
+        </w:rPr>
+        <w:t>Now it works.  Keep your spacing consistent</w:t>
+      </w:r>
+      <w:r>
+        <w:rPr>
+          <w:color w:val="0070C0"/>
+        </w:rPr>
+        <w:t>!</w:t>
+      </w:r>
+    </w:p>
+    <w:p>
+      <w:pPr>
+        <w:spacing w:after="0" w:line="240" w:lineRule="auto"/>
+      </w:pPr>
+    </w:p>
+    <w:p>
+      <w:pPr>
+        <w:spacing w:after="0" w:line="240" w:lineRule="auto"/>
+        <w:rPr>
           <w:b/>
           <w:bCs/>
           <w:u w:val="single"/>
@@ -84,6 +109,39 @@
       </w:r>
       <w:r>
         <w:t xml:space="preserve"> increases the complexity of scripting the output statement (because you have to do much more switching between string output and variable output)</w:t>
+      </w:r>
+    </w:p>
+    <w:p>
+      <w:pPr>
+        <w:spacing w:after="0" w:line="240" w:lineRule="auto"/>
+      </w:pPr>
+    </w:p>
+    <w:p>
+      <w:pPr>
+        <w:spacing w:after="0" w:line="240" w:lineRule="auto"/>
+        <w:rPr>
+          <w:color w:val="C00000"/>
+        </w:rPr>
+      </w:pPr>
+      <w:r>
+        <w:rPr>
+          <w:color w:val="C00000"/>
+        </w:rPr>
+        <w:t xml:space="preserve">Still </w:t>
+      </w:r>
+      <w:proofErr w:type="gramStart"/>
+      <w:r>
+        <w:rPr>
+          <w:color w:val="C00000"/>
+        </w:rPr>
+        <w:t>don't</w:t>
+      </w:r>
+      <w:proofErr w:type="gramEnd"/>
+      <w:r>
+        <w:rPr>
+          <w:color w:val="C00000"/>
+        </w:rPr>
+        <w:t xml:space="preserve"> have commas in the output…</w:t>
       </w:r>
     </w:p>
     <w:p>
@@ -667,6 +725,196 @@
     <w:p>
       <w:pPr>
         <w:spacing w:after="0" w:line="240" w:lineRule="auto"/>
+      </w:pPr>
+    </w:p>
+    <w:p>
+      <w:pPr>
+        <w:spacing w:after="0" w:line="240" w:lineRule="auto"/>
+        <w:rPr>
+          <w:color w:val="0070C0"/>
+        </w:rPr>
+      </w:pPr>
+      <w:r>
+        <w:rPr>
+          <w:color w:val="0070C0"/>
+        </w:rPr>
+        <w:t>Works now… this was not taught until 1-8 but you could do line 11 like this</w:t>
+      </w:r>
+      <w:r>
+        <w:rPr>
+          <w:color w:val="0070C0"/>
+        </w:rPr>
+        <w:t>:</w:t>
+      </w:r>
+    </w:p>
+    <w:p>
+      <w:pPr>
+        <w:spacing w:after="0" w:line="240" w:lineRule="auto"/>
+        <w:rPr>
+          <w:rFonts w:ascii="Courier New" w:hAnsi="Courier New" w:cs="Courier New"/>
+          <w:color w:val="0070C0"/>
+        </w:rPr>
+      </w:pPr>
+      <w:r>
+        <w:rPr>
+          <w:rFonts w:ascii="Courier New" w:hAnsi="Courier New" w:cs="Courier New"/>
+          <w:color w:val="0070C0"/>
+        </w:rPr>
+        <w:t xml:space="preserve">  </w:t>
+      </w:r>
+      <w:r>
+        <w:rPr>
+          <w:rFonts w:ascii="Courier New" w:hAnsi="Courier New" w:cs="Courier New"/>
+          <w:color w:val="C00000"/>
+        </w:rPr>
+        <w:t xml:space="preserve">else </w:t>
+      </w:r>
+      <w:proofErr w:type="gramStart"/>
+      <w:r>
+        <w:rPr>
+          <w:rFonts w:ascii="Courier New" w:hAnsi="Courier New" w:cs="Courier New"/>
+          <w:color w:val="0070C0"/>
+        </w:rPr>
+        <w:t>if(</w:t>
+      </w:r>
+      <w:proofErr w:type="spellStart"/>
+      <w:proofErr w:type="gramEnd"/>
+      <w:r>
+        <w:rPr>
+          <w:rFonts w:ascii="Courier New" w:hAnsi="Courier New" w:cs="Courier New"/>
+          <w:color w:val="0070C0"/>
+        </w:rPr>
+        <w:t>maxtempToday</w:t>
+      </w:r>
+      <w:proofErr w:type="spellEnd"/>
+      <w:r>
+        <w:rPr>
+          <w:rFonts w:ascii="Courier New" w:hAnsi="Courier New" w:cs="Courier New"/>
+          <w:color w:val="0070C0"/>
+        </w:rPr>
+        <w:t xml:space="preserve"> &gt;= 80)</w:t>
+      </w:r>
+    </w:p>
+    <w:p>
+      <w:pPr>
+        <w:spacing w:after="0" w:line="240" w:lineRule="auto"/>
+        <w:rPr>
+          <w:rFonts w:ascii="Courier New" w:hAnsi="Courier New" w:cs="Courier New"/>
+          <w:color w:val="0070C0"/>
+        </w:rPr>
+      </w:pPr>
+      <w:r>
+        <w:rPr>
+          <w:rFonts w:ascii="Courier New" w:hAnsi="Courier New" w:cs="Courier New"/>
+          <w:color w:val="0070C0"/>
+        </w:rPr>
+        <w:t xml:space="preserve">  { </w:t>
+      </w:r>
+    </w:p>
+    <w:p>
+      <w:pPr>
+        <w:spacing w:after="0" w:line="240" w:lineRule="auto"/>
+        <w:rPr>
+          <w:rFonts w:ascii="Courier New" w:hAnsi="Courier New" w:cs="Courier New"/>
+          <w:color w:val="0070C0"/>
+        </w:rPr>
+      </w:pPr>
+      <w:r>
+        <w:rPr>
+          <w:rFonts w:ascii="Courier New" w:hAnsi="Courier New" w:cs="Courier New"/>
+          <w:color w:val="0070C0"/>
+        </w:rPr>
+        <w:t xml:space="preserve">    cat ("enjoy the sunshine"</w:t>
+      </w:r>
+      <w:proofErr w:type="gramStart"/>
+      <w:r>
+        <w:rPr>
+          <w:rFonts w:ascii="Courier New" w:hAnsi="Courier New" w:cs="Courier New"/>
+          <w:color w:val="0070C0"/>
+        </w:rPr>
+        <w:t>);</w:t>
+      </w:r>
+      <w:proofErr w:type="gramEnd"/>
+    </w:p>
+    <w:p>
+      <w:pPr>
+        <w:spacing w:after="0" w:line="240" w:lineRule="auto"/>
+        <w:rPr>
+          <w:rFonts w:ascii="Courier New" w:hAnsi="Courier New" w:cs="Courier New"/>
+          <w:color w:val="0070C0"/>
+        </w:rPr>
+      </w:pPr>
+      <w:r>
+        <w:rPr>
+          <w:rFonts w:ascii="Courier New" w:hAnsi="Courier New" w:cs="Courier New"/>
+          <w:color w:val="0070C0"/>
+        </w:rPr>
+        <w:t xml:space="preserve">  }</w:t>
+      </w:r>
+    </w:p>
+    <w:p>
+      <w:pPr>
+        <w:spacing w:after="0" w:line="240" w:lineRule="auto"/>
+        <w:rPr>
+          <w:color w:val="0070C0"/>
+        </w:rPr>
+      </w:pPr>
+    </w:p>
+    <w:p>
+      <w:pPr>
+        <w:spacing w:after="0" w:line="240" w:lineRule="auto"/>
+        <w:rPr>
+          <w:color w:val="0070C0"/>
+        </w:rPr>
+      </w:pPr>
+      <w:r>
+        <w:rPr>
+          <w:color w:val="0070C0"/>
+        </w:rPr>
+        <w:t xml:space="preserve">It is better this way because </w:t>
+      </w:r>
+      <w:proofErr w:type="spellStart"/>
+      <w:r>
+        <w:rPr>
+          <w:color w:val="0070C0"/>
+        </w:rPr>
+        <w:t>maxTempToday</w:t>
+      </w:r>
+      <w:proofErr w:type="spellEnd"/>
+      <w:r>
+        <w:rPr>
+          <w:color w:val="0070C0"/>
+        </w:rPr>
+        <w:t xml:space="preserve"> &gt;= 80 is mutually exclusive with </w:t>
+      </w:r>
+      <w:proofErr w:type="spellStart"/>
+      <w:r>
+        <w:rPr>
+          <w:color w:val="0070C0"/>
+        </w:rPr>
+        <w:t>maxTempToday</w:t>
+      </w:r>
+      <w:proofErr w:type="spellEnd"/>
+      <w:r>
+        <w:rPr>
+          <w:color w:val="0070C0"/>
+        </w:rPr>
+        <w:t xml:space="preserve"> &lt; 30, so there is no point in executing line 11 if line 6 evaluated to TRUE.</w:t>
+      </w:r>
+    </w:p>
+    <w:p>
+      <w:pPr>
+        <w:spacing w:after="0" w:line="240" w:lineRule="auto"/>
+      </w:pPr>
+    </w:p>
+    <w:p>
+      <w:pPr>
+        <w:spacing w:after="0" w:line="240" w:lineRule="auto"/>
+      </w:pPr>
+    </w:p>
+    <w:p>
+      <w:pPr>
+        <w:spacing w:after="0" w:line="240" w:lineRule="auto"/>
         <w:rPr>
           <w:b/>
           <w:bCs/>
@@ -733,7 +981,6 @@
         <w:spacing w:after="0" w:line="240" w:lineRule="auto"/>
       </w:pPr>
       <w:r>
-        <w:lastRenderedPageBreak/>
         <w:t>Lines 11 and 25-28 need to be adjusted.  Yes, I am a tyrant about spacing – it is a life saver as your code gets longer and more complex.</w:t>
       </w:r>
     </w:p>
@@ -829,6 +1076,20 @@
     <w:p>
       <w:pPr>
         <w:spacing w:after="0" w:line="240" w:lineRule="auto"/>
+        <w:rPr>
+          <w:color w:val="0070C0"/>
+        </w:rPr>
+      </w:pPr>
+      <w:r>
+        <w:rPr>
+          <w:color w:val="0070C0"/>
+        </w:rPr>
+        <w:t>Looks good – including the challenge!</w:t>
+      </w:r>
+    </w:p>
+    <w:p>
+      <w:pPr>
+        <w:spacing w:after="0" w:line="240" w:lineRule="auto"/>
       </w:pPr>
     </w:p>
     <w:p>
@@ -854,7 +1115,7 @@
           <w:bCs/>
           <w:u w:val="single"/>
         </w:rPr>
-        <w:t xml:space="preserve"> (part </w:t>
+        <w:t xml:space="preserve"> (part 2)</w:t>
       </w:r>
       <w:r>
         <w:rPr>
@@ -862,22 +1123,6 @@
           <w:bCs/>
           <w:u w:val="single"/>
         </w:rPr>
-        <w:t>2</w:t>
-      </w:r>
-      <w:r>
-        <w:rPr>
-          <w:b/>
-          <w:bCs/>
-          <w:u w:val="single"/>
-        </w:rPr>
-        <w:t>)</w:t>
-      </w:r>
-      <w:r>
-        <w:rPr>
-          <w:b/>
-          <w:bCs/>
-          <w:u w:val="single"/>
-        </w:rPr>
         <w:t>:</w:t>
       </w:r>
     </w:p>
@@ -1006,14 +1251,7 @@
           <w:rFonts w:ascii="Courier New" w:hAnsi="Courier New" w:cs="Courier New"/>
           <w:color w:val="0070C0"/>
         </w:rPr>
-        <w:t xml:space="preserve">  }</w:t>
-      </w:r>
-      <w:r>
-        <w:rPr>
-          <w:rFonts w:ascii="Courier New" w:hAnsi="Courier New" w:cs="Courier New"/>
-          <w:color w:val="0070C0"/>
-        </w:rPr>
-        <w:t xml:space="preserve"> </w:t>
+        <w:t xml:space="preserve">  } </w:t>
       </w:r>
     </w:p>
     <w:p>
@@ -1178,6 +1416,7 @@
         <w:spacing w:after="0" w:line="240" w:lineRule="auto"/>
       </w:pPr>
       <w:r>
+        <w:lastRenderedPageBreak/>
         <w:t>This is sometimes impossible but in this it is not.</w:t>
       </w:r>
     </w:p>
@@ -1210,6 +1449,459 @@
     <w:p>
       <w:pPr>
         <w:spacing w:after="0" w:line="240" w:lineRule="auto"/>
+        <w:rPr>
+          <w:color w:val="0070C0"/>
+        </w:rPr>
+      </w:pPr>
+      <w:r>
+        <w:rPr>
+          <w:color w:val="0070C0"/>
+        </w:rPr>
+        <w:t>The code works but I would change one thing</w:t>
+      </w:r>
+      <w:r>
+        <w:rPr>
+          <w:color w:val="0070C0"/>
+        </w:rPr>
+        <w:t xml:space="preserve"> (parentheses in </w:t>
+      </w:r>
+      <w:proofErr w:type="gramStart"/>
+      <w:r>
+        <w:rPr>
+          <w:color w:val="0070C0"/>
+        </w:rPr>
+        <w:t>red)</w:t>
+      </w:r>
+      <w:r>
+        <w:rPr>
+          <w:color w:val="0070C0"/>
+        </w:rPr>
+        <w:t>…</w:t>
+      </w:r>
+      <w:proofErr w:type="gramEnd"/>
+    </w:p>
+    <w:p>
+      <w:pPr>
+        <w:spacing w:after="0" w:line="240" w:lineRule="auto"/>
+      </w:pPr>
+    </w:p>
+    <w:p>
+      <w:pPr>
+        <w:spacing w:after="0" w:line="240" w:lineRule="auto"/>
+        <w:rPr>
+          <w:rFonts w:ascii="Courier New" w:hAnsi="Courier New" w:cs="Courier New"/>
+          <w:color w:val="0070C0"/>
+        </w:rPr>
+      </w:pPr>
+      <w:r>
+        <w:rPr>
+          <w:rFonts w:ascii="Courier New" w:hAnsi="Courier New" w:cs="Courier New"/>
+          <w:color w:val="0070C0"/>
+        </w:rPr>
+        <w:t xml:space="preserve">  </w:t>
+      </w:r>
+      <w:proofErr w:type="gramStart"/>
+      <w:r>
+        <w:rPr>
+          <w:rFonts w:ascii="Courier New" w:hAnsi="Courier New" w:cs="Courier New"/>
+          <w:color w:val="0070C0"/>
+        </w:rPr>
+        <w:t xml:space="preserve">if( </w:t>
+      </w:r>
+      <w:r>
+        <w:rPr>
+          <w:rFonts w:ascii="Courier New" w:hAnsi="Courier New" w:cs="Courier New"/>
+          <w:color w:val="C00000"/>
+        </w:rPr>
+        <w:t>(</w:t>
+      </w:r>
+      <w:proofErr w:type="spellStart"/>
+      <w:proofErr w:type="gramEnd"/>
+      <w:r>
+        <w:rPr>
+          <w:rFonts w:ascii="Courier New" w:hAnsi="Courier New" w:cs="Courier New"/>
+          <w:color w:val="0070C0"/>
+        </w:rPr>
+        <w:t>fishWeight</w:t>
+      </w:r>
+      <w:proofErr w:type="spellEnd"/>
+      <w:r>
+        <w:rPr>
+          <w:rFonts w:ascii="Courier New" w:hAnsi="Courier New" w:cs="Courier New"/>
+          <w:color w:val="0070C0"/>
+        </w:rPr>
+        <w:t xml:space="preserve"> &gt;20 &amp;&amp; </w:t>
+      </w:r>
+      <w:proofErr w:type="spellStart"/>
+      <w:r>
+        <w:rPr>
+          <w:rFonts w:ascii="Courier New" w:hAnsi="Courier New" w:cs="Courier New"/>
+          <w:color w:val="0070C0"/>
+        </w:rPr>
+        <w:t>fishWeight</w:t>
+      </w:r>
+      <w:proofErr w:type="spellEnd"/>
+      <w:r>
+        <w:rPr>
+          <w:rFonts w:ascii="Courier New" w:hAnsi="Courier New" w:cs="Courier New"/>
+          <w:color w:val="0070C0"/>
+        </w:rPr>
+        <w:t xml:space="preserve"> &lt;100</w:t>
+      </w:r>
+      <w:r>
+        <w:rPr>
+          <w:rFonts w:ascii="Courier New" w:hAnsi="Courier New" w:cs="Courier New"/>
+          <w:color w:val="C00000"/>
+        </w:rPr>
+        <w:t>)</w:t>
+      </w:r>
+      <w:r>
+        <w:rPr>
+          <w:rFonts w:ascii="Courier New" w:hAnsi="Courier New" w:cs="Courier New"/>
+          <w:color w:val="0070C0"/>
+        </w:rPr>
+        <w:t xml:space="preserve"> &amp;&amp; </w:t>
+      </w:r>
+    </w:p>
+    <w:p>
+      <w:pPr>
+        <w:spacing w:after="0" w:line="240" w:lineRule="auto"/>
+        <w:rPr>
+          <w:rFonts w:ascii="Courier New" w:hAnsi="Courier New" w:cs="Courier New"/>
+          <w:color w:val="0070C0"/>
+        </w:rPr>
+      </w:pPr>
+      <w:r>
+        <w:rPr>
+          <w:rFonts w:ascii="Courier New" w:hAnsi="Courier New" w:cs="Courier New"/>
+          <w:color w:val="0070C0"/>
+        </w:rPr>
+        <w:t xml:space="preserve">      </w:t>
+      </w:r>
+      <w:r>
+        <w:rPr>
+          <w:rFonts w:ascii="Courier New" w:hAnsi="Courier New" w:cs="Courier New"/>
+          <w:color w:val="C00000"/>
+        </w:rPr>
+        <w:t>(</w:t>
+      </w:r>
+      <w:proofErr w:type="spellStart"/>
+      <w:r>
+        <w:rPr>
+          <w:rFonts w:ascii="Courier New" w:hAnsi="Courier New" w:cs="Courier New"/>
+          <w:color w:val="0070C0"/>
+        </w:rPr>
+        <w:t>fishlocation</w:t>
+      </w:r>
+      <w:proofErr w:type="spellEnd"/>
+      <w:r>
+        <w:rPr>
+          <w:rFonts w:ascii="Courier New" w:hAnsi="Courier New" w:cs="Courier New"/>
+          <w:color w:val="0070C0"/>
+        </w:rPr>
+        <w:t xml:space="preserve"> == "north" || </w:t>
+      </w:r>
+      <w:proofErr w:type="spellStart"/>
+      <w:r>
+        <w:rPr>
+          <w:rFonts w:ascii="Courier New" w:hAnsi="Courier New" w:cs="Courier New"/>
+          <w:color w:val="0070C0"/>
+        </w:rPr>
+        <w:t>fishlocation</w:t>
+      </w:r>
+      <w:proofErr w:type="spellEnd"/>
+      <w:r>
+        <w:rPr>
+          <w:rFonts w:ascii="Courier New" w:hAnsi="Courier New" w:cs="Courier New"/>
+          <w:color w:val="0070C0"/>
+        </w:rPr>
+        <w:t>== "south"</w:t>
+      </w:r>
+      <w:proofErr w:type="gramStart"/>
+      <w:r>
+        <w:rPr>
+          <w:rFonts w:ascii="Courier New" w:hAnsi="Courier New" w:cs="Courier New"/>
+          <w:color w:val="C00000"/>
+        </w:rPr>
+        <w:t>)</w:t>
+      </w:r>
+      <w:r>
+        <w:rPr>
+          <w:rFonts w:ascii="Courier New" w:hAnsi="Courier New" w:cs="Courier New"/>
+          <w:color w:val="0070C0"/>
+        </w:rPr>
+        <w:t xml:space="preserve"> </w:t>
+      </w:r>
+      <w:r>
+        <w:rPr>
+          <w:rFonts w:ascii="Courier New" w:hAnsi="Courier New" w:cs="Courier New"/>
+          <w:color w:val="0070C0"/>
+        </w:rPr>
+        <w:t>)</w:t>
+      </w:r>
+      <w:proofErr w:type="gramEnd"/>
+    </w:p>
+    <w:p>
+      <w:pPr>
+        <w:spacing w:after="0" w:line="240" w:lineRule="auto"/>
+        <w:rPr>
+          <w:rFonts w:ascii="Courier New" w:hAnsi="Courier New" w:cs="Courier New"/>
+          <w:color w:val="0070C0"/>
+        </w:rPr>
+      </w:pPr>
+      <w:r>
+        <w:rPr>
+          <w:rFonts w:ascii="Courier New" w:hAnsi="Courier New" w:cs="Courier New"/>
+          <w:color w:val="0070C0"/>
+        </w:rPr>
+        <w:t xml:space="preserve">  {</w:t>
+      </w:r>
+    </w:p>
+    <w:p>
+      <w:pPr>
+        <w:spacing w:after="0" w:line="240" w:lineRule="auto"/>
+        <w:rPr>
+          <w:rFonts w:ascii="Courier New" w:hAnsi="Courier New" w:cs="Courier New"/>
+          <w:color w:val="0070C0"/>
+        </w:rPr>
+      </w:pPr>
+      <w:r>
+        <w:rPr>
+          <w:rFonts w:ascii="Courier New" w:hAnsi="Courier New" w:cs="Courier New"/>
+          <w:color w:val="0070C0"/>
+        </w:rPr>
+        <w:t xml:space="preserve">    cat ("\</w:t>
+      </w:r>
+      <w:proofErr w:type="spellStart"/>
+      <w:r>
+        <w:rPr>
+          <w:rFonts w:ascii="Courier New" w:hAnsi="Courier New" w:cs="Courier New"/>
+          <w:color w:val="0070C0"/>
+        </w:rPr>
+        <w:t>nbonus</w:t>
+      </w:r>
+      <w:proofErr w:type="spellEnd"/>
+      <w:r>
+        <w:rPr>
+          <w:rFonts w:ascii="Courier New" w:hAnsi="Courier New" w:cs="Courier New"/>
+          <w:color w:val="0070C0"/>
+        </w:rPr>
+        <w:t xml:space="preserve"> fish"</w:t>
+      </w:r>
+      <w:proofErr w:type="gramStart"/>
+      <w:r>
+        <w:rPr>
+          <w:rFonts w:ascii="Courier New" w:hAnsi="Courier New" w:cs="Courier New"/>
+          <w:color w:val="0070C0"/>
+        </w:rPr>
+        <w:t>);</w:t>
+      </w:r>
+      <w:proofErr w:type="gramEnd"/>
+    </w:p>
+    <w:p>
+      <w:pPr>
+        <w:spacing w:after="0" w:line="240" w:lineRule="auto"/>
+        <w:rPr>
+          <w:rFonts w:ascii="Courier New" w:hAnsi="Courier New" w:cs="Courier New"/>
+          <w:color w:val="0070C0"/>
+        </w:rPr>
+      </w:pPr>
+      <w:r>
+        <w:rPr>
+          <w:rFonts w:ascii="Courier New" w:hAnsi="Courier New" w:cs="Courier New"/>
+          <w:color w:val="0070C0"/>
+        </w:rPr>
+        <w:t xml:space="preserve">  }</w:t>
+      </w:r>
+    </w:p>
+    <w:p>
+      <w:pPr>
+        <w:spacing w:after="0" w:line="240" w:lineRule="auto"/>
+        <w:rPr>
+          <w:rFonts w:cstheme="minorHAnsi"/>
+          <w:color w:val="0070C0"/>
+        </w:rPr>
+      </w:pPr>
+    </w:p>
+    <w:p>
+      <w:pPr>
+        <w:spacing w:after="0" w:line="240" w:lineRule="auto"/>
+        <w:rPr>
+          <w:rFonts w:cstheme="minorHAnsi"/>
+          <w:color w:val="0070C0"/>
+        </w:rPr>
+      </w:pPr>
+      <w:r>
+        <w:rPr>
+          <w:rFonts w:cstheme="minorHAnsi"/>
+          <w:color w:val="0070C0"/>
+        </w:rPr>
+        <w:t>In this case the order of operation worked the way you wanted it but the rules when it comes to &amp;&amp; and || is not always intuitive so it is best to be explicit with added parenthes</w:t>
+      </w:r>
+      <w:r>
+        <w:rPr>
+          <w:rFonts w:cstheme="minorHAnsi"/>
+          <w:color w:val="0070C0"/>
+        </w:rPr>
+        <w:t>e</w:t>
+      </w:r>
+      <w:r>
+        <w:rPr>
+          <w:rFonts w:cstheme="minorHAnsi"/>
+          <w:color w:val="0070C0"/>
+        </w:rPr>
+        <w:t>s (just like algebra)</w:t>
+      </w:r>
+    </w:p>
+    <w:p>
+      <w:pPr>
+        <w:spacing w:after="0" w:line="240" w:lineRule="auto"/>
+        <w:rPr>
+          <w:rFonts w:cstheme="minorHAnsi"/>
+          <w:color w:val="0070C0"/>
+        </w:rPr>
+      </w:pPr>
+    </w:p>
+    <w:p>
+      <w:pPr>
+        <w:spacing w:after="0" w:line="240" w:lineRule="auto"/>
+        <w:rPr>
+          <w:rFonts w:cstheme="minorHAnsi"/>
+          <w:b/>
+          <w:bCs/>
+          <w:u w:val="single"/>
+        </w:rPr>
+      </w:pPr>
+      <w:r>
+        <w:rPr>
+          <w:rFonts w:cstheme="minorHAnsi"/>
+          <w:b/>
+          <w:bCs/>
+          <w:u w:val="single"/>
+        </w:rPr>
+        <w:t>App 1-10:</w:t>
+      </w:r>
+    </w:p>
+    <w:p>
+      <w:pPr>
+        <w:spacing w:after="0" w:line="240" w:lineRule="auto"/>
+        <w:rPr>
+          <w:rFonts w:cstheme="minorHAnsi"/>
+        </w:rPr>
+      </w:pPr>
+      <w:r>
+        <w:rPr>
+          <w:rFonts w:cstheme="minorHAnsi"/>
+        </w:rPr>
+        <w:t xml:space="preserve">Don't see </w:t>
+      </w:r>
+      <w:proofErr w:type="gramStart"/>
+      <w:r>
+        <w:rPr>
+          <w:rFonts w:cstheme="minorHAnsi"/>
+        </w:rPr>
+        <w:t>it</w:t>
+      </w:r>
+      <w:proofErr w:type="gramEnd"/>
+    </w:p>
+    <w:p>
+      <w:pPr>
+        <w:spacing w:after="0" w:line="240" w:lineRule="auto"/>
+        <w:rPr>
+          <w:rFonts w:cstheme="minorHAnsi"/>
+        </w:rPr>
+      </w:pPr>
+    </w:p>
+    <w:p>
+      <w:pPr>
+        <w:spacing w:after="0" w:line="240" w:lineRule="auto"/>
+        <w:rPr>
+          <w:rFonts w:cstheme="minorHAnsi"/>
+          <w:b/>
+          <w:bCs/>
+          <w:u w:val="single"/>
+        </w:rPr>
+      </w:pPr>
+      <w:r>
+        <w:rPr>
+          <w:rFonts w:cstheme="minorHAnsi"/>
+          <w:b/>
+          <w:bCs/>
+          <w:u w:val="single"/>
+        </w:rPr>
+        <w:t>App 2-1</w:t>
+      </w:r>
+      <w:r>
+        <w:rPr>
+          <w:rFonts w:cstheme="minorHAnsi"/>
+          <w:b/>
+          <w:bCs/>
+          <w:u w:val="single"/>
+        </w:rPr>
+        <w:t>, 2-2, 2-3</w:t>
+      </w:r>
+      <w:r>
+        <w:rPr>
+          <w:rFonts w:cstheme="minorHAnsi"/>
+          <w:b/>
+          <w:bCs/>
+          <w:u w:val="single"/>
+        </w:rPr>
+        <w:t>:</w:t>
+      </w:r>
+    </w:p>
+    <w:p>
+      <w:pPr>
+        <w:spacing w:after="0" w:line="240" w:lineRule="auto"/>
+        <w:rPr>
+          <w:rFonts w:cstheme="minorHAnsi"/>
+        </w:rPr>
+      </w:pPr>
+      <w:r>
+        <w:rPr>
+          <w:rFonts w:cstheme="minorHAnsi"/>
+          <w:b/>
+          <w:bCs/>
+          <w:i/>
+          <w:iCs/>
+        </w:rPr>
+        <w:t>LansingWeather.csv</w:t>
+      </w:r>
+      <w:r>
+        <w:rPr>
+          <w:rFonts w:cstheme="minorHAnsi"/>
+        </w:rPr>
+        <w:t xml:space="preserve"> does not exist in your </w:t>
+      </w:r>
+      <w:r>
+        <w:rPr>
+          <w:rFonts w:cstheme="minorHAnsi"/>
+          <w:b/>
+          <w:bCs/>
+          <w:i/>
+          <w:iCs/>
+        </w:rPr>
+        <w:t>data</w:t>
+      </w:r>
+      <w:r>
+        <w:rPr>
+          <w:rFonts w:cstheme="minorHAnsi"/>
+        </w:rPr>
+        <w:t xml:space="preserve"> folder</w:t>
+      </w:r>
+      <w:r>
+        <w:rPr>
+          <w:rFonts w:cstheme="minorHAnsi"/>
+        </w:rPr>
+        <w:t>.  Well, at least not on your GitHub page, it might be on your computer.</w:t>
+      </w:r>
+    </w:p>
+    <w:p>
+      <w:pPr>
+        <w:spacing w:after="0" w:line="240" w:lineRule="auto"/>
+        <w:rPr>
+          <w:rFonts w:cstheme="minorHAnsi"/>
+        </w:rPr>
       </w:pPr>
     </w:p>
     <w:sectPr>

</xml_diff>

<commit_message>
Comments up to 2-2
</commit_message>
<xml_diff>
--- a/Charlie's Notes.docx
+++ b/Charlie's Notes.docx
@@ -64,6 +64,7 @@
         <w:rPr>
           <w:b/>
           <w:bCs/>
+          <w:color w:val="FF0000"/>
           <w:u w:val="single"/>
         </w:rPr>
       </w:pPr>
@@ -71,6 +72,7 @@
         <w:rPr>
           <w:b/>
           <w:bCs/>
+          <w:color w:val="FF0000"/>
           <w:u w:val="single"/>
         </w:rPr>
         <w:t>App 1-6:</w:t>
@@ -1134,7 +1136,13 @@
         <w:t>Works</w:t>
       </w:r>
       <w:r>
-        <w:t>.  Another wat to do the code:</w:t>
+        <w:t>.  Another wa</w:t>
+      </w:r>
+      <w:r>
+        <w:t>y</w:t>
+      </w:r>
+      <w:r>
+        <w:t xml:space="preserve"> to do the code:</w:t>
       </w:r>
     </w:p>
     <w:p>
@@ -1793,70 +1801,69 @@
         <w:rPr>
           <w:rFonts w:cstheme="minorHAnsi"/>
         </w:rPr>
-        <w:t xml:space="preserve">Don't see </w:t>
-      </w:r>
+        <w:t xml:space="preserve">The error statement </w:t>
+      </w:r>
+      <w:r>
+        <w:rPr>
+          <w:rFonts w:ascii="Courier New" w:hAnsi="Courier New" w:cs="Courier New"/>
+          <w:color w:val="0070C0"/>
+        </w:rPr>
+        <w:t>(</w:t>
+      </w:r>
+      <w:proofErr w:type="spellStart"/>
       <w:proofErr w:type="gramStart"/>
       <w:r>
         <w:rPr>
-          <w:rFonts w:cstheme="minorHAnsi"/>
-        </w:rPr>
-        <w:t>it</w:t>
+          <w:rFonts w:ascii="Courier New" w:hAnsi="Courier New" w:cs="Courier New"/>
+          <w:color w:val="0070C0"/>
+        </w:rPr>
+        <w:t>fishlocation</w:t>
+      </w:r>
+      <w:proofErr w:type="spellEnd"/>
+      <w:r>
+        <w:rPr>
+          <w:rFonts w:ascii="Courier New" w:hAnsi="Courier New" w:cs="Courier New"/>
+          <w:color w:val="0070C0"/>
+        </w:rPr>
+        <w:t xml:space="preserve"> !</w:t>
       </w:r>
       <w:proofErr w:type="gramEnd"/>
-    </w:p>
-    <w:p>
-      <w:pPr>
-        <w:spacing w:after="0" w:line="240" w:lineRule="auto"/>
-        <w:rPr>
-          <w:rFonts w:cstheme="minorHAnsi"/>
-        </w:rPr>
-      </w:pPr>
-    </w:p>
-    <w:p>
-      <w:pPr>
-        <w:spacing w:after="0" w:line="240" w:lineRule="auto"/>
-        <w:rPr>
-          <w:rFonts w:cstheme="minorHAnsi"/>
-          <w:b/>
-          <w:bCs/>
-          <w:u w:val="single"/>
-        </w:rPr>
-      </w:pPr>
-      <w:r>
-        <w:rPr>
-          <w:rFonts w:cstheme="minorHAnsi"/>
-          <w:b/>
-          <w:bCs/>
-          <w:u w:val="single"/>
-        </w:rPr>
-        <w:t>App 2-1</w:t>
-      </w:r>
-      <w:r>
-        <w:rPr>
-          <w:rFonts w:cstheme="minorHAnsi"/>
-          <w:b/>
-          <w:bCs/>
-          <w:u w:val="single"/>
-        </w:rPr>
-        <w:t>, 2-2, 2-3</w:t>
-      </w:r>
-      <w:r>
-        <w:rPr>
-          <w:rFonts w:cstheme="minorHAnsi"/>
-          <w:b/>
-          <w:bCs/>
-          <w:u w:val="single"/>
-        </w:rPr>
-        <w:t>:</w:t>
-      </w:r>
-    </w:p>
-    <w:p>
-      <w:pPr>
-        <w:spacing w:after="0" w:line="240" w:lineRule="auto"/>
-        <w:rPr>
-          <w:rFonts w:cstheme="minorHAnsi"/>
-        </w:rPr>
-      </w:pPr>
+      <w:r>
+        <w:rPr>
+          <w:rFonts w:ascii="Courier New" w:hAnsi="Courier New" w:cs="Courier New"/>
+          <w:color w:val="0070C0"/>
+        </w:rPr>
+        <w:t xml:space="preserve">= "north" &amp;&amp; </w:t>
+      </w:r>
+      <w:proofErr w:type="spellStart"/>
+      <w:r>
+        <w:rPr>
+          <w:rFonts w:ascii="Courier New" w:hAnsi="Courier New" w:cs="Courier New"/>
+          <w:color w:val="0070C0"/>
+        </w:rPr>
+        <w:t>fishlocation</w:t>
+      </w:r>
+      <w:proofErr w:type="spellEnd"/>
+      <w:r>
+        <w:rPr>
+          <w:rFonts w:ascii="Courier New" w:hAnsi="Courier New" w:cs="Courier New"/>
+          <w:color w:val="0070C0"/>
+        </w:rPr>
+        <w:t xml:space="preserve"> != "south"</w:t>
+      </w:r>
+      <w:r>
+        <w:rPr>
+          <w:rFonts w:ascii="Courier New" w:hAnsi="Courier New" w:cs="Courier New"/>
+          <w:color w:val="0070C0"/>
+        </w:rPr>
+        <w:t>)</w:t>
+      </w:r>
+      <w:r>
+        <w:rPr>
+          <w:rFonts w:cstheme="minorHAnsi"/>
+        </w:rPr>
+        <w:t xml:space="preserve">, in this case, would be best as the first check in the </w:t>
+      </w:r>
       <w:r>
         <w:rPr>
           <w:rFonts w:cstheme="minorHAnsi"/>
@@ -1865,14 +1872,15 @@
           <w:i/>
           <w:iCs/>
         </w:rPr>
-        <w:t>LansingWeather.csv</w:t>
-      </w:r>
-      <w:r>
-        <w:rPr>
-          <w:rFonts w:cstheme="minorHAnsi"/>
-        </w:rPr>
-        <w:t xml:space="preserve"> does not exist in your </w:t>
-      </w:r>
+        <w:t>if-else</w:t>
+      </w:r>
+      <w:r>
+        <w:rPr>
+          <w:rFonts w:cstheme="minorHAnsi"/>
+        </w:rPr>
+        <w:t xml:space="preserve"> structure.  This is because there is no point in checking </w:t>
+      </w:r>
+      <w:proofErr w:type="spellStart"/>
       <w:r>
         <w:rPr>
           <w:rFonts w:cstheme="minorHAnsi"/>
@@ -1881,20 +1889,1334 @@
           <w:i/>
           <w:iCs/>
         </w:rPr>
-        <w:t>data</w:t>
-      </w:r>
-      <w:r>
-        <w:rPr>
-          <w:rFonts w:cstheme="minorHAnsi"/>
-        </w:rPr>
-        <w:t xml:space="preserve"> folder</w:t>
-      </w:r>
-      <w:r>
-        <w:rPr>
-          <w:rFonts w:cstheme="minorHAnsi"/>
-        </w:rPr>
-        <w:t>.  Well, at least not on your GitHub page, it might be on your computer.</w:t>
-      </w:r>
+        <w:t>fishage</w:t>
+      </w:r>
+      <w:proofErr w:type="spellEnd"/>
+      <w:r>
+        <w:rPr>
+          <w:rFonts w:cstheme="minorHAnsi"/>
+        </w:rPr>
+        <w:t xml:space="preserve"> if the </w:t>
+      </w:r>
+      <w:proofErr w:type="spellStart"/>
+      <w:r>
+        <w:rPr>
+          <w:rFonts w:cstheme="minorHAnsi"/>
+          <w:b/>
+          <w:bCs/>
+          <w:i/>
+          <w:iCs/>
+        </w:rPr>
+        <w:t>fishlocation</w:t>
+      </w:r>
+      <w:proofErr w:type="spellEnd"/>
+      <w:r>
+        <w:rPr>
+          <w:rFonts w:cstheme="minorHAnsi"/>
+        </w:rPr>
+        <w:t xml:space="preserve"> is not valid.</w:t>
+      </w:r>
+    </w:p>
+    <w:p>
+      <w:pPr>
+        <w:spacing w:after="0" w:line="240" w:lineRule="auto"/>
+        <w:rPr>
+          <w:rFonts w:cstheme="minorHAnsi"/>
+        </w:rPr>
+      </w:pPr>
+    </w:p>
+    <w:p>
+      <w:pPr>
+        <w:spacing w:after="0" w:line="240" w:lineRule="auto"/>
+        <w:rPr>
+          <w:rFonts w:cstheme="minorHAnsi"/>
+        </w:rPr>
+      </w:pPr>
+      <w:r>
+        <w:rPr>
+          <w:rFonts w:cstheme="minorHAnsi"/>
+        </w:rPr>
+        <w:t>Keep you spacing consistent (here I go again…):</w:t>
+      </w:r>
+    </w:p>
+    <w:p>
+      <w:pPr>
+        <w:spacing w:after="0" w:line="240" w:lineRule="auto"/>
+        <w:rPr>
+          <w:rFonts w:cstheme="minorHAnsi"/>
+        </w:rPr>
+      </w:pPr>
+      <w:proofErr w:type="spellStart"/>
+      <w:r>
+        <w:rPr>
+          <w:rFonts w:cstheme="minorHAnsi"/>
+          <w:b/>
+          <w:bCs/>
+          <w:i/>
+          <w:iCs/>
+        </w:rPr>
+        <w:t>fishAge</w:t>
+      </w:r>
+      <w:proofErr w:type="spellEnd"/>
+      <w:r>
+        <w:rPr>
+          <w:rFonts w:cstheme="minorHAnsi"/>
+        </w:rPr>
+        <w:t xml:space="preserve"> and </w:t>
+      </w:r>
+      <w:proofErr w:type="spellStart"/>
+      <w:r>
+        <w:rPr>
+          <w:rFonts w:cstheme="minorHAnsi"/>
+          <w:b/>
+          <w:bCs/>
+          <w:i/>
+          <w:iCs/>
+        </w:rPr>
+        <w:t>fishLocation</w:t>
+      </w:r>
+      <w:proofErr w:type="spellEnd"/>
+      <w:r>
+        <w:rPr>
+          <w:rFonts w:cstheme="minorHAnsi"/>
+        </w:rPr>
+        <w:t xml:space="preserve"> (lines 3 and 4) should be visually at the same level as the </w:t>
+      </w:r>
+      <w:proofErr w:type="gramStart"/>
+      <w:r>
+        <w:rPr>
+          <w:rFonts w:cstheme="minorHAnsi"/>
+          <w:b/>
+          <w:bCs/>
+          <w:i/>
+          <w:iCs/>
+        </w:rPr>
+        <w:t>rm(</w:t>
+      </w:r>
+      <w:proofErr w:type="gramEnd"/>
+      <w:r>
+        <w:rPr>
+          <w:rFonts w:cstheme="minorHAnsi"/>
+          <w:b/>
+          <w:bCs/>
+          <w:i/>
+          <w:iCs/>
+        </w:rPr>
+        <w:t>)</w:t>
+      </w:r>
+      <w:r>
+        <w:rPr>
+          <w:rFonts w:cstheme="minorHAnsi"/>
+        </w:rPr>
+        <w:t xml:space="preserve"> above and the </w:t>
+      </w:r>
+      <w:r>
+        <w:rPr>
+          <w:rFonts w:cstheme="minorHAnsi"/>
+          <w:b/>
+          <w:bCs/>
+          <w:i/>
+          <w:iCs/>
+        </w:rPr>
+        <w:t>if()</w:t>
+      </w:r>
+      <w:r>
+        <w:rPr>
+          <w:rFonts w:cstheme="minorHAnsi"/>
+        </w:rPr>
+        <w:t xml:space="preserve"> below.  Also, the last </w:t>
+      </w:r>
+      <w:r>
+        <w:rPr>
+          <w:rFonts w:cstheme="minorHAnsi"/>
+          <w:b/>
+          <w:bCs/>
+          <w:i/>
+          <w:iCs/>
+        </w:rPr>
+        <w:t>else if</w:t>
+      </w:r>
+      <w:r>
+        <w:rPr>
+          <w:rFonts w:cstheme="minorHAnsi"/>
+        </w:rPr>
+        <w:t xml:space="preserve"> should be at the same level as the else if above.</w:t>
+      </w:r>
+    </w:p>
+    <w:p>
+      <w:pPr>
+        <w:spacing w:after="0" w:line="240" w:lineRule="auto"/>
+        <w:rPr>
+          <w:rFonts w:cstheme="minorHAnsi"/>
+        </w:rPr>
+      </w:pPr>
+    </w:p>
+    <w:p>
+      <w:pPr>
+        <w:spacing w:after="0" w:line="240" w:lineRule="auto"/>
+        <w:rPr>
+          <w:rFonts w:cstheme="minorHAnsi"/>
+        </w:rPr>
+      </w:pPr>
+      <w:r>
+        <w:rPr>
+          <w:rFonts w:cstheme="minorHAnsi"/>
+        </w:rPr>
+        <w:t xml:space="preserve">Use the more standard variable naming conventions: </w:t>
+      </w:r>
+      <w:proofErr w:type="spellStart"/>
+      <w:r>
+        <w:rPr>
+          <w:rFonts w:cstheme="minorHAnsi"/>
+          <w:b/>
+          <w:bCs/>
+          <w:i/>
+          <w:iCs/>
+        </w:rPr>
+        <w:t>fishAge</w:t>
+      </w:r>
+      <w:proofErr w:type="spellEnd"/>
+      <w:r>
+        <w:rPr>
+          <w:rFonts w:cstheme="minorHAnsi"/>
+        </w:rPr>
+        <w:t xml:space="preserve"> or </w:t>
+      </w:r>
+      <w:proofErr w:type="spellStart"/>
+      <w:r>
+        <w:rPr>
+          <w:rFonts w:cstheme="minorHAnsi"/>
+          <w:b/>
+          <w:bCs/>
+          <w:i/>
+          <w:iCs/>
+        </w:rPr>
+        <w:t>fish_age</w:t>
+      </w:r>
+      <w:proofErr w:type="spellEnd"/>
+      <w:r>
+        <w:rPr>
+          <w:rFonts w:cstheme="minorHAnsi"/>
+        </w:rPr>
+        <w:t xml:space="preserve"> instead of </w:t>
+      </w:r>
+      <w:proofErr w:type="spellStart"/>
+      <w:proofErr w:type="gramStart"/>
+      <w:r>
+        <w:rPr>
+          <w:rFonts w:cstheme="minorHAnsi"/>
+          <w:b/>
+          <w:bCs/>
+          <w:i/>
+          <w:iCs/>
+        </w:rPr>
+        <w:t>fishage</w:t>
+      </w:r>
+      <w:proofErr w:type="spellEnd"/>
+      <w:proofErr w:type="gramEnd"/>
+    </w:p>
+    <w:p>
+      <w:pPr>
+        <w:spacing w:after="0" w:line="240" w:lineRule="auto"/>
+        <w:rPr>
+          <w:rFonts w:cstheme="minorHAnsi"/>
+        </w:rPr>
+      </w:pPr>
+    </w:p>
+    <w:p>
+      <w:pPr>
+        <w:spacing w:after="0" w:line="240" w:lineRule="auto"/>
+        <w:rPr>
+          <w:rFonts w:cstheme="minorHAnsi"/>
+        </w:rPr>
+      </w:pPr>
+      <w:r>
+        <w:rPr>
+          <w:rFonts w:cstheme="minorHAnsi"/>
+        </w:rPr>
+        <w:t>The extra parentheses in line 7:</w:t>
+      </w:r>
+    </w:p>
+    <w:p>
+      <w:pPr>
+        <w:spacing w:after="0" w:line="240" w:lineRule="auto"/>
+        <w:rPr>
+          <w:rFonts w:ascii="Courier New" w:hAnsi="Courier New" w:cs="Courier New"/>
+          <w:color w:val="0070C0"/>
+        </w:rPr>
+      </w:pPr>
+      <w:r>
+        <w:rPr>
+          <w:rFonts w:ascii="Courier New" w:hAnsi="Courier New" w:cs="Courier New"/>
+          <w:color w:val="0070C0"/>
+        </w:rPr>
+        <w:t xml:space="preserve">  if </w:t>
+      </w:r>
+      <w:proofErr w:type="gramStart"/>
+      <w:r>
+        <w:rPr>
+          <w:rFonts w:ascii="Courier New" w:hAnsi="Courier New" w:cs="Courier New"/>
+          <w:color w:val="0070C0"/>
+        </w:rPr>
+        <w:t xml:space="preserve">( </w:t>
+      </w:r>
+      <w:r>
+        <w:rPr>
+          <w:rFonts w:ascii="Courier New" w:hAnsi="Courier New" w:cs="Courier New"/>
+          <w:color w:val="C00000"/>
+        </w:rPr>
+        <w:t>(</w:t>
+      </w:r>
+      <w:proofErr w:type="spellStart"/>
+      <w:proofErr w:type="gramEnd"/>
+      <w:r>
+        <w:rPr>
+          <w:rFonts w:ascii="Courier New" w:hAnsi="Courier New" w:cs="Courier New"/>
+          <w:color w:val="0070C0"/>
+        </w:rPr>
+        <w:t>fishage</w:t>
+      </w:r>
+      <w:proofErr w:type="spellEnd"/>
+      <w:r>
+        <w:rPr>
+          <w:rFonts w:ascii="Courier New" w:hAnsi="Courier New" w:cs="Courier New"/>
+          <w:color w:val="0070C0"/>
+        </w:rPr>
+        <w:t xml:space="preserve"> &gt;3 &amp;&amp; </w:t>
+      </w:r>
+      <w:proofErr w:type="spellStart"/>
+      <w:r>
+        <w:rPr>
+          <w:rFonts w:ascii="Courier New" w:hAnsi="Courier New" w:cs="Courier New"/>
+          <w:color w:val="0070C0"/>
+        </w:rPr>
+        <w:t>fishage</w:t>
+      </w:r>
+      <w:proofErr w:type="spellEnd"/>
+      <w:r>
+        <w:rPr>
+          <w:rFonts w:ascii="Courier New" w:hAnsi="Courier New" w:cs="Courier New"/>
+          <w:color w:val="0070C0"/>
+        </w:rPr>
+        <w:t xml:space="preserve"> &lt;5</w:t>
+      </w:r>
+      <w:r>
+        <w:rPr>
+          <w:rFonts w:ascii="Courier New" w:hAnsi="Courier New" w:cs="Courier New"/>
+          <w:color w:val="C00000"/>
+        </w:rPr>
+        <w:t>)</w:t>
+      </w:r>
+      <w:r>
+        <w:rPr>
+          <w:rFonts w:ascii="Courier New" w:hAnsi="Courier New" w:cs="Courier New"/>
+          <w:color w:val="0070C0"/>
+        </w:rPr>
+        <w:t xml:space="preserve"> &amp;&amp; </w:t>
+      </w:r>
+      <w:r>
+        <w:rPr>
+          <w:rFonts w:ascii="Courier New" w:hAnsi="Courier New" w:cs="Courier New"/>
+          <w:color w:val="C00000"/>
+        </w:rPr>
+        <w:t>(</w:t>
+      </w:r>
+      <w:proofErr w:type="spellStart"/>
+      <w:r>
+        <w:rPr>
+          <w:rFonts w:ascii="Courier New" w:hAnsi="Courier New" w:cs="Courier New"/>
+          <w:color w:val="0070C0"/>
+        </w:rPr>
+        <w:t>fishlocation</w:t>
+      </w:r>
+      <w:proofErr w:type="spellEnd"/>
+      <w:r>
+        <w:rPr>
+          <w:rFonts w:ascii="Courier New" w:hAnsi="Courier New" w:cs="Courier New"/>
+          <w:color w:val="0070C0"/>
+        </w:rPr>
+        <w:t xml:space="preserve"> == "north"</w:t>
+      </w:r>
+      <w:r>
+        <w:rPr>
+          <w:rFonts w:ascii="Courier New" w:hAnsi="Courier New" w:cs="Courier New"/>
+          <w:color w:val="C00000"/>
+        </w:rPr>
+        <w:t>)</w:t>
+      </w:r>
+      <w:r>
+        <w:rPr>
+          <w:rFonts w:ascii="Courier New" w:hAnsi="Courier New" w:cs="Courier New"/>
+          <w:color w:val="0070C0"/>
+        </w:rPr>
+        <w:t>)</w:t>
+      </w:r>
+    </w:p>
+    <w:p>
+      <w:pPr>
+        <w:spacing w:after="0" w:line="240" w:lineRule="auto"/>
+        <w:rPr>
+          <w:rFonts w:cstheme="minorHAnsi"/>
+        </w:rPr>
+      </w:pPr>
+      <w:r>
+        <w:rPr>
+          <w:rFonts w:cstheme="minorHAnsi"/>
+        </w:rPr>
+        <w:t>are not needed, but I am not complaining.  I think it makes it easier to read what is going on.</w:t>
+      </w:r>
+    </w:p>
+    <w:p>
+      <w:pPr>
+        <w:spacing w:after="0" w:line="240" w:lineRule="auto"/>
+        <w:rPr>
+          <w:rFonts w:cstheme="minorHAnsi"/>
+        </w:rPr>
+      </w:pPr>
+    </w:p>
+    <w:p>
+      <w:pPr>
+        <w:spacing w:after="0" w:line="240" w:lineRule="auto"/>
+        <w:rPr>
+          <w:rFonts w:cstheme="minorHAnsi"/>
+        </w:rPr>
+      </w:pPr>
+      <w:r>
+        <w:rPr>
+          <w:rFonts w:cstheme="minorHAnsi"/>
+        </w:rPr>
+        <w:t>You are missing semicolons on two lines.  Yeah, R works without the semicolons, but I feel it is important to understand where end-of-statements are.  If you move to C programming, then it is necessary.</w:t>
+      </w:r>
+    </w:p>
+    <w:p>
+      <w:pPr>
+        <w:spacing w:after="0" w:line="240" w:lineRule="auto"/>
+        <w:rPr>
+          <w:rFonts w:cstheme="minorHAnsi"/>
+        </w:rPr>
+      </w:pPr>
+    </w:p>
+    <w:p>
+      <w:pPr>
+        <w:spacing w:after="0" w:line="240" w:lineRule="auto"/>
+        <w:rPr>
+          <w:rFonts w:cstheme="minorHAnsi"/>
+          <w:b/>
+          <w:bCs/>
+        </w:rPr>
+      </w:pPr>
+      <w:r>
+        <w:rPr>
+          <w:rFonts w:cstheme="minorHAnsi"/>
+          <w:b/>
+          <w:bCs/>
+        </w:rPr>
+        <w:t>Semicolon usage</w:t>
+      </w:r>
+      <w:r>
+        <w:rPr>
+          <w:rFonts w:cstheme="minorHAnsi"/>
+          <w:b/>
+          <w:bCs/>
+        </w:rPr>
+        <w:t xml:space="preserve"> (kind of tricky…)</w:t>
+      </w:r>
+      <w:r>
+        <w:rPr>
+          <w:rFonts w:cstheme="minorHAnsi"/>
+          <w:b/>
+          <w:bCs/>
+        </w:rPr>
+        <w:t>:</w:t>
+      </w:r>
+    </w:p>
+    <w:p>
+      <w:pPr>
+        <w:spacing w:after="0" w:line="240" w:lineRule="auto"/>
+        <w:rPr>
+          <w:rFonts w:ascii="Courier New" w:hAnsi="Courier New" w:cs="Courier New"/>
+          <w:color w:val="0070C0"/>
+        </w:rPr>
+      </w:pPr>
+      <w:r>
+        <w:rPr>
+          <w:rFonts w:ascii="Courier New" w:hAnsi="Courier New" w:cs="Courier New"/>
+          <w:color w:val="0070C0"/>
+        </w:rPr>
+        <w:t>e</w:t>
+      </w:r>
+      <w:r>
+        <w:rPr>
+          <w:rFonts w:ascii="Courier New" w:hAnsi="Courier New" w:cs="Courier New"/>
+          <w:color w:val="0070C0"/>
+        </w:rPr>
+        <w:t>lse if ((</w:t>
+      </w:r>
+      <w:proofErr w:type="spellStart"/>
+      <w:r>
+        <w:rPr>
+          <w:rFonts w:ascii="Courier New" w:hAnsi="Courier New" w:cs="Courier New"/>
+          <w:color w:val="0070C0"/>
+        </w:rPr>
+        <w:t>fishage</w:t>
+      </w:r>
+      <w:proofErr w:type="spellEnd"/>
+      <w:r>
+        <w:rPr>
+          <w:rFonts w:ascii="Courier New" w:hAnsi="Courier New" w:cs="Courier New"/>
+          <w:color w:val="0070C0"/>
+        </w:rPr>
+        <w:t xml:space="preserve"> &gt;=5) &amp;&amp; (</w:t>
+      </w:r>
+      <w:proofErr w:type="spellStart"/>
+      <w:r>
+        <w:rPr>
+          <w:rFonts w:ascii="Courier New" w:hAnsi="Courier New" w:cs="Courier New"/>
+          <w:color w:val="0070C0"/>
+        </w:rPr>
+        <w:t>fishlocation</w:t>
+      </w:r>
+      <w:proofErr w:type="spellEnd"/>
+      <w:r>
+        <w:rPr>
+          <w:rFonts w:ascii="Courier New" w:hAnsi="Courier New" w:cs="Courier New"/>
+          <w:color w:val="0070C0"/>
+        </w:rPr>
+        <w:t xml:space="preserve"> =="north"</w:t>
+      </w:r>
+      <w:proofErr w:type="gramStart"/>
+      <w:r>
+        <w:rPr>
+          <w:rFonts w:ascii="Courier New" w:hAnsi="Courier New" w:cs="Courier New"/>
+          <w:color w:val="0070C0"/>
+        </w:rPr>
+        <w:t>))</w:t>
+      </w:r>
+      <w:r>
+        <w:rPr>
+          <w:rFonts w:ascii="Courier New" w:hAnsi="Courier New" w:cs="Courier New"/>
+          <w:color w:val="0070C0"/>
+        </w:rPr>
+        <w:t>#</w:t>
+      </w:r>
+      <w:proofErr w:type="gramEnd"/>
+      <w:r>
+        <w:rPr>
+          <w:rFonts w:ascii="Courier New" w:hAnsi="Courier New" w:cs="Courier New"/>
+          <w:color w:val="0070C0"/>
+        </w:rPr>
+        <w:t xml:space="preserve"> no semicolon here</w:t>
+      </w:r>
+    </w:p>
+    <w:p>
+      <w:pPr>
+        <w:spacing w:after="0" w:line="240" w:lineRule="auto"/>
+        <w:rPr>
+          <w:rFonts w:ascii="Courier New" w:hAnsi="Courier New" w:cs="Courier New"/>
+          <w:color w:val="0070C0"/>
+        </w:rPr>
+      </w:pPr>
+      <w:r>
+        <w:rPr>
+          <w:rFonts w:ascii="Courier New" w:hAnsi="Courier New" w:cs="Courier New"/>
+          <w:color w:val="C00000"/>
+        </w:rPr>
+        <w:t>{</w:t>
+      </w:r>
+    </w:p>
+    <w:p>
+      <w:pPr>
+        <w:spacing w:after="0" w:line="240" w:lineRule="auto"/>
+        <w:rPr>
+          <w:rFonts w:ascii="Courier New" w:hAnsi="Courier New" w:cs="Courier New"/>
+          <w:color w:val="0070C0"/>
+        </w:rPr>
+      </w:pPr>
+      <w:r>
+        <w:rPr>
+          <w:rFonts w:ascii="Courier New" w:hAnsi="Courier New" w:cs="Courier New"/>
+          <w:color w:val="0070C0"/>
+        </w:rPr>
+        <w:t xml:space="preserve">  </w:t>
+      </w:r>
+      <w:proofErr w:type="gramStart"/>
+      <w:r>
+        <w:rPr>
+          <w:rFonts w:ascii="Courier New" w:hAnsi="Courier New" w:cs="Courier New"/>
+          <w:color w:val="0070C0"/>
+        </w:rPr>
+        <w:t>cat(</w:t>
+      </w:r>
+      <w:proofErr w:type="gramEnd"/>
+      <w:r>
+        <w:rPr>
+          <w:rFonts w:ascii="Courier New" w:hAnsi="Courier New" w:cs="Courier New"/>
+          <w:color w:val="0070C0"/>
+        </w:rPr>
+        <w:t>"category III")</w:t>
+      </w:r>
+      <w:r>
+        <w:rPr>
+          <w:rFonts w:ascii="Courier New" w:hAnsi="Courier New" w:cs="Courier New"/>
+          <w:color w:val="C00000"/>
+        </w:rPr>
+        <w:t>;</w:t>
+      </w:r>
+      <w:r>
+        <w:rPr>
+          <w:rFonts w:ascii="Courier New" w:hAnsi="Courier New" w:cs="Courier New"/>
+          <w:color w:val="C00000"/>
+        </w:rPr>
+        <w:t xml:space="preserve">  </w:t>
+      </w:r>
+      <w:r>
+        <w:rPr>
+          <w:rFonts w:ascii="Courier New" w:hAnsi="Courier New" w:cs="Courier New"/>
+          <w:color w:val="0070C0"/>
+        </w:rPr>
+        <w:t># semicolon here</w:t>
+      </w:r>
+    </w:p>
+    <w:p>
+      <w:pPr>
+        <w:spacing w:after="0" w:line="240" w:lineRule="auto"/>
+        <w:rPr>
+          <w:rFonts w:ascii="Courier New" w:hAnsi="Courier New" w:cs="Courier New"/>
+          <w:color w:val="0070C0"/>
+        </w:rPr>
+      </w:pPr>
+      <w:r>
+        <w:rPr>
+          <w:rFonts w:ascii="Courier New" w:hAnsi="Courier New" w:cs="Courier New"/>
+          <w:color w:val="C00000"/>
+        </w:rPr>
+        <w:t>}</w:t>
+      </w:r>
+    </w:p>
+    <w:p>
+      <w:pPr>
+        <w:spacing w:after="0" w:line="240" w:lineRule="auto"/>
+        <w:rPr>
+          <w:rFonts w:cstheme="minorHAnsi"/>
+        </w:rPr>
+      </w:pPr>
+      <w:r>
+        <w:rPr>
+          <w:rFonts w:cstheme="minorHAnsi"/>
+        </w:rPr>
+        <w:t xml:space="preserve">Just extra material -- pointing out something I have not covered in my lessons.  You do not put semicolons at the end of </w:t>
+      </w:r>
+      <w:r>
+        <w:rPr>
+          <w:rFonts w:cstheme="minorHAnsi"/>
+          <w:b/>
+          <w:bCs/>
+          <w:i/>
+          <w:iCs/>
+        </w:rPr>
+        <w:t>if/ else-if</w:t>
+      </w:r>
+      <w:r>
+        <w:rPr>
+          <w:rFonts w:cstheme="minorHAnsi"/>
+        </w:rPr>
+        <w:t xml:space="preserve"> statements (or </w:t>
+      </w:r>
+      <w:r>
+        <w:rPr>
+          <w:rFonts w:cstheme="minorHAnsi"/>
+          <w:b/>
+          <w:bCs/>
+          <w:i/>
+          <w:iCs/>
+        </w:rPr>
+        <w:t>for</w:t>
+      </w:r>
+      <w:r>
+        <w:rPr>
+          <w:rFonts w:cstheme="minorHAnsi"/>
+        </w:rPr>
+        <w:t xml:space="preserve"> loop).  This is because they have curly brackets </w:t>
+      </w:r>
+      <w:r>
+        <w:rPr>
+          <w:rFonts w:cstheme="minorHAnsi"/>
+        </w:rPr>
+        <w:t xml:space="preserve">to indicate an attached </w:t>
+      </w:r>
+      <w:proofErr w:type="spellStart"/>
+      <w:r>
+        <w:rPr>
+          <w:rFonts w:cstheme="minorHAnsi"/>
+        </w:rPr>
+        <w:t>codeblock</w:t>
+      </w:r>
+      <w:proofErr w:type="spellEnd"/>
+      <w:r>
+        <w:rPr>
+          <w:rFonts w:cstheme="minorHAnsi"/>
+        </w:rPr>
+        <w:t xml:space="preserve"> and, hence, is not an end-of-statement.  Basically, if a statement has a curly bracket it does not end in a </w:t>
+      </w:r>
+      <w:proofErr w:type="gramStart"/>
+      <w:r>
+        <w:rPr>
+          <w:rFonts w:cstheme="minorHAnsi"/>
+        </w:rPr>
+        <w:t>semicolon</w:t>
+      </w:r>
+      <w:proofErr w:type="gramEnd"/>
+    </w:p>
+    <w:p>
+      <w:pPr>
+        <w:spacing w:after="0" w:line="240" w:lineRule="auto"/>
+        <w:rPr>
+          <w:rFonts w:cstheme="minorHAnsi"/>
+        </w:rPr>
+      </w:pPr>
+    </w:p>
+    <w:p>
+      <w:pPr>
+        <w:spacing w:after="0" w:line="240" w:lineRule="auto"/>
+        <w:rPr>
+          <w:rFonts w:cstheme="minorHAnsi"/>
+        </w:rPr>
+      </w:pPr>
+      <w:r>
+        <w:rPr>
+          <w:rFonts w:cstheme="minorHAnsi"/>
+          <w:b/>
+          <w:bCs/>
+        </w:rPr>
+        <w:lastRenderedPageBreak/>
+        <w:t>Challenge:</w:t>
+      </w:r>
+      <w:r>
+        <w:rPr>
+          <w:rFonts w:cstheme="minorHAnsi"/>
+        </w:rPr>
+        <w:t xml:space="preserve"> You can combine the two </w:t>
+      </w:r>
+      <w:r>
+        <w:rPr>
+          <w:rFonts w:cstheme="minorHAnsi"/>
+          <w:b/>
+          <w:bCs/>
+          <w:i/>
+          <w:iCs/>
+        </w:rPr>
+        <w:t xml:space="preserve">else if </w:t>
+      </w:r>
+      <w:r>
+        <w:rPr>
+          <w:rFonts w:cstheme="minorHAnsi"/>
+        </w:rPr>
+        <w:t xml:space="preserve">statements on lines 15 and 19 into one </w:t>
+      </w:r>
+      <w:r>
+        <w:rPr>
+          <w:rFonts w:cstheme="minorHAnsi"/>
+          <w:b/>
+          <w:bCs/>
+          <w:i/>
+          <w:iCs/>
+        </w:rPr>
+        <w:t>else if</w:t>
+      </w:r>
+      <w:r>
+        <w:rPr>
+          <w:rFonts w:cstheme="minorHAnsi"/>
+        </w:rPr>
+        <w:t xml:space="preserve"> statement.  This is a bit tricky, but I want to see if you can see it.  Note: this becomes easier if you move the location error statement up to the top of the </w:t>
+      </w:r>
+      <w:r>
+        <w:rPr>
+          <w:rFonts w:cstheme="minorHAnsi"/>
+          <w:b/>
+          <w:bCs/>
+          <w:i/>
+          <w:iCs/>
+        </w:rPr>
+        <w:t>if-else</w:t>
+      </w:r>
+      <w:r>
+        <w:rPr>
+          <w:rFonts w:cstheme="minorHAnsi"/>
+        </w:rPr>
+        <w:t xml:space="preserve"> structure</w:t>
+      </w:r>
+    </w:p>
+    <w:p>
+      <w:pPr>
+        <w:spacing w:after="0" w:line="240" w:lineRule="auto"/>
+        <w:rPr>
+          <w:rFonts w:cstheme="minorHAnsi"/>
+        </w:rPr>
+      </w:pPr>
+    </w:p>
+    <w:p>
+      <w:pPr>
+        <w:spacing w:after="0" w:line="240" w:lineRule="auto"/>
+        <w:rPr>
+          <w:rFonts w:cstheme="minorHAnsi"/>
+          <w:b/>
+          <w:bCs/>
+          <w:u w:val="single"/>
+        </w:rPr>
+      </w:pPr>
+      <w:r>
+        <w:rPr>
+          <w:rFonts w:cstheme="minorHAnsi"/>
+          <w:b/>
+          <w:bCs/>
+          <w:u w:val="single"/>
+        </w:rPr>
+        <w:t>App 2-1</w:t>
+      </w:r>
+      <w:r>
+        <w:rPr>
+          <w:rFonts w:cstheme="minorHAnsi"/>
+          <w:b/>
+          <w:bCs/>
+          <w:u w:val="single"/>
+        </w:rPr>
+        <w:t>:</w:t>
+      </w:r>
+    </w:p>
+    <w:p>
+      <w:pPr>
+        <w:spacing w:after="0" w:line="240" w:lineRule="auto"/>
+        <w:rPr>
+          <w:rFonts w:cstheme="minorHAnsi"/>
+        </w:rPr>
+      </w:pPr>
+      <w:r>
+        <w:rPr>
+          <w:rFonts w:cstheme="minorHAnsi"/>
+        </w:rPr>
+        <w:t xml:space="preserve">Line up your curly brackets </w:t>
+      </w:r>
+      <w:proofErr w:type="gramStart"/>
+      <w:r>
+        <w:rPr>
+          <w:rFonts w:cstheme="minorHAnsi"/>
+        </w:rPr>
+        <w:t>{  }</w:t>
+      </w:r>
+      <w:proofErr w:type="gramEnd"/>
+      <w:r>
+        <w:rPr>
+          <w:rFonts w:cstheme="minorHAnsi"/>
+        </w:rPr>
+        <w:t xml:space="preserve"> vertically so the close bracket is at the same horizontal position as the open one.</w:t>
+      </w:r>
+    </w:p>
+    <w:p>
+      <w:pPr>
+        <w:spacing w:after="0" w:line="240" w:lineRule="auto"/>
+        <w:rPr>
+          <w:rFonts w:cstheme="minorHAnsi"/>
+        </w:rPr>
+      </w:pPr>
+    </w:p>
+    <w:p>
+      <w:pPr>
+        <w:spacing w:after="0" w:line="240" w:lineRule="auto"/>
+        <w:rPr>
+          <w:rFonts w:cstheme="minorHAnsi"/>
+          <w:b/>
+          <w:bCs/>
+          <w:u w:val="single"/>
+        </w:rPr>
+      </w:pPr>
+      <w:r>
+        <w:rPr>
+          <w:rFonts w:cstheme="minorHAnsi"/>
+          <w:b/>
+          <w:bCs/>
+          <w:u w:val="single"/>
+        </w:rPr>
+        <w:t>App 2-2:</w:t>
+      </w:r>
+    </w:p>
+    <w:p>
+      <w:pPr>
+        <w:spacing w:after="0" w:line="240" w:lineRule="auto"/>
+        <w:rPr>
+          <w:rFonts w:cstheme="minorHAnsi"/>
+        </w:rPr>
+      </w:pPr>
+      <w:r>
+        <w:rPr>
+          <w:rFonts w:cstheme="minorHAnsi"/>
+        </w:rPr>
+        <w:t xml:space="preserve">Make it so your </w:t>
+      </w:r>
+      <w:r>
+        <w:rPr>
+          <w:rFonts w:cstheme="minorHAnsi"/>
+          <w:b/>
+          <w:bCs/>
+          <w:i/>
+          <w:iCs/>
+        </w:rPr>
+        <w:t>Console</w:t>
+      </w:r>
+      <w:r>
+        <w:rPr>
+          <w:rFonts w:cstheme="minorHAnsi"/>
+        </w:rPr>
+        <w:t xml:space="preserve"> output is all lined up (you have one extra space in there…</w:t>
+      </w:r>
+    </w:p>
+    <w:p>
+      <w:pPr>
+        <w:spacing w:after="0" w:line="240" w:lineRule="auto"/>
+        <w:rPr>
+          <w:rFonts w:cstheme="minorHAnsi"/>
+        </w:rPr>
+      </w:pPr>
+      <w:r>
+        <w:rPr>
+          <w:rFonts w:cstheme="minorHAnsi"/>
+        </w:rPr>
+        <w:br/>
+        <w:t>Every line of this script is at the same level so they should all start at the same level – you are only one space off!</w:t>
+      </w:r>
+    </w:p>
+    <w:p>
+      <w:pPr>
+        <w:spacing w:after="0" w:line="240" w:lineRule="auto"/>
+        <w:rPr>
+          <w:rFonts w:cstheme="minorHAnsi"/>
+        </w:rPr>
+      </w:pPr>
+    </w:p>
+    <w:p>
+      <w:pPr>
+        <w:spacing w:after="0" w:line="240" w:lineRule="auto"/>
+        <w:rPr>
+          <w:rFonts w:cstheme="minorHAnsi"/>
+        </w:rPr>
+      </w:pPr>
+      <w:r>
+        <w:rPr>
+          <w:rFonts w:cstheme="minorHAnsi"/>
+        </w:rPr>
+        <w:t>Put your semicolons in!</w:t>
+      </w:r>
+    </w:p>
+    <w:p>
+      <w:pPr>
+        <w:spacing w:after="0" w:line="240" w:lineRule="auto"/>
+        <w:rPr>
+          <w:rFonts w:cstheme="minorHAnsi"/>
+        </w:rPr>
+      </w:pPr>
+    </w:p>
+    <w:p>
+      <w:pPr>
+        <w:spacing w:after="0" w:line="240" w:lineRule="auto"/>
+        <w:rPr>
+          <w:rFonts w:cstheme="minorHAnsi"/>
+          <w:b/>
+          <w:bCs/>
+        </w:rPr>
+      </w:pPr>
+      <w:proofErr w:type="spellStart"/>
+      <w:r>
+        <w:rPr>
+          <w:rFonts w:cstheme="minorHAnsi"/>
+          <w:b/>
+          <w:bCs/>
+        </w:rPr>
+        <w:t>Subsetting</w:t>
+      </w:r>
+      <w:proofErr w:type="spellEnd"/>
+      <w:r>
+        <w:rPr>
+          <w:rFonts w:cstheme="minorHAnsi"/>
+          <w:b/>
+          <w:bCs/>
+        </w:rPr>
+        <w:t xml:space="preserve"> a data frame</w:t>
+      </w:r>
+      <w:r>
+        <w:rPr>
+          <w:rFonts w:cstheme="minorHAnsi"/>
+          <w:b/>
+          <w:bCs/>
+        </w:rPr>
+        <w:t>:</w:t>
+      </w:r>
+    </w:p>
+    <w:p>
+      <w:pPr>
+        <w:spacing w:after="0" w:line="240" w:lineRule="auto"/>
+        <w:rPr>
+          <w:rFonts w:cstheme="minorHAnsi"/>
+        </w:rPr>
+      </w:pPr>
+      <w:r>
+        <w:rPr>
+          <w:rFonts w:cstheme="minorHAnsi"/>
+        </w:rPr>
+        <w:t>You could do line 5 as:</w:t>
+      </w:r>
+    </w:p>
+    <w:p>
+      <w:pPr>
+        <w:spacing w:after="0" w:line="240" w:lineRule="auto"/>
+        <w:rPr>
+          <w:rFonts w:ascii="Courier New" w:hAnsi="Courier New" w:cs="Courier New"/>
+          <w:color w:val="0070C0"/>
+        </w:rPr>
+      </w:pPr>
+      <w:r>
+        <w:rPr>
+          <w:rFonts w:ascii="Courier New" w:hAnsi="Courier New" w:cs="Courier New"/>
+          <w:color w:val="0070C0"/>
+        </w:rPr>
+        <w:t>precipitation=</w:t>
+      </w:r>
+      <w:proofErr w:type="spellStart"/>
+      <w:r>
+        <w:rPr>
+          <w:rFonts w:ascii="Courier New" w:hAnsi="Courier New" w:cs="Courier New"/>
+          <w:color w:val="0070C0"/>
+        </w:rPr>
+        <w:t>weatherData$</w:t>
+      </w:r>
+      <w:proofErr w:type="gramStart"/>
+      <w:r>
+        <w:rPr>
+          <w:rFonts w:ascii="Courier New" w:hAnsi="Courier New" w:cs="Courier New"/>
+          <w:color w:val="0070C0"/>
+        </w:rPr>
+        <w:t>precipitation</w:t>
+      </w:r>
+      <w:proofErr w:type="spellEnd"/>
+      <w:r>
+        <w:rPr>
+          <w:rFonts w:ascii="Courier New" w:hAnsi="Courier New" w:cs="Courier New"/>
+          <w:color w:val="0070C0"/>
+        </w:rPr>
+        <w:t>;</w:t>
+      </w:r>
+      <w:r>
+        <w:rPr>
+          <w:rFonts w:ascii="Courier New" w:hAnsi="Courier New" w:cs="Courier New"/>
+          <w:color w:val="0070C0"/>
+        </w:rPr>
+        <w:t xml:space="preserve">  #</w:t>
+      </w:r>
+      <w:proofErr w:type="gramEnd"/>
+      <w:r>
+        <w:rPr>
+          <w:rFonts w:ascii="Courier New" w:hAnsi="Courier New" w:cs="Courier New"/>
+          <w:color w:val="0070C0"/>
+        </w:rPr>
+        <w:t xml:space="preserve"> new notation</w:t>
+      </w:r>
+    </w:p>
+    <w:p>
+      <w:pPr>
+        <w:spacing w:after="0" w:line="240" w:lineRule="auto"/>
+        <w:rPr>
+          <w:rFonts w:ascii="Courier New" w:hAnsi="Courier New" w:cs="Courier New"/>
+          <w:color w:val="0070C0"/>
+        </w:rPr>
+      </w:pPr>
+      <w:r>
+        <w:rPr>
+          <w:rFonts w:ascii="Courier New" w:hAnsi="Courier New" w:cs="Courier New"/>
+          <w:color w:val="0070C0"/>
+        </w:rPr>
+        <w:t>precipitation=</w:t>
+      </w:r>
+      <w:proofErr w:type="spellStart"/>
+      <w:proofErr w:type="gramStart"/>
+      <w:r>
+        <w:rPr>
+          <w:rFonts w:ascii="Courier New" w:hAnsi="Courier New" w:cs="Courier New"/>
+          <w:color w:val="0070C0"/>
+        </w:rPr>
+        <w:t>weatherData</w:t>
+      </w:r>
+      <w:proofErr w:type="spellEnd"/>
+      <w:r>
+        <w:rPr>
+          <w:rFonts w:ascii="Courier New" w:hAnsi="Courier New" w:cs="Courier New"/>
+          <w:color w:val="0070C0"/>
+        </w:rPr>
+        <w:t>[</w:t>
+      </w:r>
+      <w:proofErr w:type="gramEnd"/>
+      <w:r>
+        <w:rPr>
+          <w:rFonts w:ascii="Courier New" w:hAnsi="Courier New" w:cs="Courier New"/>
+          <w:color w:val="0070C0"/>
+        </w:rPr>
+        <w:t xml:space="preserve"> ,4];</w:t>
+      </w:r>
+      <w:r>
+        <w:rPr>
+          <w:rFonts w:ascii="Courier New" w:hAnsi="Courier New" w:cs="Courier New"/>
+          <w:color w:val="0070C0"/>
+        </w:rPr>
+        <w:t xml:space="preserve">   # old notation</w:t>
+      </w:r>
+    </w:p>
+    <w:p>
+      <w:pPr>
+        <w:spacing w:after="0" w:line="240" w:lineRule="auto"/>
+        <w:rPr>
+          <w:rFonts w:ascii="Courier New" w:hAnsi="Courier New" w:cs="Courier New"/>
+          <w:color w:val="0070C0"/>
+        </w:rPr>
+      </w:pPr>
+      <w:r>
+        <w:rPr>
+          <w:rFonts w:ascii="Courier New" w:hAnsi="Courier New" w:cs="Courier New"/>
+          <w:color w:val="0070C0"/>
+        </w:rPr>
+        <w:t>precipitation=</w:t>
+      </w:r>
+      <w:proofErr w:type="spellStart"/>
+      <w:proofErr w:type="gramStart"/>
+      <w:r>
+        <w:rPr>
+          <w:rFonts w:ascii="Courier New" w:hAnsi="Courier New" w:cs="Courier New"/>
+          <w:color w:val="0070C0"/>
+        </w:rPr>
+        <w:t>weatherData</w:t>
+      </w:r>
+      <w:proofErr w:type="spellEnd"/>
+      <w:r>
+        <w:rPr>
+          <w:rFonts w:ascii="Courier New" w:hAnsi="Courier New" w:cs="Courier New"/>
+          <w:color w:val="0070C0"/>
+        </w:rPr>
+        <w:t>[</w:t>
+      </w:r>
+      <w:proofErr w:type="gramEnd"/>
+      <w:r>
+        <w:rPr>
+          <w:rFonts w:ascii="Courier New" w:hAnsi="Courier New" w:cs="Courier New"/>
+          <w:color w:val="0070C0"/>
+        </w:rPr>
+        <w:t xml:space="preserve"> ,</w:t>
+      </w:r>
+      <w:r>
+        <w:rPr>
+          <w:rFonts w:ascii="Courier New" w:hAnsi="Courier New" w:cs="Courier New"/>
+          <w:color w:val="0070C0"/>
+        </w:rPr>
+        <w:t>"precipitation"</w:t>
+      </w:r>
+      <w:r>
+        <w:rPr>
+          <w:rFonts w:ascii="Courier New" w:hAnsi="Courier New" w:cs="Courier New"/>
+          <w:color w:val="0070C0"/>
+        </w:rPr>
+        <w:t xml:space="preserve">];   # </w:t>
+      </w:r>
+      <w:r>
+        <w:rPr>
+          <w:rFonts w:ascii="Courier New" w:hAnsi="Courier New" w:cs="Courier New"/>
+          <w:color w:val="0070C0"/>
+        </w:rPr>
+        <w:t xml:space="preserve">alt </w:t>
+      </w:r>
+      <w:r>
+        <w:rPr>
+          <w:rFonts w:ascii="Courier New" w:hAnsi="Courier New" w:cs="Courier New"/>
+          <w:color w:val="0070C0"/>
+        </w:rPr>
+        <w:t>old notation</w:t>
+      </w:r>
+    </w:p>
+    <w:p>
+      <w:pPr>
+        <w:spacing w:after="0" w:line="240" w:lineRule="auto"/>
+        <w:rPr>
+          <w:rFonts w:cstheme="minorHAnsi"/>
+        </w:rPr>
+      </w:pPr>
+    </w:p>
+    <w:p>
+      <w:pPr>
+        <w:spacing w:after="0" w:line="240" w:lineRule="auto"/>
+        <w:rPr>
+          <w:rFonts w:cstheme="minorHAnsi"/>
+        </w:rPr>
+      </w:pPr>
+      <w:r>
+        <w:rPr>
+          <w:rFonts w:cstheme="minorHAnsi"/>
+        </w:rPr>
+        <w:t>I am changing my lessons to move to the new notation for two reasons:</w:t>
+      </w:r>
+    </w:p>
+    <w:p>
+      <w:pPr>
+        <w:pStyle w:val="ListParagraph"/>
+        <w:numPr>
+          <w:ilvl w:val="0"/>
+          <w:numId w:val="1"/>
+        </w:numPr>
+        <w:spacing w:after="0" w:line="240" w:lineRule="auto"/>
+        <w:rPr>
+          <w:rFonts w:cstheme="minorHAnsi"/>
+        </w:rPr>
+      </w:pPr>
+      <w:r>
+        <w:rPr>
+          <w:rFonts w:cstheme="minorHAnsi"/>
+        </w:rPr>
+        <w:t xml:space="preserve">The old notation does not work in </w:t>
+      </w:r>
+      <w:proofErr w:type="spellStart"/>
+      <w:r>
+        <w:rPr>
+          <w:rFonts w:cstheme="minorHAnsi"/>
+        </w:rPr>
+        <w:t>tidyverse</w:t>
+      </w:r>
+      <w:proofErr w:type="spellEnd"/>
+      <w:r>
+        <w:rPr>
+          <w:rFonts w:cstheme="minorHAnsi"/>
+        </w:rPr>
+        <w:t xml:space="preserve"> </w:t>
+      </w:r>
+      <w:proofErr w:type="spellStart"/>
+      <w:r>
+        <w:rPr>
+          <w:rFonts w:cstheme="minorHAnsi"/>
+        </w:rPr>
+        <w:t>dataframe</w:t>
+      </w:r>
+      <w:proofErr w:type="spellEnd"/>
+      <w:r>
+        <w:rPr>
+          <w:rFonts w:cstheme="minorHAnsi"/>
+        </w:rPr>
+        <w:t xml:space="preserve"> (called </w:t>
+      </w:r>
+      <w:proofErr w:type="spellStart"/>
+      <w:r>
+        <w:rPr>
+          <w:rFonts w:cstheme="minorHAnsi"/>
+        </w:rPr>
+        <w:t>tibbles</w:t>
+      </w:r>
+      <w:proofErr w:type="spellEnd"/>
+      <w:r>
+        <w:rPr>
+          <w:rFonts w:cstheme="minorHAnsi"/>
+        </w:rPr>
+        <w:t xml:space="preserve">) – and you never know when you are using </w:t>
+      </w:r>
+      <w:proofErr w:type="spellStart"/>
+      <w:r>
+        <w:rPr>
+          <w:rFonts w:cstheme="minorHAnsi"/>
+        </w:rPr>
+        <w:t>tidyverse</w:t>
+      </w:r>
+      <w:proofErr w:type="spellEnd"/>
+      <w:r>
+        <w:rPr>
+          <w:rFonts w:cstheme="minorHAnsi"/>
+        </w:rPr>
+        <w:t xml:space="preserve"> </w:t>
+      </w:r>
+      <w:proofErr w:type="spellStart"/>
+      <w:r>
+        <w:rPr>
+          <w:rFonts w:cstheme="minorHAnsi"/>
+        </w:rPr>
+        <w:t>tibbles</w:t>
+      </w:r>
+      <w:proofErr w:type="spellEnd"/>
+      <w:r>
+        <w:rPr>
+          <w:rFonts w:cstheme="minorHAnsi"/>
+        </w:rPr>
+        <w:t xml:space="preserve"> (in this class you </w:t>
+      </w:r>
+      <w:proofErr w:type="gramStart"/>
+      <w:r>
+        <w:rPr>
+          <w:rFonts w:cstheme="minorHAnsi"/>
+        </w:rPr>
+        <w:t>don’t</w:t>
+      </w:r>
+      <w:proofErr w:type="gramEnd"/>
+      <w:r>
+        <w:rPr>
+          <w:rFonts w:cstheme="minorHAnsi"/>
+        </w:rPr>
+        <w:t>, but they are used quite a bit)</w:t>
+      </w:r>
+    </w:p>
+    <w:p>
+      <w:pPr>
+        <w:pStyle w:val="ListParagraph"/>
+        <w:numPr>
+          <w:ilvl w:val="0"/>
+          <w:numId w:val="1"/>
+        </w:numPr>
+        <w:spacing w:after="0" w:line="240" w:lineRule="auto"/>
+        <w:rPr>
+          <w:rFonts w:cstheme="minorHAnsi"/>
+        </w:rPr>
+      </w:pPr>
+      <w:r>
+        <w:rPr>
+          <w:rFonts w:cstheme="minorHAnsi"/>
+        </w:rPr>
+        <w:t>RStudio gives very useful suggestions as soon as you type the dollar sign ($).</w:t>
+      </w:r>
+    </w:p>
+    <w:p>
+      <w:pPr>
+        <w:spacing w:after="0" w:line="240" w:lineRule="auto"/>
+        <w:rPr>
+          <w:rFonts w:cstheme="minorHAnsi"/>
+        </w:rPr>
+      </w:pPr>
+    </w:p>
+    <w:p>
+      <w:pPr>
+        <w:spacing w:after="0" w:line="240" w:lineRule="auto"/>
+        <w:rPr>
+          <w:rFonts w:cstheme="minorHAnsi"/>
+        </w:rPr>
+      </w:pPr>
+      <w:r>
+        <w:rPr>
+          <w:rFonts w:cstheme="minorHAnsi"/>
+        </w:rPr>
+        <w:t>I do like the row/column visual of the old notation but that does not offset the two advantages above.</w:t>
+      </w:r>
+    </w:p>
+    <w:p>
+      <w:pPr>
+        <w:spacing w:after="0" w:line="240" w:lineRule="auto"/>
+        <w:rPr>
+          <w:rFonts w:cstheme="minorHAnsi"/>
+        </w:rPr>
+      </w:pPr>
+    </w:p>
+    <w:p>
+      <w:pPr>
+        <w:spacing w:after="0" w:line="240" w:lineRule="auto"/>
+        <w:rPr>
+          <w:rFonts w:cstheme="minorHAnsi"/>
+        </w:rPr>
+      </w:pPr>
     </w:p>
     <w:p>
       <w:pPr>
@@ -1912,6 +3234,103 @@
     </w:sectPr>
   </w:body>
 </w:document>
+</file>
+
+<file path=word/numbering.xml><?xml version="1.0" encoding="utf-8"?>
+<w:numbering xmlns:wpc="http://schemas.microsoft.com/office/word/2010/wordprocessingCanvas" xmlns:cx="http://schemas.microsoft.com/office/drawing/2014/chartex" xmlns:cx1="http://schemas.microsoft.com/office/drawing/2015/9/8/chartex" xmlns:cx2="http://schemas.microsoft.com/office/drawing/2015/10/21/chartex" xmlns:cx3="http://schemas.microsoft.com/office/drawing/2016/5/9/chartex" xmlns:cx4="http://schemas.microsoft.com/office/drawing/2016/5/10/chartex" xmlns:cx5="http://schemas.microsoft.com/office/drawing/2016/5/11/chartex" xmlns:cx6="http://schemas.microsoft.com/office/drawing/2016/5/12/chartex" xmlns:cx7="http://schemas.microsoft.com/office/drawing/2016/5/13/chartex" xmlns:cx8="http://schemas.microsoft.com/office/drawing/2016/5/14/chartex" xmlns:mc="http://schemas.openxmlformats.org/markup-compatibility/2006" xmlns:aink="http://schemas.microsoft.com/office/drawing/2016/ink" xmlns:am3d="http://schemas.microsoft.com/office/drawing/2017/model3d" xmlns:o="urn:schemas-microsoft-com:office:office" xmlns:r="http://schemas.openxmlformats.org/officeDocument/2006/relationships" xmlns:m="http://schemas.openxmlformats.org/officeDocument/2006/math" xmlns:v="urn:schemas-microsoft-com:vml" xmlns:wp14="http://schemas.microsoft.com/office/word/2010/wordprocessingDrawing" xmlns:wp="http://schemas.openxmlformats.org/drawingml/2006/wordprocessingDrawing" xmlns:w10="urn:schemas-microsoft-com:office:word" xmlns:w="http://schemas.openxmlformats.org/wordprocessingml/2006/main" xmlns:w14="http://schemas.microsoft.com/office/word/2010/wordml" xmlns:w15="http://schemas.microsoft.com/office/word/2012/wordml" xmlns:w16cex="http://schemas.microsoft.com/office/word/2018/wordml/cex" xmlns:w16cid="http://schemas.microsoft.com/office/word/2016/wordml/cid" xmlns:w16="http://schemas.microsoft.com/office/word/2018/wordml" xmlns:w16se="http://schemas.microsoft.com/office/word/2015/wordml/symex" xmlns:wpg="http://schemas.microsoft.com/office/word/2010/wordprocessingGroup" xmlns:wpi="http://schemas.microsoft.com/office/word/2010/wordprocessingInk" xmlns:wne="http://schemas.microsoft.com/office/word/2006/wordml" xmlns:wps="http://schemas.microsoft.com/office/word/2010/wordprocessingShape" mc:Ignorable="w14 w15 w16se w16cid w16 w16cex wp14">
+  <w:abstractNum w:abstractNumId="0" w15:restartNumberingAfterBreak="0">
+    <w:nsid w:val="37DA5453"/>
+    <w:multiLevelType w:val="hybridMultilevel"/>
+    <w:tmpl w:val="312E40B4"/>
+    <w:lvl w:ilvl="0" w:tplc="04090011">
+      <w:start w:val="1"/>
+      <w:numFmt w:val="decimal"/>
+      <w:lvlText w:val="%1)"/>
+      <w:lvlJc w:val="left"/>
+      <w:pPr>
+        <w:ind w:left="720" w:hanging="360"/>
+      </w:pPr>
+      <w:rPr>
+        <w:rFonts w:hint="default"/>
+      </w:rPr>
+    </w:lvl>
+    <w:lvl w:ilvl="1" w:tplc="04090019" w:tentative="1">
+      <w:start w:val="1"/>
+      <w:numFmt w:val="lowerLetter"/>
+      <w:lvlText w:val="%2."/>
+      <w:lvlJc w:val="left"/>
+      <w:pPr>
+        <w:ind w:left="1440" w:hanging="360"/>
+      </w:pPr>
+    </w:lvl>
+    <w:lvl w:ilvl="2" w:tplc="0409001B" w:tentative="1">
+      <w:start w:val="1"/>
+      <w:numFmt w:val="lowerRoman"/>
+      <w:lvlText w:val="%3."/>
+      <w:lvlJc w:val="right"/>
+      <w:pPr>
+        <w:ind w:left="2160" w:hanging="180"/>
+      </w:pPr>
+    </w:lvl>
+    <w:lvl w:ilvl="3" w:tplc="0409000F" w:tentative="1">
+      <w:start w:val="1"/>
+      <w:numFmt w:val="decimal"/>
+      <w:lvlText w:val="%4."/>
+      <w:lvlJc w:val="left"/>
+      <w:pPr>
+        <w:ind w:left="2880" w:hanging="360"/>
+      </w:pPr>
+    </w:lvl>
+    <w:lvl w:ilvl="4" w:tplc="04090019" w:tentative="1">
+      <w:start w:val="1"/>
+      <w:numFmt w:val="lowerLetter"/>
+      <w:lvlText w:val="%5."/>
+      <w:lvlJc w:val="left"/>
+      <w:pPr>
+        <w:ind w:left="3600" w:hanging="360"/>
+      </w:pPr>
+    </w:lvl>
+    <w:lvl w:ilvl="5" w:tplc="0409001B" w:tentative="1">
+      <w:start w:val="1"/>
+      <w:numFmt w:val="lowerRoman"/>
+      <w:lvlText w:val="%6."/>
+      <w:lvlJc w:val="right"/>
+      <w:pPr>
+        <w:ind w:left="4320" w:hanging="180"/>
+      </w:pPr>
+    </w:lvl>
+    <w:lvl w:ilvl="6" w:tplc="0409000F" w:tentative="1">
+      <w:start w:val="1"/>
+      <w:numFmt w:val="decimal"/>
+      <w:lvlText w:val="%7."/>
+      <w:lvlJc w:val="left"/>
+      <w:pPr>
+        <w:ind w:left="5040" w:hanging="360"/>
+      </w:pPr>
+    </w:lvl>
+    <w:lvl w:ilvl="7" w:tplc="04090019" w:tentative="1">
+      <w:start w:val="1"/>
+      <w:numFmt w:val="lowerLetter"/>
+      <w:lvlText w:val="%8."/>
+      <w:lvlJc w:val="left"/>
+      <w:pPr>
+        <w:ind w:left="5760" w:hanging="360"/>
+      </w:pPr>
+    </w:lvl>
+    <w:lvl w:ilvl="8" w:tplc="0409001B" w:tentative="1">
+      <w:start w:val="1"/>
+      <w:numFmt w:val="lowerRoman"/>
+      <w:lvlText w:val="%9."/>
+      <w:lvlJc w:val="right"/>
+      <w:pPr>
+        <w:ind w:left="6480" w:hanging="180"/>
+      </w:pPr>
+    </w:lvl>
+  </w:abstractNum>
+  <w:num w:numId="1">
+    <w:abstractNumId w:val="0"/>
+  </w:num>
+</w:numbering>
 </file>
 
 <file path=word/styles.xml><?xml version="1.0" encoding="utf-8"?>
@@ -2340,6 +3759,17 @@
     <w:semiHidden/>
     <w:unhideWhenUsed/>
   </w:style>
+  <w:style w:type="paragraph" w:styleId="ListParagraph">
+    <w:name w:val="List Paragraph"/>
+    <w:basedOn w:val="Normal"/>
+    <w:uiPriority w:val="34"/>
+    <w:qFormat/>
+    <w:rsid w:val="009154AE"/>
+    <w:pPr>
+      <w:ind w:left="720"/>
+      <w:contextualSpacing/>
+    </w:pPr>
+  </w:style>
 </w:styles>
 </file>
 

</xml_diff>

<commit_message>
Added notes for 2-3 thru 2-6
</commit_message>
<xml_diff>
--- a/Charlie's Notes.docx
+++ b/Charlie's Notes.docx
@@ -96,7 +96,15 @@
         <w:spacing w:after="0" w:line="240" w:lineRule="auto"/>
       </w:pPr>
       <w:r>
-        <w:t xml:space="preserve">Also, you are not outputting the commas between the numbers.  It is a small detail but it </w:t>
+        <w:t xml:space="preserve">Also, you are not outputting the commas between the numbers.  It is a small </w:t>
+      </w:r>
+      <w:proofErr w:type="gramStart"/>
+      <w:r>
+        <w:t>detail</w:t>
+      </w:r>
+      <w:proofErr w:type="gramEnd"/>
+      <w:r>
+        <w:t xml:space="preserve"> but it </w:t>
       </w:r>
       <w:r>
         <w:t>is good practice because it</w:t>
@@ -121,7 +129,21 @@
         <w:rPr>
           <w:color w:val="C00000"/>
         </w:rPr>
-        <w:t>Still don't have commas in the output…</w:t>
+        <w:t xml:space="preserve">Still </w:t>
+      </w:r>
+      <w:proofErr w:type="gramStart"/>
+      <w:r>
+        <w:rPr>
+          <w:color w:val="C00000"/>
+        </w:rPr>
+        <w:t>don't</w:t>
+      </w:r>
+      <w:proofErr w:type="gramEnd"/>
+      <w:r>
+        <w:rPr>
+          <w:color w:val="C00000"/>
+        </w:rPr>
+        <w:t xml:space="preserve"> have commas in the output…</w:t>
       </w:r>
     </w:p>
     <w:p>
@@ -197,9 +219,18 @@
           <w:rFonts w:ascii="Courier New" w:hAnsi="Courier New" w:cs="Courier New"/>
           <w:color w:val="0070C0"/>
         </w:rPr>
-        <w:t xml:space="preserve">  if(</w:t>
-      </w:r>
-      <w:proofErr w:type="spellStart"/>
+        <w:t xml:space="preserve">  </w:t>
+      </w:r>
+      <w:proofErr w:type="gramStart"/>
+      <w:r>
+        <w:rPr>
+          <w:rFonts w:ascii="Courier New" w:hAnsi="Courier New" w:cs="Courier New"/>
+          <w:color w:val="0070C0"/>
+        </w:rPr>
+        <w:t>if(</w:t>
+      </w:r>
+      <w:proofErr w:type="spellStart"/>
+      <w:proofErr w:type="gramEnd"/>
       <w:r>
         <w:rPr>
           <w:rFonts w:ascii="Courier New" w:hAnsi="Courier New" w:cs="Courier New"/>
@@ -268,8 +299,17 @@
           <w:rFonts w:ascii="Courier New" w:hAnsi="Courier New" w:cs="Courier New"/>
           <w:color w:val="0070C0"/>
         </w:rPr>
-        <w:t>");</w:t>
-      </w:r>
+        <w:t>"</w:t>
+      </w:r>
+      <w:proofErr w:type="gramStart"/>
+      <w:r>
+        <w:rPr>
+          <w:rFonts w:ascii="Courier New" w:hAnsi="Courier New" w:cs="Courier New"/>
+          <w:color w:val="0070C0"/>
+        </w:rPr>
+        <w:t>);</w:t>
+      </w:r>
+      <w:proofErr w:type="gramEnd"/>
     </w:p>
     <w:p>
       <w:pPr>
@@ -316,9 +356,18 @@
           <w:rFonts w:ascii="Courier New" w:hAnsi="Courier New" w:cs="Courier New"/>
           <w:color w:val="0070C0"/>
         </w:rPr>
-        <w:t xml:space="preserve">    if(</w:t>
-      </w:r>
-      <w:proofErr w:type="spellStart"/>
+        <w:t xml:space="preserve">    </w:t>
+      </w:r>
+      <w:proofErr w:type="gramStart"/>
+      <w:r>
+        <w:rPr>
+          <w:rFonts w:ascii="Courier New" w:hAnsi="Courier New" w:cs="Courier New"/>
+          <w:color w:val="0070C0"/>
+        </w:rPr>
+        <w:t>if(</w:t>
+      </w:r>
+      <w:proofErr w:type="spellStart"/>
+      <w:proofErr w:type="gramEnd"/>
       <w:r>
         <w:rPr>
           <w:rFonts w:ascii="Courier New" w:hAnsi="Courier New" w:cs="Courier New"/>
@@ -385,8 +434,17 @@
           <w:rFonts w:ascii="Courier New" w:hAnsi="Courier New" w:cs="Courier New"/>
           <w:color w:val="0070C0"/>
         </w:rPr>
-        <w:t xml:space="preserve">      cat ("enjoy the sunshine");</w:t>
-      </w:r>
+        <w:t xml:space="preserve">      cat ("enjoy the sunshine"</w:t>
+      </w:r>
+      <w:proofErr w:type="gramStart"/>
+      <w:r>
+        <w:rPr>
+          <w:rFonts w:ascii="Courier New" w:hAnsi="Courier New" w:cs="Courier New"/>
+          <w:color w:val="0070C0"/>
+        </w:rPr>
+        <w:t>);</w:t>
+      </w:r>
+      <w:proofErr w:type="gramEnd"/>
     </w:p>
     <w:p>
       <w:pPr>
@@ -503,12 +561,21 @@
           <w:color w:val="0070C0"/>
         </w:rPr>
       </w:pPr>
-      <w:r>
-        <w:rPr>
-          <w:rFonts w:ascii="Courier New" w:hAnsi="Courier New" w:cs="Courier New"/>
-          <w:color w:val="0070C0"/>
-        </w:rPr>
-        <w:t>if(some condition)</w:t>
+      <w:proofErr w:type="gramStart"/>
+      <w:r>
+        <w:rPr>
+          <w:rFonts w:ascii="Courier New" w:hAnsi="Courier New" w:cs="Courier New"/>
+          <w:color w:val="0070C0"/>
+        </w:rPr>
+        <w:t>if(</w:t>
+      </w:r>
+      <w:proofErr w:type="gramEnd"/>
+      <w:r>
+        <w:rPr>
+          <w:rFonts w:ascii="Courier New" w:hAnsi="Courier New" w:cs="Courier New"/>
+          <w:color w:val="0070C0"/>
+        </w:rPr>
+        <w:t>some condition)</w:t>
       </w:r>
     </w:p>
     <w:p>
@@ -569,6 +636,7 @@
           <w:color w:val="0070C0"/>
         </w:rPr>
       </w:pPr>
+      <w:proofErr w:type="gramStart"/>
       <w:r>
         <w:rPr>
           <w:rFonts w:ascii="Courier New" w:hAnsi="Courier New" w:cs="Courier New"/>
@@ -576,6 +644,7 @@
         </w:rPr>
         <w:t>if(</w:t>
       </w:r>
+      <w:proofErr w:type="gramEnd"/>
       <w:r>
         <w:rPr>
           <w:rFonts w:ascii="Courier New" w:hAnsi="Courier New" w:cs="Courier New"/>
@@ -647,7 +716,15 @@
         <w:spacing w:after="0" w:line="240" w:lineRule="auto"/>
       </w:pPr>
       <w:r>
-        <w:t>Also, the curly brackets on lines 15 and 16 are not needed.  There are not hurting anything (sort of like extra parentheses in an algebraic formula) but they are confusing because they hint that your code is sort of split at line 15 (and it is not)</w:t>
+        <w:t>Also, the curly brackets on lines 15 and 16 are not needed.  There are not hurting anything (sort of like extra parentheses in an algebraic formula</w:t>
+      </w:r>
+      <w:proofErr w:type="gramStart"/>
+      <w:r>
+        <w:t>)</w:t>
+      </w:r>
+      <w:proofErr w:type="gramEnd"/>
+      <w:r>
+        <w:t xml:space="preserve"> but they are confusing because they hint that your code is sort of split at line 15 (and it is not)</w:t>
       </w:r>
     </w:p>
     <w:p>
@@ -702,6 +779,7 @@
         </w:rPr>
         <w:t xml:space="preserve">else </w:t>
       </w:r>
+      <w:proofErr w:type="gramStart"/>
       <w:r>
         <w:rPr>
           <w:rFonts w:ascii="Courier New" w:hAnsi="Courier New" w:cs="Courier New"/>
@@ -710,6 +788,7 @@
         <w:t>if(</w:t>
       </w:r>
       <w:proofErr w:type="spellStart"/>
+      <w:proofErr w:type="gramEnd"/>
       <w:r>
         <w:rPr>
           <w:rFonts w:ascii="Courier New" w:hAnsi="Courier New" w:cs="Courier New"/>
@@ -755,8 +834,17 @@
           <w:rFonts w:ascii="Courier New" w:hAnsi="Courier New" w:cs="Courier New"/>
           <w:color w:val="0070C0"/>
         </w:rPr>
-        <w:t xml:space="preserve">    cat ("enjoy the sunshine");</w:t>
-      </w:r>
+        <w:t xml:space="preserve">    cat ("enjoy the sunshine"</w:t>
+      </w:r>
+      <w:proofErr w:type="gramStart"/>
+      <w:r>
+        <w:rPr>
+          <w:rFonts w:ascii="Courier New" w:hAnsi="Courier New" w:cs="Courier New"/>
+          <w:color w:val="0070C0"/>
+        </w:rPr>
+        <w:t>);</w:t>
+      </w:r>
+      <w:proofErr w:type="gramEnd"/>
     </w:p>
     <w:p>
       <w:pPr>
@@ -886,8 +974,17 @@
           <w:b/>
           <w:bCs/>
         </w:rPr>
-        <w:t>Keep your spacing consistent</w:t>
-      </w:r>
+        <w:t xml:space="preserve">Keep your spacing </w:t>
+      </w:r>
+      <w:proofErr w:type="gramStart"/>
+      <w:r>
+        <w:rPr>
+          <w:b/>
+          <w:bCs/>
+        </w:rPr>
+        <w:t>consistent</w:t>
+      </w:r>
+      <w:proofErr w:type="gramEnd"/>
     </w:p>
     <w:p>
       <w:pPr>
@@ -1074,7 +1171,23 @@
           <w:rFonts w:ascii="Courier New" w:hAnsi="Courier New" w:cs="Courier New"/>
           <w:color w:val="0070C0"/>
         </w:rPr>
-        <w:t xml:space="preserve">  if (grep(x=grade, pattern="</w:t>
+        <w:t xml:space="preserve">  if (</w:t>
+      </w:r>
+      <w:proofErr w:type="gramStart"/>
+      <w:r>
+        <w:rPr>
+          <w:rFonts w:ascii="Courier New" w:hAnsi="Courier New" w:cs="Courier New"/>
+          <w:color w:val="0070C0"/>
+        </w:rPr>
+        <w:t>grep(</w:t>
+      </w:r>
+      <w:proofErr w:type="gramEnd"/>
+      <w:r>
+        <w:rPr>
+          <w:rFonts w:ascii="Courier New" w:hAnsi="Courier New" w:cs="Courier New"/>
+          <w:color w:val="0070C0"/>
+        </w:rPr>
+        <w:t>x=grade, pattern="</w:t>
       </w:r>
       <w:proofErr w:type="spellStart"/>
       <w:r>
@@ -1122,7 +1235,23 @@
           <w:rFonts w:ascii="Courier New" w:hAnsi="Courier New" w:cs="Courier New"/>
           <w:color w:val="0070C0"/>
         </w:rPr>
-        <w:t xml:space="preserve">    cat ( "90-100");</w:t>
+        <w:t xml:space="preserve">    cat </w:t>
+      </w:r>
+      <w:proofErr w:type="gramStart"/>
+      <w:r>
+        <w:rPr>
+          <w:rFonts w:ascii="Courier New" w:hAnsi="Courier New" w:cs="Courier New"/>
+          <w:color w:val="0070C0"/>
+        </w:rPr>
+        <w:t>( "</w:t>
+      </w:r>
+      <w:proofErr w:type="gramEnd"/>
+      <w:r>
+        <w:rPr>
+          <w:rFonts w:ascii="Courier New" w:hAnsi="Courier New" w:cs="Courier New"/>
+          <w:color w:val="0070C0"/>
+        </w:rPr>
+        <w:t>90-100");</w:t>
       </w:r>
     </w:p>
     <w:p>
@@ -1153,6 +1282,7 @@
       <w:r>
         <w:t xml:space="preserve">I only point this out to whet the appetite for </w:t>
       </w:r>
+      <w:proofErr w:type="gramStart"/>
       <w:r>
         <w:rPr>
           <w:b/>
@@ -1160,11 +1290,9 @@
           <w:i/>
           <w:iCs/>
         </w:rPr>
-        <w:t>grep()</w:t>
-      </w:r>
-      <w:r>
-        <w:t xml:space="preserve">, which is incredibly powerful.  </w:t>
-      </w:r>
+        <w:t>grep(</w:t>
+      </w:r>
+      <w:proofErr w:type="gramEnd"/>
       <w:r>
         <w:rPr>
           <w:b/>
@@ -1172,43 +1300,12 @@
           <w:i/>
           <w:iCs/>
         </w:rPr>
-        <w:t>grep()</w:t>
-      </w:r>
-      <w:r>
-        <w:t xml:space="preserve"> is the answer to the question: How do I deal with text input where people are not consistent with how they type things in?</w:t>
-      </w:r>
-    </w:p>
-    <w:p>
-      <w:pPr>
-        <w:spacing w:after="0" w:line="240" w:lineRule="auto"/>
-      </w:pPr>
-    </w:p>
-    <w:p>
-      <w:pPr>
-        <w:spacing w:after="0" w:line="240" w:lineRule="auto"/>
-        <w:rPr>
-          <w:b/>
-          <w:bCs/>
-          <w:u w:val="single"/>
-        </w:rPr>
-      </w:pPr>
-      <w:r>
-        <w:rPr>
-          <w:b/>
-          <w:bCs/>
-          <w:u w:val="single"/>
-        </w:rPr>
-        <w:t>App 1-9:</w:t>
-      </w:r>
-    </w:p>
-    <w:p>
-      <w:pPr>
-        <w:spacing w:after="0" w:line="240" w:lineRule="auto"/>
-      </w:pPr>
-      <w:r>
-        <w:t xml:space="preserve">I want you to rethink this script and put all the </w:t>
-      </w:r>
-      <w:proofErr w:type="spellStart"/>
+        <w:t>)</w:t>
+      </w:r>
+      <w:r>
+        <w:t xml:space="preserve">, which is incredibly powerful.  </w:t>
+      </w:r>
+      <w:proofErr w:type="gramStart"/>
       <w:r>
         <w:rPr>
           <w:b/>
@@ -1216,9 +1313,9 @@
           <w:i/>
           <w:iCs/>
         </w:rPr>
-        <w:t>readline</w:t>
-      </w:r>
-      <w:proofErr w:type="spellEnd"/>
+        <w:t>grep(</w:t>
+      </w:r>
+      <w:proofErr w:type="gramEnd"/>
       <w:r>
         <w:rPr>
           <w:b/>
@@ -1226,7 +1323,72 @@
           <w:i/>
           <w:iCs/>
         </w:rPr>
-        <w:t>()</w:t>
+        <w:t>)</w:t>
+      </w:r>
+      <w:r>
+        <w:t xml:space="preserve"> is the answer to the question: How do I deal with text input where people are not consistent with how they type things in?</w:t>
+      </w:r>
+    </w:p>
+    <w:p>
+      <w:pPr>
+        <w:spacing w:after="0" w:line="240" w:lineRule="auto"/>
+      </w:pPr>
+    </w:p>
+    <w:p>
+      <w:pPr>
+        <w:spacing w:after="0" w:line="240" w:lineRule="auto"/>
+        <w:rPr>
+          <w:b/>
+          <w:bCs/>
+          <w:u w:val="single"/>
+        </w:rPr>
+      </w:pPr>
+      <w:r>
+        <w:rPr>
+          <w:b/>
+          <w:bCs/>
+          <w:u w:val="single"/>
+        </w:rPr>
+        <w:t>App 1-9:</w:t>
+      </w:r>
+    </w:p>
+    <w:p>
+      <w:pPr>
+        <w:spacing w:after="0" w:line="240" w:lineRule="auto"/>
+      </w:pPr>
+      <w:r>
+        <w:t xml:space="preserve">I want you to rethink this script and put all the </w:t>
+      </w:r>
+      <w:proofErr w:type="spellStart"/>
+      <w:proofErr w:type="gramStart"/>
+      <w:r>
+        <w:rPr>
+          <w:b/>
+          <w:bCs/>
+          <w:i/>
+          <w:iCs/>
+        </w:rPr>
+        <w:t>readline</w:t>
+      </w:r>
+      <w:proofErr w:type="spellEnd"/>
+      <w:r>
+        <w:rPr>
+          <w:b/>
+          <w:bCs/>
+          <w:i/>
+          <w:iCs/>
+        </w:rPr>
+        <w:t>(</w:t>
+      </w:r>
+      <w:proofErr w:type="gramEnd"/>
+      <w:r>
+        <w:rPr>
+          <w:b/>
+          <w:bCs/>
+          <w:i/>
+          <w:iCs/>
+        </w:rPr>
+        <w:t>)</w:t>
       </w:r>
       <w:r>
         <w:t xml:space="preserve"> </w:t>
@@ -1257,7 +1419,15 @@
         <w:t>for</w:t>
       </w:r>
       <w:r>
-        <w:t xml:space="preserve"> your script and it is easier to read and tweak code if one can see all the resources the code needs at the top of the script.</w:t>
+        <w:t xml:space="preserve"> your </w:t>
+      </w:r>
+      <w:proofErr w:type="gramStart"/>
+      <w:r>
+        <w:t>script</w:t>
+      </w:r>
+      <w:proofErr w:type="gramEnd"/>
+      <w:r>
+        <w:t xml:space="preserve"> and it is easier to read and tweak code if one can see all the resources the code needs at the top of the script.</w:t>
       </w:r>
     </w:p>
     <w:p>
@@ -1317,7 +1487,14 @@
         <w:rPr>
           <w:color w:val="0070C0"/>
         </w:rPr>
-        <w:t xml:space="preserve"> (parentheses in red)</w:t>
+        <w:t xml:space="preserve"> (parentheses in </w:t>
+      </w:r>
+      <w:proofErr w:type="gramStart"/>
+      <w:r>
+        <w:rPr>
+          <w:color w:val="0070C0"/>
+        </w:rPr>
+        <w:t>red)</w:t>
       </w:r>
       <w:r>
         <w:rPr>
@@ -1325,26 +1502,35 @@
         </w:rPr>
         <w:t>…</w:t>
       </w:r>
-    </w:p>
-    <w:p>
-      <w:pPr>
-        <w:spacing w:after="0" w:line="240" w:lineRule="auto"/>
-      </w:pPr>
-    </w:p>
-    <w:p>
-      <w:pPr>
-        <w:spacing w:after="0" w:line="240" w:lineRule="auto"/>
-        <w:rPr>
-          <w:rFonts w:ascii="Courier New" w:hAnsi="Courier New" w:cs="Courier New"/>
-          <w:color w:val="0070C0"/>
-        </w:rPr>
-      </w:pPr>
-      <w:r>
-        <w:rPr>
-          <w:rFonts w:ascii="Courier New" w:hAnsi="Courier New" w:cs="Courier New"/>
-          <w:color w:val="0070C0"/>
-        </w:rPr>
-        <w:t xml:space="preserve">  if( </w:t>
+      <w:proofErr w:type="gramEnd"/>
+    </w:p>
+    <w:p>
+      <w:pPr>
+        <w:spacing w:after="0" w:line="240" w:lineRule="auto"/>
+      </w:pPr>
+    </w:p>
+    <w:p>
+      <w:pPr>
+        <w:spacing w:after="0" w:line="240" w:lineRule="auto"/>
+        <w:rPr>
+          <w:rFonts w:ascii="Courier New" w:hAnsi="Courier New" w:cs="Courier New"/>
+          <w:color w:val="0070C0"/>
+        </w:rPr>
+      </w:pPr>
+      <w:r>
+        <w:rPr>
+          <w:rFonts w:ascii="Courier New" w:hAnsi="Courier New" w:cs="Courier New"/>
+          <w:color w:val="0070C0"/>
+        </w:rPr>
+        <w:t xml:space="preserve">  </w:t>
+      </w:r>
+      <w:proofErr w:type="gramStart"/>
+      <w:r>
+        <w:rPr>
+          <w:rFonts w:ascii="Courier New" w:hAnsi="Courier New" w:cs="Courier New"/>
+          <w:color w:val="0070C0"/>
+        </w:rPr>
+        <w:t xml:space="preserve">if( </w:t>
       </w:r>
       <w:r>
         <w:rPr>
@@ -1354,6 +1540,7 @@
         <w:t>(</w:t>
       </w:r>
       <w:proofErr w:type="spellStart"/>
+      <w:proofErr w:type="gramEnd"/>
       <w:r>
         <w:rPr>
           <w:rFonts w:ascii="Courier New" w:hAnsi="Courier New" w:cs="Courier New"/>
@@ -1454,6 +1641,7 @@
         </w:rPr>
         <w:t>== "south"</w:t>
       </w:r>
+      <w:proofErr w:type="gramStart"/>
       <w:r>
         <w:rPr>
           <w:rFonts w:ascii="Courier New" w:hAnsi="Courier New" w:cs="Courier New"/>
@@ -1475,6 +1663,7 @@
         </w:rPr>
         <w:t>)</w:t>
       </w:r>
+      <w:proofErr w:type="gramEnd"/>
     </w:p>
     <w:p>
       <w:pPr>
@@ -1521,8 +1710,17 @@
           <w:rFonts w:ascii="Courier New" w:hAnsi="Courier New" w:cs="Courier New"/>
           <w:color w:val="0070C0"/>
         </w:rPr>
-        <w:t xml:space="preserve"> fish");</w:t>
-      </w:r>
+        <w:t xml:space="preserve"> fish"</w:t>
+      </w:r>
+      <w:proofErr w:type="gramStart"/>
+      <w:r>
+        <w:rPr>
+          <w:rFonts w:ascii="Courier New" w:hAnsi="Courier New" w:cs="Courier New"/>
+          <w:color w:val="0070C0"/>
+        </w:rPr>
+        <w:t>);</w:t>
+      </w:r>
+      <w:proofErr w:type="gramEnd"/>
     </w:p>
     <w:p>
       <w:pPr>
@@ -1629,6 +1827,7 @@
         <w:t>(</w:t>
       </w:r>
       <w:proofErr w:type="spellStart"/>
+      <w:proofErr w:type="gramStart"/>
       <w:r>
         <w:rPr>
           <w:rFonts w:ascii="Courier New" w:hAnsi="Courier New" w:cs="Courier New"/>
@@ -1642,7 +1841,15 @@
           <w:rFonts w:ascii="Courier New" w:hAnsi="Courier New" w:cs="Courier New"/>
           <w:color w:val="0070C0"/>
         </w:rPr>
-        <w:t xml:space="preserve"> != "north" &amp;&amp; </w:t>
+        <w:t xml:space="preserve"> !</w:t>
+      </w:r>
+      <w:proofErr w:type="gramEnd"/>
+      <w:r>
+        <w:rPr>
+          <w:rFonts w:ascii="Courier New" w:hAnsi="Courier New" w:cs="Courier New"/>
+          <w:color w:val="0070C0"/>
+        </w:rPr>
+        <w:t xml:space="preserve">= "north" &amp;&amp; </w:t>
       </w:r>
       <w:proofErr w:type="spellStart"/>
       <w:r>
@@ -1784,6 +1991,7 @@
         </w:rPr>
         <w:t xml:space="preserve"> (lines 3 and 4) should be visually at the same level as the </w:t>
       </w:r>
+      <w:proofErr w:type="gramStart"/>
       <w:r>
         <w:rPr>
           <w:rFonts w:cstheme="minorHAnsi"/>
@@ -1792,14 +2000,9 @@
           <w:i/>
           <w:iCs/>
         </w:rPr>
-        <w:t>rm()</w:t>
-      </w:r>
-      <w:r>
-        <w:rPr>
-          <w:rFonts w:cstheme="minorHAnsi"/>
-        </w:rPr>
-        <w:t xml:space="preserve"> above and the </w:t>
-      </w:r>
+        <w:t>rm(</w:t>
+      </w:r>
+      <w:proofErr w:type="gramEnd"/>
       <w:r>
         <w:rPr>
           <w:rFonts w:cstheme="minorHAnsi"/>
@@ -1808,13 +2011,13 @@
           <w:i/>
           <w:iCs/>
         </w:rPr>
-        <w:t>if()</w:t>
-      </w:r>
-      <w:r>
-        <w:rPr>
-          <w:rFonts w:cstheme="minorHAnsi"/>
-        </w:rPr>
-        <w:t xml:space="preserve"> below.  Also, the last </w:t>
+        <w:t>)</w:t>
+      </w:r>
+      <w:r>
+        <w:rPr>
+          <w:rFonts w:cstheme="minorHAnsi"/>
+        </w:rPr>
+        <w:t xml:space="preserve"> above and the </w:t>
       </w:r>
       <w:r>
         <w:rPr>
@@ -1824,37 +2027,14 @@
           <w:i/>
           <w:iCs/>
         </w:rPr>
-        <w:t>else if</w:t>
-      </w:r>
-      <w:r>
-        <w:rPr>
-          <w:rFonts w:cstheme="minorHAnsi"/>
-        </w:rPr>
-        <w:t xml:space="preserve"> should be at the same level as the else if above.</w:t>
-      </w:r>
-    </w:p>
-    <w:p>
-      <w:pPr>
-        <w:spacing w:after="0" w:line="240" w:lineRule="auto"/>
-        <w:rPr>
-          <w:rFonts w:cstheme="minorHAnsi"/>
-        </w:rPr>
-      </w:pPr>
-    </w:p>
-    <w:p>
-      <w:pPr>
-        <w:spacing w:after="0" w:line="240" w:lineRule="auto"/>
-        <w:rPr>
-          <w:rFonts w:cstheme="minorHAnsi"/>
-        </w:rPr>
-      </w:pPr>
-      <w:r>
-        <w:rPr>
-          <w:rFonts w:cstheme="minorHAnsi"/>
-        </w:rPr>
-        <w:t xml:space="preserve">Use the more standard variable naming conventions: </w:t>
-      </w:r>
-      <w:proofErr w:type="spellStart"/>
+        <w:t>if()</w:t>
+      </w:r>
+      <w:r>
+        <w:rPr>
+          <w:rFonts w:cstheme="minorHAnsi"/>
+        </w:rPr>
+        <w:t xml:space="preserve"> below.  Also, the last </w:t>
+      </w:r>
       <w:r>
         <w:rPr>
           <w:rFonts w:cstheme="minorHAnsi"/>
@@ -1863,14 +2043,35 @@
           <w:i/>
           <w:iCs/>
         </w:rPr>
-        <w:t>fishAge</w:t>
-      </w:r>
-      <w:proofErr w:type="spellEnd"/>
-      <w:r>
-        <w:rPr>
-          <w:rFonts w:cstheme="minorHAnsi"/>
-        </w:rPr>
-        <w:t xml:space="preserve"> or </w:t>
+        <w:t>else if</w:t>
+      </w:r>
+      <w:r>
+        <w:rPr>
+          <w:rFonts w:cstheme="minorHAnsi"/>
+        </w:rPr>
+        <w:t xml:space="preserve"> should be at the same level as the else if above.</w:t>
+      </w:r>
+    </w:p>
+    <w:p>
+      <w:pPr>
+        <w:spacing w:after="0" w:line="240" w:lineRule="auto"/>
+        <w:rPr>
+          <w:rFonts w:cstheme="minorHAnsi"/>
+        </w:rPr>
+      </w:pPr>
+    </w:p>
+    <w:p>
+      <w:pPr>
+        <w:spacing w:after="0" w:line="240" w:lineRule="auto"/>
+        <w:rPr>
+          <w:rFonts w:cstheme="minorHAnsi"/>
+        </w:rPr>
+      </w:pPr>
+      <w:r>
+        <w:rPr>
+          <w:rFonts w:cstheme="minorHAnsi"/>
+        </w:rPr>
+        <w:t xml:space="preserve">Use the more standard variable naming conventions: </w:t>
       </w:r>
       <w:proofErr w:type="spellStart"/>
       <w:r>
@@ -1881,14 +2082,14 @@
           <w:i/>
           <w:iCs/>
         </w:rPr>
-        <w:t>fish_age</w:t>
-      </w:r>
-      <w:proofErr w:type="spellEnd"/>
-      <w:r>
-        <w:rPr>
-          <w:rFonts w:cstheme="minorHAnsi"/>
-        </w:rPr>
-        <w:t xml:space="preserve"> instead of </w:t>
+        <w:t>fishAge</w:t>
+      </w:r>
+      <w:proofErr w:type="spellEnd"/>
+      <w:r>
+        <w:rPr>
+          <w:rFonts w:cstheme="minorHAnsi"/>
+        </w:rPr>
+        <w:t xml:space="preserve"> or </w:t>
       </w:r>
       <w:proofErr w:type="spellStart"/>
       <w:r>
@@ -1899,360 +2100,17 @@
           <w:i/>
           <w:iCs/>
         </w:rPr>
-        <w:t>fishage</w:t>
-      </w:r>
-      <w:proofErr w:type="spellEnd"/>
-    </w:p>
-    <w:p>
-      <w:pPr>
-        <w:spacing w:after="0" w:line="240" w:lineRule="auto"/>
-        <w:rPr>
-          <w:rFonts w:cstheme="minorHAnsi"/>
-        </w:rPr>
-      </w:pPr>
-    </w:p>
-    <w:p>
-      <w:pPr>
-        <w:spacing w:after="0" w:line="240" w:lineRule="auto"/>
-        <w:rPr>
-          <w:rFonts w:cstheme="minorHAnsi"/>
-        </w:rPr>
-      </w:pPr>
-      <w:r>
-        <w:rPr>
-          <w:rFonts w:cstheme="minorHAnsi"/>
-        </w:rPr>
-        <w:t>The extra parentheses in line 7:</w:t>
-      </w:r>
-    </w:p>
-    <w:p>
-      <w:pPr>
-        <w:spacing w:after="0" w:line="240" w:lineRule="auto"/>
-        <w:rPr>
-          <w:rFonts w:ascii="Courier New" w:hAnsi="Courier New" w:cs="Courier New"/>
-          <w:color w:val="0070C0"/>
-        </w:rPr>
-      </w:pPr>
-      <w:r>
-        <w:rPr>
-          <w:rFonts w:ascii="Courier New" w:hAnsi="Courier New" w:cs="Courier New"/>
-          <w:color w:val="0070C0"/>
-        </w:rPr>
-        <w:t xml:space="preserve">  if ( </w:t>
-      </w:r>
-      <w:r>
-        <w:rPr>
-          <w:rFonts w:ascii="Courier New" w:hAnsi="Courier New" w:cs="Courier New"/>
-          <w:color w:val="C00000"/>
-        </w:rPr>
-        <w:t>(</w:t>
-      </w:r>
-      <w:proofErr w:type="spellStart"/>
-      <w:r>
-        <w:rPr>
-          <w:rFonts w:ascii="Courier New" w:hAnsi="Courier New" w:cs="Courier New"/>
-          <w:color w:val="0070C0"/>
-        </w:rPr>
-        <w:t>fishage</w:t>
-      </w:r>
-      <w:proofErr w:type="spellEnd"/>
-      <w:r>
-        <w:rPr>
-          <w:rFonts w:ascii="Courier New" w:hAnsi="Courier New" w:cs="Courier New"/>
-          <w:color w:val="0070C0"/>
-        </w:rPr>
-        <w:t xml:space="preserve"> &gt;3 &amp;&amp; </w:t>
-      </w:r>
-      <w:proofErr w:type="spellStart"/>
-      <w:r>
-        <w:rPr>
-          <w:rFonts w:ascii="Courier New" w:hAnsi="Courier New" w:cs="Courier New"/>
-          <w:color w:val="0070C0"/>
-        </w:rPr>
-        <w:t>fishage</w:t>
-      </w:r>
-      <w:proofErr w:type="spellEnd"/>
-      <w:r>
-        <w:rPr>
-          <w:rFonts w:ascii="Courier New" w:hAnsi="Courier New" w:cs="Courier New"/>
-          <w:color w:val="0070C0"/>
-        </w:rPr>
-        <w:t xml:space="preserve"> &lt;5</w:t>
-      </w:r>
-      <w:r>
-        <w:rPr>
-          <w:rFonts w:ascii="Courier New" w:hAnsi="Courier New" w:cs="Courier New"/>
-          <w:color w:val="C00000"/>
-        </w:rPr>
-        <w:t>)</w:t>
-      </w:r>
-      <w:r>
-        <w:rPr>
-          <w:rFonts w:ascii="Courier New" w:hAnsi="Courier New" w:cs="Courier New"/>
-          <w:color w:val="0070C0"/>
-        </w:rPr>
-        <w:t xml:space="preserve"> &amp;&amp; </w:t>
-      </w:r>
-      <w:r>
-        <w:rPr>
-          <w:rFonts w:ascii="Courier New" w:hAnsi="Courier New" w:cs="Courier New"/>
-          <w:color w:val="C00000"/>
-        </w:rPr>
-        <w:t>(</w:t>
-      </w:r>
-      <w:proofErr w:type="spellStart"/>
-      <w:r>
-        <w:rPr>
-          <w:rFonts w:ascii="Courier New" w:hAnsi="Courier New" w:cs="Courier New"/>
-          <w:color w:val="0070C0"/>
-        </w:rPr>
-        <w:t>fishlocation</w:t>
-      </w:r>
-      <w:proofErr w:type="spellEnd"/>
-      <w:r>
-        <w:rPr>
-          <w:rFonts w:ascii="Courier New" w:hAnsi="Courier New" w:cs="Courier New"/>
-          <w:color w:val="0070C0"/>
-        </w:rPr>
-        <w:t xml:space="preserve"> == "north"</w:t>
-      </w:r>
-      <w:r>
-        <w:rPr>
-          <w:rFonts w:ascii="Courier New" w:hAnsi="Courier New" w:cs="Courier New"/>
-          <w:color w:val="C00000"/>
-        </w:rPr>
-        <w:t>)</w:t>
-      </w:r>
-      <w:r>
-        <w:rPr>
-          <w:rFonts w:ascii="Courier New" w:hAnsi="Courier New" w:cs="Courier New"/>
-          <w:color w:val="0070C0"/>
-        </w:rPr>
-        <w:t>)</w:t>
-      </w:r>
-    </w:p>
-    <w:p>
-      <w:pPr>
-        <w:spacing w:after="0" w:line="240" w:lineRule="auto"/>
-        <w:rPr>
-          <w:rFonts w:cstheme="minorHAnsi"/>
-        </w:rPr>
-      </w:pPr>
-      <w:r>
-        <w:rPr>
-          <w:rFonts w:cstheme="minorHAnsi"/>
-        </w:rPr>
-        <w:t>are not needed, but I am not complaining.  I think it makes it easier to read what is going on.</w:t>
-      </w:r>
-    </w:p>
-    <w:p>
-      <w:pPr>
-        <w:spacing w:after="0" w:line="240" w:lineRule="auto"/>
-        <w:rPr>
-          <w:rFonts w:cstheme="minorHAnsi"/>
-        </w:rPr>
-      </w:pPr>
-    </w:p>
-    <w:p>
-      <w:pPr>
-        <w:spacing w:after="0" w:line="240" w:lineRule="auto"/>
-        <w:rPr>
-          <w:rFonts w:cstheme="minorHAnsi"/>
-        </w:rPr>
-      </w:pPr>
-      <w:r>
-        <w:rPr>
-          <w:rFonts w:cstheme="minorHAnsi"/>
-        </w:rPr>
-        <w:t>You are missing semicolons on two lines.  Yeah, R works without the semicolons, but I feel it is important to understand where end-of-statements are.  If you move to C programming, then it is necessary.</w:t>
-      </w:r>
-    </w:p>
-    <w:p>
-      <w:pPr>
-        <w:spacing w:after="0" w:line="240" w:lineRule="auto"/>
-        <w:rPr>
-          <w:rFonts w:cstheme="minorHAnsi"/>
-        </w:rPr>
-      </w:pPr>
-    </w:p>
-    <w:p>
-      <w:pPr>
-        <w:spacing w:after="0" w:line="240" w:lineRule="auto"/>
-        <w:rPr>
-          <w:rFonts w:cstheme="minorHAnsi"/>
-          <w:b/>
-          <w:bCs/>
-        </w:rPr>
-      </w:pPr>
-      <w:r>
-        <w:rPr>
-          <w:rFonts w:cstheme="minorHAnsi"/>
-          <w:b/>
-          <w:bCs/>
-        </w:rPr>
-        <w:t>Semicolon usage</w:t>
-      </w:r>
-      <w:r>
-        <w:rPr>
-          <w:rFonts w:cstheme="minorHAnsi"/>
-          <w:b/>
-          <w:bCs/>
-        </w:rPr>
-        <w:t xml:space="preserve"> (kind of tricky…)</w:t>
-      </w:r>
-      <w:r>
-        <w:rPr>
-          <w:rFonts w:cstheme="minorHAnsi"/>
-          <w:b/>
-          <w:bCs/>
-        </w:rPr>
-        <w:t>:</w:t>
-      </w:r>
-    </w:p>
-    <w:p>
-      <w:pPr>
-        <w:spacing w:after="0" w:line="240" w:lineRule="auto"/>
-        <w:rPr>
-          <w:rFonts w:ascii="Courier New" w:hAnsi="Courier New" w:cs="Courier New"/>
-          <w:color w:val="0070C0"/>
-        </w:rPr>
-      </w:pPr>
-      <w:r>
-        <w:rPr>
-          <w:rFonts w:ascii="Courier New" w:hAnsi="Courier New" w:cs="Courier New"/>
-          <w:color w:val="0070C0"/>
-        </w:rPr>
-        <w:t>e</w:t>
-      </w:r>
-      <w:r>
-        <w:rPr>
-          <w:rFonts w:ascii="Courier New" w:hAnsi="Courier New" w:cs="Courier New"/>
-          <w:color w:val="0070C0"/>
-        </w:rPr>
-        <w:t>lse if ((</w:t>
-      </w:r>
-      <w:proofErr w:type="spellStart"/>
-      <w:r>
-        <w:rPr>
-          <w:rFonts w:ascii="Courier New" w:hAnsi="Courier New" w:cs="Courier New"/>
-          <w:color w:val="0070C0"/>
-        </w:rPr>
-        <w:t>fishage</w:t>
-      </w:r>
-      <w:proofErr w:type="spellEnd"/>
-      <w:r>
-        <w:rPr>
-          <w:rFonts w:ascii="Courier New" w:hAnsi="Courier New" w:cs="Courier New"/>
-          <w:color w:val="0070C0"/>
-        </w:rPr>
-        <w:t xml:space="preserve"> &gt;=5) &amp;&amp; (</w:t>
-      </w:r>
-      <w:proofErr w:type="spellStart"/>
-      <w:r>
-        <w:rPr>
-          <w:rFonts w:ascii="Courier New" w:hAnsi="Courier New" w:cs="Courier New"/>
-          <w:color w:val="0070C0"/>
-        </w:rPr>
-        <w:t>fishlocation</w:t>
-      </w:r>
-      <w:proofErr w:type="spellEnd"/>
-      <w:r>
-        <w:rPr>
-          <w:rFonts w:ascii="Courier New" w:hAnsi="Courier New" w:cs="Courier New"/>
-          <w:color w:val="0070C0"/>
-        </w:rPr>
-        <w:t xml:space="preserve"> =="north"))</w:t>
-      </w:r>
-      <w:r>
-        <w:rPr>
-          <w:rFonts w:ascii="Courier New" w:hAnsi="Courier New" w:cs="Courier New"/>
-          <w:color w:val="0070C0"/>
-        </w:rPr>
-        <w:t># no semicolon here</w:t>
-      </w:r>
-    </w:p>
-    <w:p>
-      <w:pPr>
-        <w:spacing w:after="0" w:line="240" w:lineRule="auto"/>
-        <w:rPr>
-          <w:rFonts w:ascii="Courier New" w:hAnsi="Courier New" w:cs="Courier New"/>
-          <w:color w:val="0070C0"/>
-        </w:rPr>
-      </w:pPr>
-      <w:r>
-        <w:rPr>
-          <w:rFonts w:ascii="Courier New" w:hAnsi="Courier New" w:cs="Courier New"/>
-          <w:color w:val="C00000"/>
-        </w:rPr>
-        <w:t>{</w:t>
-      </w:r>
-    </w:p>
-    <w:p>
-      <w:pPr>
-        <w:spacing w:after="0" w:line="240" w:lineRule="auto"/>
-        <w:rPr>
-          <w:rFonts w:ascii="Courier New" w:hAnsi="Courier New" w:cs="Courier New"/>
-          <w:color w:val="0070C0"/>
-        </w:rPr>
-      </w:pPr>
-      <w:r>
-        <w:rPr>
-          <w:rFonts w:ascii="Courier New" w:hAnsi="Courier New" w:cs="Courier New"/>
-          <w:color w:val="0070C0"/>
-        </w:rPr>
-        <w:t xml:space="preserve">  cat("category III")</w:t>
-      </w:r>
-      <w:r>
-        <w:rPr>
-          <w:rFonts w:ascii="Courier New" w:hAnsi="Courier New" w:cs="Courier New"/>
-          <w:color w:val="C00000"/>
-        </w:rPr>
-        <w:t>;</w:t>
-      </w:r>
-      <w:r>
-        <w:rPr>
-          <w:rFonts w:ascii="Courier New" w:hAnsi="Courier New" w:cs="Courier New"/>
-          <w:color w:val="C00000"/>
-        </w:rPr>
-        <w:t xml:space="preserve">  </w:t>
-      </w:r>
-      <w:r>
-        <w:rPr>
-          <w:rFonts w:ascii="Courier New" w:hAnsi="Courier New" w:cs="Courier New"/>
-          <w:color w:val="0070C0"/>
-        </w:rPr>
-        <w:t># semicolon here</w:t>
-      </w:r>
-    </w:p>
-    <w:p>
-      <w:pPr>
-        <w:spacing w:after="0" w:line="240" w:lineRule="auto"/>
-        <w:rPr>
-          <w:rFonts w:ascii="Courier New" w:hAnsi="Courier New" w:cs="Courier New"/>
-          <w:color w:val="0070C0"/>
-        </w:rPr>
-      </w:pPr>
-      <w:r>
-        <w:rPr>
-          <w:rFonts w:ascii="Courier New" w:hAnsi="Courier New" w:cs="Courier New"/>
-          <w:color w:val="C00000"/>
-        </w:rPr>
-        <w:t>}</w:t>
-      </w:r>
-    </w:p>
-    <w:p>
-      <w:pPr>
-        <w:spacing w:after="0" w:line="240" w:lineRule="auto"/>
-        <w:rPr>
-          <w:rFonts w:cstheme="minorHAnsi"/>
-        </w:rPr>
-      </w:pPr>
-      <w:r>
-        <w:rPr>
-          <w:rFonts w:cstheme="minorHAnsi"/>
-        </w:rPr>
-        <w:t xml:space="preserve">Just extra material -- pointing out something I have not covered in my lessons.  You do not put semicolons at the end of </w:t>
-      </w:r>
+        <w:t>fish_age</w:t>
+      </w:r>
+      <w:proofErr w:type="spellEnd"/>
+      <w:r>
+        <w:rPr>
+          <w:rFonts w:cstheme="minorHAnsi"/>
+        </w:rPr>
+        <w:t xml:space="preserve"> instead of </w:t>
+      </w:r>
+      <w:proofErr w:type="spellStart"/>
+      <w:proofErr w:type="gramStart"/>
       <w:r>
         <w:rPr>
           <w:rFonts w:cstheme="minorHAnsi"/>
@@ -2261,13 +2119,401 @@
           <w:i/>
           <w:iCs/>
         </w:rPr>
-        <w:t>if/ else-if</w:t>
-      </w:r>
-      <w:r>
-        <w:rPr>
-          <w:rFonts w:cstheme="minorHAnsi"/>
-        </w:rPr>
-        <w:t xml:space="preserve"> statements (or </w:t>
+        <w:t>fishage</w:t>
+      </w:r>
+      <w:proofErr w:type="spellEnd"/>
+      <w:proofErr w:type="gramEnd"/>
+    </w:p>
+    <w:p>
+      <w:pPr>
+        <w:spacing w:after="0" w:line="240" w:lineRule="auto"/>
+        <w:rPr>
+          <w:rFonts w:cstheme="minorHAnsi"/>
+        </w:rPr>
+      </w:pPr>
+    </w:p>
+    <w:p>
+      <w:pPr>
+        <w:spacing w:after="0" w:line="240" w:lineRule="auto"/>
+        <w:rPr>
+          <w:rFonts w:cstheme="minorHAnsi"/>
+        </w:rPr>
+      </w:pPr>
+      <w:r>
+        <w:rPr>
+          <w:rFonts w:cstheme="minorHAnsi"/>
+        </w:rPr>
+        <w:t>The extra parentheses in line 7:</w:t>
+      </w:r>
+    </w:p>
+    <w:p>
+      <w:pPr>
+        <w:spacing w:after="0" w:line="240" w:lineRule="auto"/>
+        <w:rPr>
+          <w:rFonts w:ascii="Courier New" w:hAnsi="Courier New" w:cs="Courier New"/>
+          <w:color w:val="0070C0"/>
+        </w:rPr>
+      </w:pPr>
+      <w:r>
+        <w:rPr>
+          <w:rFonts w:ascii="Courier New" w:hAnsi="Courier New" w:cs="Courier New"/>
+          <w:color w:val="0070C0"/>
+        </w:rPr>
+        <w:t xml:space="preserve">  if </w:t>
+      </w:r>
+      <w:proofErr w:type="gramStart"/>
+      <w:r>
+        <w:rPr>
+          <w:rFonts w:ascii="Courier New" w:hAnsi="Courier New" w:cs="Courier New"/>
+          <w:color w:val="0070C0"/>
+        </w:rPr>
+        <w:t xml:space="preserve">( </w:t>
+      </w:r>
+      <w:r>
+        <w:rPr>
+          <w:rFonts w:ascii="Courier New" w:hAnsi="Courier New" w:cs="Courier New"/>
+          <w:color w:val="C00000"/>
+        </w:rPr>
+        <w:t>(</w:t>
+      </w:r>
+      <w:proofErr w:type="spellStart"/>
+      <w:proofErr w:type="gramEnd"/>
+      <w:r>
+        <w:rPr>
+          <w:rFonts w:ascii="Courier New" w:hAnsi="Courier New" w:cs="Courier New"/>
+          <w:color w:val="0070C0"/>
+        </w:rPr>
+        <w:t>fishage</w:t>
+      </w:r>
+      <w:proofErr w:type="spellEnd"/>
+      <w:r>
+        <w:rPr>
+          <w:rFonts w:ascii="Courier New" w:hAnsi="Courier New" w:cs="Courier New"/>
+          <w:color w:val="0070C0"/>
+        </w:rPr>
+        <w:t xml:space="preserve"> &gt;3 &amp;&amp; </w:t>
+      </w:r>
+      <w:proofErr w:type="spellStart"/>
+      <w:r>
+        <w:rPr>
+          <w:rFonts w:ascii="Courier New" w:hAnsi="Courier New" w:cs="Courier New"/>
+          <w:color w:val="0070C0"/>
+        </w:rPr>
+        <w:t>fishage</w:t>
+      </w:r>
+      <w:proofErr w:type="spellEnd"/>
+      <w:r>
+        <w:rPr>
+          <w:rFonts w:ascii="Courier New" w:hAnsi="Courier New" w:cs="Courier New"/>
+          <w:color w:val="0070C0"/>
+        </w:rPr>
+        <w:t xml:space="preserve"> &lt;5</w:t>
+      </w:r>
+      <w:r>
+        <w:rPr>
+          <w:rFonts w:ascii="Courier New" w:hAnsi="Courier New" w:cs="Courier New"/>
+          <w:color w:val="C00000"/>
+        </w:rPr>
+        <w:t>)</w:t>
+      </w:r>
+      <w:r>
+        <w:rPr>
+          <w:rFonts w:ascii="Courier New" w:hAnsi="Courier New" w:cs="Courier New"/>
+          <w:color w:val="0070C0"/>
+        </w:rPr>
+        <w:t xml:space="preserve"> &amp;&amp; </w:t>
+      </w:r>
+      <w:r>
+        <w:rPr>
+          <w:rFonts w:ascii="Courier New" w:hAnsi="Courier New" w:cs="Courier New"/>
+          <w:color w:val="C00000"/>
+        </w:rPr>
+        <w:t>(</w:t>
+      </w:r>
+      <w:proofErr w:type="spellStart"/>
+      <w:r>
+        <w:rPr>
+          <w:rFonts w:ascii="Courier New" w:hAnsi="Courier New" w:cs="Courier New"/>
+          <w:color w:val="0070C0"/>
+        </w:rPr>
+        <w:t>fishlocation</w:t>
+      </w:r>
+      <w:proofErr w:type="spellEnd"/>
+      <w:r>
+        <w:rPr>
+          <w:rFonts w:ascii="Courier New" w:hAnsi="Courier New" w:cs="Courier New"/>
+          <w:color w:val="0070C0"/>
+        </w:rPr>
+        <w:t xml:space="preserve"> == "north"</w:t>
+      </w:r>
+      <w:r>
+        <w:rPr>
+          <w:rFonts w:ascii="Courier New" w:hAnsi="Courier New" w:cs="Courier New"/>
+          <w:color w:val="C00000"/>
+        </w:rPr>
+        <w:t>)</w:t>
+      </w:r>
+      <w:r>
+        <w:rPr>
+          <w:rFonts w:ascii="Courier New" w:hAnsi="Courier New" w:cs="Courier New"/>
+          <w:color w:val="0070C0"/>
+        </w:rPr>
+        <w:t>)</w:t>
+      </w:r>
+    </w:p>
+    <w:p>
+      <w:pPr>
+        <w:spacing w:after="0" w:line="240" w:lineRule="auto"/>
+        <w:rPr>
+          <w:rFonts w:cstheme="minorHAnsi"/>
+        </w:rPr>
+      </w:pPr>
+      <w:r>
+        <w:rPr>
+          <w:rFonts w:cstheme="minorHAnsi"/>
+        </w:rPr>
+        <w:t>are not needed, but I am not complaining.  I think it makes it easier to read what is going on.</w:t>
+      </w:r>
+    </w:p>
+    <w:p>
+      <w:pPr>
+        <w:spacing w:after="0" w:line="240" w:lineRule="auto"/>
+        <w:rPr>
+          <w:rFonts w:cstheme="minorHAnsi"/>
+        </w:rPr>
+      </w:pPr>
+    </w:p>
+    <w:p>
+      <w:pPr>
+        <w:spacing w:after="0" w:line="240" w:lineRule="auto"/>
+        <w:rPr>
+          <w:rFonts w:cstheme="minorHAnsi"/>
+        </w:rPr>
+      </w:pPr>
+      <w:r>
+        <w:rPr>
+          <w:rFonts w:cstheme="minorHAnsi"/>
+        </w:rPr>
+        <w:t>You are missing semicolons on two lines.  Yeah, R works without the semicolons, but I feel it is important to understand where end-of-statements are.  If you move to C programming, then it is necessary.</w:t>
+      </w:r>
+    </w:p>
+    <w:p>
+      <w:pPr>
+        <w:spacing w:after="0" w:line="240" w:lineRule="auto"/>
+        <w:rPr>
+          <w:rFonts w:cstheme="minorHAnsi"/>
+        </w:rPr>
+      </w:pPr>
+    </w:p>
+    <w:p>
+      <w:pPr>
+        <w:spacing w:after="0" w:line="240" w:lineRule="auto"/>
+        <w:rPr>
+          <w:rFonts w:cstheme="minorHAnsi"/>
+          <w:b/>
+          <w:bCs/>
+        </w:rPr>
+      </w:pPr>
+      <w:r>
+        <w:rPr>
+          <w:rFonts w:cstheme="minorHAnsi"/>
+          <w:b/>
+          <w:bCs/>
+        </w:rPr>
+        <w:t>Semicolon usage</w:t>
+      </w:r>
+      <w:r>
+        <w:rPr>
+          <w:rFonts w:cstheme="minorHAnsi"/>
+          <w:b/>
+          <w:bCs/>
+        </w:rPr>
+        <w:t xml:space="preserve"> (kind of tricky…)</w:t>
+      </w:r>
+      <w:r>
+        <w:rPr>
+          <w:rFonts w:cstheme="minorHAnsi"/>
+          <w:b/>
+          <w:bCs/>
+        </w:rPr>
+        <w:t>:</w:t>
+      </w:r>
+    </w:p>
+    <w:p>
+      <w:pPr>
+        <w:spacing w:after="0" w:line="240" w:lineRule="auto"/>
+        <w:rPr>
+          <w:rFonts w:ascii="Courier New" w:hAnsi="Courier New" w:cs="Courier New"/>
+          <w:color w:val="0070C0"/>
+        </w:rPr>
+      </w:pPr>
+      <w:r>
+        <w:rPr>
+          <w:rFonts w:ascii="Courier New" w:hAnsi="Courier New" w:cs="Courier New"/>
+          <w:color w:val="0070C0"/>
+        </w:rPr>
+        <w:t>e</w:t>
+      </w:r>
+      <w:r>
+        <w:rPr>
+          <w:rFonts w:ascii="Courier New" w:hAnsi="Courier New" w:cs="Courier New"/>
+          <w:color w:val="0070C0"/>
+        </w:rPr>
+        <w:t>lse if ((</w:t>
+      </w:r>
+      <w:proofErr w:type="spellStart"/>
+      <w:r>
+        <w:rPr>
+          <w:rFonts w:ascii="Courier New" w:hAnsi="Courier New" w:cs="Courier New"/>
+          <w:color w:val="0070C0"/>
+        </w:rPr>
+        <w:t>fishage</w:t>
+      </w:r>
+      <w:proofErr w:type="spellEnd"/>
+      <w:r>
+        <w:rPr>
+          <w:rFonts w:ascii="Courier New" w:hAnsi="Courier New" w:cs="Courier New"/>
+          <w:color w:val="0070C0"/>
+        </w:rPr>
+        <w:t xml:space="preserve"> &gt;=5) &amp;&amp; (</w:t>
+      </w:r>
+      <w:proofErr w:type="spellStart"/>
+      <w:r>
+        <w:rPr>
+          <w:rFonts w:ascii="Courier New" w:hAnsi="Courier New" w:cs="Courier New"/>
+          <w:color w:val="0070C0"/>
+        </w:rPr>
+        <w:t>fishlocation</w:t>
+      </w:r>
+      <w:proofErr w:type="spellEnd"/>
+      <w:r>
+        <w:rPr>
+          <w:rFonts w:ascii="Courier New" w:hAnsi="Courier New" w:cs="Courier New"/>
+          <w:color w:val="0070C0"/>
+        </w:rPr>
+        <w:t xml:space="preserve"> =="north"</w:t>
+      </w:r>
+      <w:proofErr w:type="gramStart"/>
+      <w:r>
+        <w:rPr>
+          <w:rFonts w:ascii="Courier New" w:hAnsi="Courier New" w:cs="Courier New"/>
+          <w:color w:val="0070C0"/>
+        </w:rPr>
+        <w:t>))</w:t>
+      </w:r>
+      <w:r>
+        <w:rPr>
+          <w:rFonts w:ascii="Courier New" w:hAnsi="Courier New" w:cs="Courier New"/>
+          <w:color w:val="0070C0"/>
+        </w:rPr>
+        <w:t>#</w:t>
+      </w:r>
+      <w:proofErr w:type="gramEnd"/>
+      <w:r>
+        <w:rPr>
+          <w:rFonts w:ascii="Courier New" w:hAnsi="Courier New" w:cs="Courier New"/>
+          <w:color w:val="0070C0"/>
+        </w:rPr>
+        <w:t xml:space="preserve"> no semicolon here</w:t>
+      </w:r>
+    </w:p>
+    <w:p>
+      <w:pPr>
+        <w:spacing w:after="0" w:line="240" w:lineRule="auto"/>
+        <w:rPr>
+          <w:rFonts w:ascii="Courier New" w:hAnsi="Courier New" w:cs="Courier New"/>
+          <w:color w:val="0070C0"/>
+        </w:rPr>
+      </w:pPr>
+      <w:r>
+        <w:rPr>
+          <w:rFonts w:ascii="Courier New" w:hAnsi="Courier New" w:cs="Courier New"/>
+          <w:color w:val="C00000"/>
+        </w:rPr>
+        <w:t>{</w:t>
+      </w:r>
+    </w:p>
+    <w:p>
+      <w:pPr>
+        <w:spacing w:after="0" w:line="240" w:lineRule="auto"/>
+        <w:rPr>
+          <w:rFonts w:ascii="Courier New" w:hAnsi="Courier New" w:cs="Courier New"/>
+          <w:color w:val="0070C0"/>
+        </w:rPr>
+      </w:pPr>
+      <w:r>
+        <w:rPr>
+          <w:rFonts w:ascii="Courier New" w:hAnsi="Courier New" w:cs="Courier New"/>
+          <w:color w:val="0070C0"/>
+        </w:rPr>
+        <w:t xml:space="preserve">  </w:t>
+      </w:r>
+      <w:proofErr w:type="gramStart"/>
+      <w:r>
+        <w:rPr>
+          <w:rFonts w:ascii="Courier New" w:hAnsi="Courier New" w:cs="Courier New"/>
+          <w:color w:val="0070C0"/>
+        </w:rPr>
+        <w:t>cat(</w:t>
+      </w:r>
+      <w:proofErr w:type="gramEnd"/>
+      <w:r>
+        <w:rPr>
+          <w:rFonts w:ascii="Courier New" w:hAnsi="Courier New" w:cs="Courier New"/>
+          <w:color w:val="0070C0"/>
+        </w:rPr>
+        <w:t>"category III")</w:t>
+      </w:r>
+      <w:r>
+        <w:rPr>
+          <w:rFonts w:ascii="Courier New" w:hAnsi="Courier New" w:cs="Courier New"/>
+          <w:color w:val="C00000"/>
+        </w:rPr>
+        <w:t>;</w:t>
+      </w:r>
+      <w:r>
+        <w:rPr>
+          <w:rFonts w:ascii="Courier New" w:hAnsi="Courier New" w:cs="Courier New"/>
+          <w:color w:val="C00000"/>
+        </w:rPr>
+        <w:t xml:space="preserve">  </w:t>
+      </w:r>
+      <w:r>
+        <w:rPr>
+          <w:rFonts w:ascii="Courier New" w:hAnsi="Courier New" w:cs="Courier New"/>
+          <w:color w:val="0070C0"/>
+        </w:rPr>
+        <w:t># semicolon here</w:t>
+      </w:r>
+    </w:p>
+    <w:p>
+      <w:pPr>
+        <w:spacing w:after="0" w:line="240" w:lineRule="auto"/>
+        <w:rPr>
+          <w:rFonts w:ascii="Courier New" w:hAnsi="Courier New" w:cs="Courier New"/>
+          <w:color w:val="0070C0"/>
+        </w:rPr>
+      </w:pPr>
+      <w:r>
+        <w:rPr>
+          <w:rFonts w:ascii="Courier New" w:hAnsi="Courier New" w:cs="Courier New"/>
+          <w:color w:val="C00000"/>
+        </w:rPr>
+        <w:t>}</w:t>
+      </w:r>
+    </w:p>
+    <w:p>
+      <w:pPr>
+        <w:spacing w:after="0" w:line="240" w:lineRule="auto"/>
+        <w:rPr>
+          <w:rFonts w:cstheme="minorHAnsi"/>
+        </w:rPr>
+      </w:pPr>
+      <w:r>
+        <w:rPr>
+          <w:rFonts w:cstheme="minorHAnsi"/>
+        </w:rPr>
+        <w:t xml:space="preserve">Just extra material -- pointing out something I have not covered in my lessons.  You do not put semicolons at the end of </w:t>
       </w:r>
       <w:r>
         <w:rPr>
@@ -2277,6 +2523,22 @@
           <w:i/>
           <w:iCs/>
         </w:rPr>
+        <w:t>if/ else-if</w:t>
+      </w:r>
+      <w:r>
+        <w:rPr>
+          <w:rFonts w:cstheme="minorHAnsi"/>
+        </w:rPr>
+        <w:t xml:space="preserve"> statements (or </w:t>
+      </w:r>
+      <w:r>
+        <w:rPr>
+          <w:rFonts w:cstheme="minorHAnsi"/>
+          <w:b/>
+          <w:bCs/>
+          <w:i/>
+          <w:iCs/>
+        </w:rPr>
         <w:t>for</w:t>
       </w:r>
       <w:r>
@@ -2303,8 +2565,16 @@
         <w:rPr>
           <w:rFonts w:cstheme="minorHAnsi"/>
         </w:rPr>
-        <w:t xml:space="preserve"> and, hence, is not an end-of-statement.  Basically, if a statement has a curly bracket it does not end in a semicolon</w:t>
-      </w:r>
+        <w:t xml:space="preserve"> and, hence, is not an end-of-statement.  Basically, if a statement has a curly bracket it does not end in a </w:t>
+      </w:r>
+      <w:proofErr w:type="gramStart"/>
+      <w:r>
+        <w:rPr>
+          <w:rFonts w:cstheme="minorHAnsi"/>
+        </w:rPr>
+        <w:t>semicolon</w:t>
+      </w:r>
+      <w:proofErr w:type="gramEnd"/>
     </w:p>
     <w:p>
       <w:pPr>
@@ -2433,7 +2703,21 @@
         <w:rPr>
           <w:rFonts w:cstheme="minorHAnsi"/>
         </w:rPr>
-        <w:t>Line up your curly brackets {  } vertically so the close bracket is at the same horizontal position as the open one.</w:t>
+        <w:t xml:space="preserve">Line up your curly brackets </w:t>
+      </w:r>
+      <w:proofErr w:type="gramStart"/>
+      <w:r>
+        <w:rPr>
+          <w:rFonts w:cstheme="minorHAnsi"/>
+        </w:rPr>
+        <w:t>{  }</w:t>
+      </w:r>
+      <w:proofErr w:type="gramEnd"/>
+      <w:r>
+        <w:rPr>
+          <w:rFonts w:cstheme="minorHAnsi"/>
+        </w:rPr>
+        <w:t xml:space="preserve"> vertically so the close bracket is at the same horizontal position as the open one.</w:t>
       </w:r>
     </w:p>
     <w:p>
@@ -2610,7 +2894,15 @@
           <w:rFonts w:ascii="Courier New" w:hAnsi="Courier New" w:cs="Courier New"/>
           <w:color w:val="0070C0"/>
         </w:rPr>
-        <w:t>weatherData$precipitation</w:t>
+        <w:t>weatherData$</w:t>
+      </w:r>
+      <w:proofErr w:type="gramStart"/>
+      <w:r>
+        <w:rPr>
+          <w:rFonts w:ascii="Courier New" w:hAnsi="Courier New" w:cs="Courier New"/>
+          <w:color w:val="0070C0"/>
+        </w:rPr>
+        <w:t>precipitation</w:t>
       </w:r>
       <w:proofErr w:type="spellEnd"/>
       <w:r>
@@ -2625,7 +2917,15 @@
           <w:rFonts w:ascii="Courier New" w:hAnsi="Courier New" w:cs="Courier New"/>
           <w:color w:val="0070C0"/>
         </w:rPr>
-        <w:t xml:space="preserve">  # new notation</w:t>
+        <w:t xml:space="preserve">  #</w:t>
+      </w:r>
+      <w:proofErr w:type="gramEnd"/>
+      <w:r>
+        <w:rPr>
+          <w:rFonts w:ascii="Courier New" w:hAnsi="Courier New" w:cs="Courier New"/>
+          <w:color w:val="0070C0"/>
+        </w:rPr>
+        <w:t xml:space="preserve"> new notation</w:t>
       </w:r>
     </w:p>
     <w:p>
@@ -2644,6 +2944,7 @@
         <w:t>precipitation=</w:t>
       </w:r>
       <w:proofErr w:type="spellStart"/>
+      <w:proofErr w:type="gramStart"/>
       <w:r>
         <w:rPr>
           <w:rFonts w:ascii="Courier New" w:hAnsi="Courier New" w:cs="Courier New"/>
@@ -2657,7 +2958,15 @@
           <w:rFonts w:ascii="Courier New" w:hAnsi="Courier New" w:cs="Courier New"/>
           <w:color w:val="0070C0"/>
         </w:rPr>
-        <w:t>[ ,4];   # old notation</w:t>
+        <w:t>[</w:t>
+      </w:r>
+      <w:proofErr w:type="gramEnd"/>
+      <w:r>
+        <w:rPr>
+          <w:rFonts w:ascii="Courier New" w:hAnsi="Courier New" w:cs="Courier New"/>
+          <w:color w:val="0070C0"/>
+        </w:rPr>
+        <w:t xml:space="preserve"> ,4];   # old notation</w:t>
       </w:r>
     </w:p>
     <w:p>
@@ -2676,6 +2985,7 @@
         <w:t>precipitation=</w:t>
       </w:r>
       <w:proofErr w:type="spellStart"/>
+      <w:proofErr w:type="gramStart"/>
       <w:r>
         <w:rPr>
           <w:rFonts w:ascii="Courier New" w:hAnsi="Courier New" w:cs="Courier New"/>
@@ -2689,7 +2999,15 @@
           <w:rFonts w:ascii="Courier New" w:hAnsi="Courier New" w:cs="Courier New"/>
           <w:color w:val="0070C0"/>
         </w:rPr>
-        <w:t>[ ,</w:t>
+        <w:t>[</w:t>
+      </w:r>
+      <w:proofErr w:type="gramEnd"/>
+      <w:r>
+        <w:rPr>
+          <w:rFonts w:ascii="Courier New" w:hAnsi="Courier New" w:cs="Courier New"/>
+          <w:color w:val="0070C0"/>
+        </w:rPr>
+        <w:t xml:space="preserve"> ,</w:t>
       </w:r>
       <w:r>
         <w:rPr>
@@ -2828,7 +3146,21 @@
         <w:rPr>
           <w:rFonts w:cstheme="minorHAnsi"/>
         </w:rPr>
-        <w:t xml:space="preserve"> (in this class you don’t, but they are used quite a bit)</w:t>
+        <w:t xml:space="preserve"> (in this class you </w:t>
+      </w:r>
+      <w:proofErr w:type="gramStart"/>
+      <w:r>
+        <w:rPr>
+          <w:rFonts w:cstheme="minorHAnsi"/>
+        </w:rPr>
+        <w:t>don’t</w:t>
+      </w:r>
+      <w:proofErr w:type="gramEnd"/>
+      <w:r>
+        <w:rPr>
+          <w:rFonts w:cstheme="minorHAnsi"/>
+        </w:rPr>
+        <w:t>, but they are used quite a bit)</w:t>
       </w:r>
     </w:p>
     <w:p>
@@ -2885,14 +3217,6 @@
         <w:spacing w:after="0" w:line="240" w:lineRule="auto"/>
         <w:rPr>
           <w:rFonts w:cstheme="minorHAnsi"/>
-        </w:rPr>
-      </w:pPr>
-    </w:p>
-    <w:p>
-      <w:pPr>
-        <w:spacing w:after="0" w:line="240" w:lineRule="auto"/>
-        <w:rPr>
-          <w:rFonts w:cstheme="minorHAnsi"/>
           <w:b/>
           <w:bCs/>
           <w:u w:val="single"/>
@@ -2905,6 +3229,1358 @@
           <w:bCs/>
           <w:u w:val="single"/>
         </w:rPr>
+        <w:t>App 2-3:</w:t>
+      </w:r>
+    </w:p>
+    <w:p>
+      <w:pPr>
+        <w:spacing w:after="0" w:line="240" w:lineRule="auto"/>
+        <w:rPr>
+          <w:rFonts w:cstheme="minorHAnsi"/>
+        </w:rPr>
+      </w:pPr>
+      <w:r>
+        <w:rPr>
+          <w:rFonts w:cstheme="minorHAnsi"/>
+        </w:rPr>
+        <w:t xml:space="preserve">The script works but I want you to design the script file so that it looks like one script. If you want to show that a section of code is for a particular question, then use comments instead of curly brackets.  </w:t>
+      </w:r>
+    </w:p>
+    <w:p>
+      <w:pPr>
+        <w:spacing w:after="0" w:line="240" w:lineRule="auto"/>
+        <w:rPr>
+          <w:rFonts w:cstheme="minorHAnsi"/>
+        </w:rPr>
+      </w:pPr>
+    </w:p>
+    <w:p>
+      <w:pPr>
+        <w:spacing w:after="0" w:line="240" w:lineRule="auto"/>
+        <w:rPr>
+          <w:rFonts w:cstheme="minorHAnsi"/>
+        </w:rPr>
+      </w:pPr>
+      <w:r>
+        <w:rPr>
+          <w:rFonts w:cstheme="minorHAnsi"/>
+        </w:rPr>
+        <w:t xml:space="preserve"> Your 2-3 looks like 3 scripts (starting at lines 1, 12, and 23).  Also, remove any lines that are repeats.</w:t>
+      </w:r>
+    </w:p>
+    <w:p>
+      <w:pPr>
+        <w:spacing w:after="0" w:line="240" w:lineRule="auto"/>
+        <w:rPr>
+          <w:rFonts w:cstheme="minorHAnsi"/>
+        </w:rPr>
+      </w:pPr>
+    </w:p>
+    <w:p>
+      <w:pPr>
+        <w:spacing w:after="0" w:line="240" w:lineRule="auto"/>
+        <w:rPr>
+          <w:rFonts w:cstheme="minorHAnsi"/>
+        </w:rPr>
+      </w:pPr>
+      <w:r>
+        <w:rPr>
+          <w:rFonts w:cstheme="minorHAnsi"/>
+        </w:rPr>
+        <w:t xml:space="preserve">Also, you might want to get used to </w:t>
+      </w:r>
+      <w:proofErr w:type="spellStart"/>
+      <w:r>
+        <w:rPr>
+          <w:rFonts w:cstheme="minorHAnsi"/>
+        </w:rPr>
+        <w:t>subsetting</w:t>
+      </w:r>
+      <w:proofErr w:type="spellEnd"/>
+      <w:r>
+        <w:rPr>
+          <w:rFonts w:cstheme="minorHAnsi"/>
+        </w:rPr>
+        <w:t xml:space="preserve"> data frames like this:</w:t>
+      </w:r>
+    </w:p>
+    <w:p>
+      <w:pPr>
+        <w:spacing w:after="0" w:line="240" w:lineRule="auto"/>
+        <w:rPr>
+          <w:rFonts w:ascii="Courier New" w:hAnsi="Courier New" w:cs="Courier New"/>
+          <w:color w:val="0070C0"/>
+        </w:rPr>
+      </w:pPr>
+      <w:proofErr w:type="spellStart"/>
+      <w:r>
+        <w:rPr>
+          <w:rFonts w:ascii="Courier New" w:hAnsi="Courier New" w:cs="Courier New"/>
+          <w:color w:val="0070C0"/>
+        </w:rPr>
+        <w:t>weatherData</w:t>
+      </w:r>
+      <w:r>
+        <w:rPr>
+          <w:rFonts w:ascii="Courier New" w:hAnsi="Courier New" w:cs="Courier New"/>
+          <w:color w:val="0070C0"/>
+        </w:rPr>
+        <w:t>$precipitation</w:t>
+      </w:r>
+      <w:proofErr w:type="spellEnd"/>
+      <w:r>
+        <w:rPr>
+          <w:rFonts w:ascii="Courier New" w:hAnsi="Courier New" w:cs="Courier New"/>
+          <w:color w:val="0070C0"/>
+        </w:rPr>
+        <w:t>[</w:t>
+      </w:r>
+      <w:proofErr w:type="spellStart"/>
+      <w:r>
+        <w:rPr>
+          <w:rFonts w:ascii="Courier New" w:hAnsi="Courier New" w:cs="Courier New"/>
+          <w:color w:val="0070C0"/>
+        </w:rPr>
+        <w:t>i</w:t>
+      </w:r>
+      <w:proofErr w:type="spellEnd"/>
+      <w:proofErr w:type="gramStart"/>
+      <w:r>
+        <w:rPr>
+          <w:rFonts w:ascii="Courier New" w:hAnsi="Courier New" w:cs="Courier New"/>
+          <w:color w:val="0070C0"/>
+        </w:rPr>
+        <w:t>]</w:t>
+      </w:r>
+      <w:r>
+        <w:rPr>
+          <w:rFonts w:ascii="Courier New" w:hAnsi="Courier New" w:cs="Courier New"/>
+          <w:color w:val="0070C0"/>
+        </w:rPr>
+        <w:t xml:space="preserve">  #</w:t>
+      </w:r>
+      <w:proofErr w:type="gramEnd"/>
+      <w:r>
+        <w:rPr>
+          <w:rFonts w:ascii="Courier New" w:hAnsi="Courier New" w:cs="Courier New"/>
+          <w:color w:val="0070C0"/>
+        </w:rPr>
+        <w:t xml:space="preserve"> precipitation is column 4</w:t>
+      </w:r>
+    </w:p>
+    <w:p>
+      <w:pPr>
+        <w:spacing w:after="0" w:line="240" w:lineRule="auto"/>
+        <w:rPr>
+          <w:rFonts w:cstheme="minorHAnsi"/>
+        </w:rPr>
+      </w:pPr>
+      <w:r>
+        <w:rPr>
+          <w:rFonts w:cstheme="minorHAnsi"/>
+        </w:rPr>
+        <w:t>instead of</w:t>
+      </w:r>
+    </w:p>
+    <w:p>
+      <w:pPr>
+        <w:spacing w:after="0" w:line="240" w:lineRule="auto"/>
+        <w:rPr>
+          <w:rFonts w:ascii="Courier New" w:hAnsi="Courier New" w:cs="Courier New"/>
+          <w:color w:val="0070C0"/>
+        </w:rPr>
+      </w:pPr>
+      <w:proofErr w:type="spellStart"/>
+      <w:proofErr w:type="gramStart"/>
+      <w:r>
+        <w:rPr>
+          <w:rFonts w:ascii="Courier New" w:hAnsi="Courier New" w:cs="Courier New"/>
+          <w:color w:val="0070C0"/>
+        </w:rPr>
+        <w:t>weatherData</w:t>
+      </w:r>
+      <w:proofErr w:type="spellEnd"/>
+      <w:r>
+        <w:rPr>
+          <w:rFonts w:ascii="Courier New" w:hAnsi="Courier New" w:cs="Courier New"/>
+          <w:color w:val="0070C0"/>
+        </w:rPr>
+        <w:t>[</w:t>
+      </w:r>
+      <w:proofErr w:type="gramEnd"/>
+      <w:r>
+        <w:rPr>
+          <w:rFonts w:ascii="Courier New" w:hAnsi="Courier New" w:cs="Courier New"/>
+          <w:color w:val="0070C0"/>
+        </w:rPr>
+        <w:t xml:space="preserve"> i,4]</w:t>
+      </w:r>
+    </w:p>
+    <w:p>
+      <w:pPr>
+        <w:spacing w:after="0" w:line="240" w:lineRule="auto"/>
+        <w:rPr>
+          <w:rFonts w:cstheme="minorHAnsi"/>
+        </w:rPr>
+      </w:pPr>
+    </w:p>
+    <w:p>
+      <w:pPr>
+        <w:spacing w:after="0" w:line="240" w:lineRule="auto"/>
+        <w:rPr>
+          <w:rFonts w:cstheme="minorHAnsi"/>
+        </w:rPr>
+      </w:pPr>
+      <w:r>
+        <w:rPr>
+          <w:rFonts w:cstheme="minorHAnsi"/>
+        </w:rPr>
+        <w:t>There are a few reasons:</w:t>
+      </w:r>
+    </w:p>
+    <w:p>
+      <w:pPr>
+        <w:pStyle w:val="ListParagraph"/>
+        <w:numPr>
+          <w:ilvl w:val="0"/>
+          <w:numId w:val="2"/>
+        </w:numPr>
+        <w:spacing w:after="0" w:line="240" w:lineRule="auto"/>
+        <w:rPr>
+          <w:rFonts w:cstheme="minorHAnsi"/>
+        </w:rPr>
+      </w:pPr>
+      <w:r>
+        <w:rPr>
+          <w:rFonts w:cstheme="minorHAnsi"/>
+        </w:rPr>
+        <w:t xml:space="preserve">the first method is the only one the works on </w:t>
+      </w:r>
+      <w:proofErr w:type="spellStart"/>
+      <w:r>
+        <w:rPr>
+          <w:rFonts w:cstheme="minorHAnsi"/>
+        </w:rPr>
+        <w:t>tidyverse</w:t>
+      </w:r>
+      <w:proofErr w:type="spellEnd"/>
+      <w:r>
+        <w:rPr>
+          <w:rFonts w:cstheme="minorHAnsi"/>
+        </w:rPr>
+        <w:t xml:space="preserve"> data frames (called </w:t>
+      </w:r>
+      <w:proofErr w:type="spellStart"/>
+      <w:r>
+        <w:rPr>
+          <w:rFonts w:cstheme="minorHAnsi"/>
+        </w:rPr>
+        <w:t>tibbles</w:t>
+      </w:r>
+      <w:proofErr w:type="spellEnd"/>
+      <w:r>
+        <w:rPr>
+          <w:rFonts w:cstheme="minorHAnsi"/>
+        </w:rPr>
+        <w:t>)</w:t>
+      </w:r>
+    </w:p>
+    <w:p>
+      <w:pPr>
+        <w:pStyle w:val="ListParagraph"/>
+        <w:numPr>
+          <w:ilvl w:val="0"/>
+          <w:numId w:val="2"/>
+        </w:numPr>
+        <w:spacing w:after="0" w:line="240" w:lineRule="auto"/>
+        <w:rPr>
+          <w:rFonts w:cstheme="minorHAnsi"/>
+        </w:rPr>
+      </w:pPr>
+      <w:r>
+        <w:rPr>
+          <w:rFonts w:cstheme="minorHAnsi"/>
+        </w:rPr>
+        <w:t xml:space="preserve">RStudio gives suggestions as soon as you type </w:t>
+      </w:r>
+      <w:r>
+        <w:rPr>
+          <w:rFonts w:cstheme="minorHAnsi"/>
+          <w:b/>
+          <w:bCs/>
+          <w:i/>
+          <w:iCs/>
+        </w:rPr>
+        <w:t>$</w:t>
+      </w:r>
+    </w:p>
+    <w:p>
+      <w:pPr>
+        <w:pStyle w:val="ListParagraph"/>
+        <w:numPr>
+          <w:ilvl w:val="0"/>
+          <w:numId w:val="2"/>
+        </w:numPr>
+        <w:spacing w:after="0" w:line="240" w:lineRule="auto"/>
+        <w:rPr>
+          <w:rFonts w:cstheme="minorHAnsi"/>
+        </w:rPr>
+      </w:pPr>
+      <w:r>
+        <w:rPr>
+          <w:rFonts w:cstheme="minorHAnsi"/>
+        </w:rPr>
+        <w:t xml:space="preserve">using the column name instead of number is safer if the columns change </w:t>
+      </w:r>
+      <w:proofErr w:type="gramStart"/>
+      <w:r>
+        <w:rPr>
+          <w:rFonts w:cstheme="minorHAnsi"/>
+        </w:rPr>
+        <w:t>order</w:t>
+      </w:r>
+      <w:proofErr w:type="gramEnd"/>
+    </w:p>
+    <w:p>
+      <w:pPr>
+        <w:spacing w:after="0" w:line="240" w:lineRule="auto"/>
+        <w:rPr>
+          <w:rFonts w:cstheme="minorHAnsi"/>
+        </w:rPr>
+      </w:pPr>
+    </w:p>
+    <w:p>
+      <w:pPr>
+        <w:spacing w:after="0" w:line="240" w:lineRule="auto"/>
+        <w:rPr>
+          <w:rFonts w:cstheme="minorHAnsi"/>
+        </w:rPr>
+      </w:pPr>
+      <w:r>
+        <w:rPr>
+          <w:rFonts w:cstheme="minorHAnsi"/>
+        </w:rPr>
+        <w:t>This is a change in my philosophy since I did this class, and the next version of this class will use the first method.</w:t>
+      </w:r>
+    </w:p>
+    <w:p>
+      <w:pPr>
+        <w:spacing w:after="0" w:line="240" w:lineRule="auto"/>
+        <w:rPr>
+          <w:rFonts w:cstheme="minorHAnsi"/>
+        </w:rPr>
+      </w:pPr>
+    </w:p>
+    <w:p>
+      <w:pPr>
+        <w:spacing w:after="0" w:line="240" w:lineRule="auto"/>
+        <w:rPr>
+          <w:rFonts w:cstheme="minorHAnsi"/>
+          <w:b/>
+          <w:bCs/>
+          <w:u w:val="single"/>
+        </w:rPr>
+      </w:pPr>
+      <w:r>
+        <w:rPr>
+          <w:rFonts w:cstheme="minorHAnsi"/>
+          <w:b/>
+          <w:bCs/>
+          <w:u w:val="single"/>
+        </w:rPr>
+        <w:lastRenderedPageBreak/>
+        <w:t>App 2-4:</w:t>
+      </w:r>
+    </w:p>
+    <w:p>
+      <w:pPr>
+        <w:spacing w:after="0" w:line="240" w:lineRule="auto"/>
+        <w:rPr>
+          <w:rFonts w:cstheme="minorHAnsi"/>
+        </w:rPr>
+      </w:pPr>
+      <w:r>
+        <w:rPr>
+          <w:rFonts w:cstheme="minorHAnsi"/>
+        </w:rPr>
+        <w:t>This had widely been considered the hardest lesson in this class, but it is important to learn how to effectively do for loops with if statements inside.</w:t>
+      </w:r>
+    </w:p>
+    <w:p>
+      <w:pPr>
+        <w:spacing w:after="0" w:line="240" w:lineRule="auto"/>
+        <w:rPr>
+          <w:rFonts w:cstheme="minorHAnsi"/>
+        </w:rPr>
+      </w:pPr>
+    </w:p>
+    <w:p>
+      <w:pPr>
+        <w:spacing w:after="0" w:line="240" w:lineRule="auto"/>
+        <w:rPr>
+          <w:rFonts w:cstheme="minorHAnsi"/>
+        </w:rPr>
+      </w:pPr>
+    </w:p>
+    <w:p>
+      <w:pPr>
+        <w:spacing w:after="0" w:line="240" w:lineRule="auto"/>
+        <w:rPr>
+          <w:rFonts w:cstheme="minorHAnsi"/>
+        </w:rPr>
+      </w:pPr>
+      <w:r>
+        <w:rPr>
+          <w:rFonts w:cstheme="minorHAnsi"/>
+        </w:rPr>
+        <w:t xml:space="preserve">In your script, </w:t>
+      </w:r>
+      <w:proofErr w:type="spellStart"/>
+      <w:proofErr w:type="gramStart"/>
+      <w:r>
+        <w:rPr>
+          <w:rFonts w:cstheme="minorHAnsi"/>
+        </w:rPr>
+        <w:t>your</w:t>
+      </w:r>
+      <w:proofErr w:type="spellEnd"/>
+      <w:proofErr w:type="gramEnd"/>
+      <w:r>
+        <w:rPr>
+          <w:rFonts w:cstheme="minorHAnsi"/>
+        </w:rPr>
+        <w:t xml:space="preserve"> for loops is not doing much – it only consists of one line</w:t>
+      </w:r>
+    </w:p>
+    <w:p>
+      <w:pPr>
+        <w:spacing w:after="0" w:line="240" w:lineRule="auto"/>
+        <w:rPr>
+          <w:rFonts w:ascii="Courier New" w:hAnsi="Courier New" w:cs="Courier New"/>
+          <w:color w:val="0070C0"/>
+        </w:rPr>
+      </w:pPr>
+      <w:r>
+        <w:rPr>
+          <w:rFonts w:ascii="Courier New" w:hAnsi="Courier New" w:cs="Courier New"/>
+          <w:color w:val="0070C0"/>
+        </w:rPr>
+        <w:t xml:space="preserve">  </w:t>
+      </w:r>
+      <w:proofErr w:type="gramStart"/>
+      <w:r>
+        <w:rPr>
+          <w:rFonts w:ascii="Courier New" w:hAnsi="Courier New" w:cs="Courier New"/>
+          <w:color w:val="0070C0"/>
+        </w:rPr>
+        <w:t>for(</w:t>
+      </w:r>
+      <w:proofErr w:type="spellStart"/>
+      <w:proofErr w:type="gramEnd"/>
+      <w:r>
+        <w:rPr>
+          <w:rFonts w:ascii="Courier New" w:hAnsi="Courier New" w:cs="Courier New"/>
+          <w:color w:val="0070C0"/>
+        </w:rPr>
+        <w:t>i</w:t>
+      </w:r>
+      <w:proofErr w:type="spellEnd"/>
+      <w:r>
+        <w:rPr>
+          <w:rFonts w:ascii="Courier New" w:hAnsi="Courier New" w:cs="Courier New"/>
+          <w:color w:val="0070C0"/>
+        </w:rPr>
+        <w:t xml:space="preserve"> in 1: </w:t>
+      </w:r>
+      <w:proofErr w:type="spellStart"/>
+      <w:r>
+        <w:rPr>
+          <w:rFonts w:ascii="Courier New" w:hAnsi="Courier New" w:cs="Courier New"/>
+          <w:color w:val="0070C0"/>
+        </w:rPr>
+        <w:t>lengthVector</w:t>
+      </w:r>
+      <w:proofErr w:type="spellEnd"/>
+      <w:r>
+        <w:rPr>
+          <w:rFonts w:ascii="Courier New" w:hAnsi="Courier New" w:cs="Courier New"/>
+          <w:color w:val="0070C0"/>
+        </w:rPr>
+        <w:t>)</w:t>
+      </w:r>
+    </w:p>
+    <w:p>
+      <w:pPr>
+        <w:spacing w:after="0" w:line="240" w:lineRule="auto"/>
+        <w:rPr>
+          <w:rFonts w:ascii="Courier New" w:hAnsi="Courier New" w:cs="Courier New"/>
+          <w:color w:val="0070C0"/>
+        </w:rPr>
+      </w:pPr>
+      <w:r>
+        <w:rPr>
+          <w:rFonts w:ascii="Courier New" w:hAnsi="Courier New" w:cs="Courier New"/>
+          <w:color w:val="0070C0"/>
+        </w:rPr>
+        <w:t xml:space="preserve">  {</w:t>
+      </w:r>
+    </w:p>
+    <w:p>
+      <w:pPr>
+        <w:spacing w:after="0" w:line="240" w:lineRule="auto"/>
+        <w:rPr>
+          <w:rFonts w:ascii="Courier New" w:hAnsi="Courier New" w:cs="Courier New"/>
+          <w:color w:val="0070C0"/>
+        </w:rPr>
+      </w:pPr>
+      <w:r>
+        <w:rPr>
+          <w:rFonts w:ascii="Courier New" w:hAnsi="Courier New" w:cs="Courier New"/>
+          <w:color w:val="0070C0"/>
+        </w:rPr>
+        <w:t xml:space="preserve">    </w:t>
+      </w:r>
+      <w:proofErr w:type="spellStart"/>
+      <w:r>
+        <w:rPr>
+          <w:rFonts w:ascii="Courier New" w:hAnsi="Courier New" w:cs="Courier New"/>
+          <w:color w:val="0070C0"/>
+        </w:rPr>
+        <w:t>numberTotal</w:t>
+      </w:r>
+      <w:proofErr w:type="spellEnd"/>
+      <w:r>
+        <w:rPr>
+          <w:rFonts w:ascii="Courier New" w:hAnsi="Courier New" w:cs="Courier New"/>
+          <w:color w:val="0070C0"/>
+        </w:rPr>
+        <w:t>=</w:t>
+      </w:r>
+      <w:proofErr w:type="spellStart"/>
+      <w:r>
+        <w:rPr>
+          <w:rFonts w:ascii="Courier New" w:hAnsi="Courier New" w:cs="Courier New"/>
+          <w:color w:val="0070C0"/>
+        </w:rPr>
+        <w:t>numberTotal</w:t>
+      </w:r>
+      <w:proofErr w:type="spellEnd"/>
+      <w:r>
+        <w:rPr>
+          <w:rFonts w:ascii="Courier New" w:hAnsi="Courier New" w:cs="Courier New"/>
+          <w:color w:val="0070C0"/>
+        </w:rPr>
+        <w:t xml:space="preserve"> +numbers[</w:t>
+      </w:r>
+      <w:proofErr w:type="spellStart"/>
+      <w:r>
+        <w:rPr>
+          <w:rFonts w:ascii="Courier New" w:hAnsi="Courier New" w:cs="Courier New"/>
+          <w:color w:val="0070C0"/>
+        </w:rPr>
+        <w:t>i</w:t>
+      </w:r>
+      <w:proofErr w:type="spellEnd"/>
+      <w:r>
+        <w:rPr>
+          <w:rFonts w:ascii="Courier New" w:hAnsi="Courier New" w:cs="Courier New"/>
+          <w:color w:val="0070C0"/>
+        </w:rPr>
+        <w:t>];</w:t>
+      </w:r>
+      <w:r>
+        <w:rPr>
+          <w:rFonts w:ascii="Courier New" w:hAnsi="Courier New" w:cs="Courier New"/>
+          <w:color w:val="0070C0"/>
+        </w:rPr>
+        <w:t xml:space="preserve"> </w:t>
+      </w:r>
+      <w:r>
+        <w:rPr>
+          <w:rFonts w:ascii="Courier New" w:hAnsi="Courier New" w:cs="Courier New"/>
+          <w:color w:val="FF0000"/>
+        </w:rPr>
+        <w:t>#the only line in the loop</w:t>
+      </w:r>
+    </w:p>
+    <w:p>
+      <w:pPr>
+        <w:spacing w:after="0" w:line="240" w:lineRule="auto"/>
+        <w:rPr>
+          <w:rFonts w:ascii="Courier New" w:hAnsi="Courier New" w:cs="Courier New"/>
+          <w:color w:val="FF0000"/>
+        </w:rPr>
+      </w:pPr>
+      <w:r>
+        <w:rPr>
+          <w:rFonts w:ascii="Courier New" w:hAnsi="Courier New" w:cs="Courier New"/>
+          <w:color w:val="0070C0"/>
+        </w:rPr>
+        <w:t xml:space="preserve">  </w:t>
+      </w:r>
+      <w:proofErr w:type="gramStart"/>
+      <w:r>
+        <w:rPr>
+          <w:rFonts w:ascii="Courier New" w:hAnsi="Courier New" w:cs="Courier New"/>
+          <w:color w:val="0070C0"/>
+        </w:rPr>
+        <w:t>}</w:t>
+      </w:r>
+      <w:r>
+        <w:rPr>
+          <w:rFonts w:ascii="Courier New" w:hAnsi="Courier New" w:cs="Courier New"/>
+          <w:color w:val="0070C0"/>
+        </w:rPr>
+        <w:t xml:space="preserve">  </w:t>
+      </w:r>
+      <w:r>
+        <w:rPr>
+          <w:rFonts w:ascii="Courier New" w:hAnsi="Courier New" w:cs="Courier New"/>
+          <w:color w:val="FF0000"/>
+        </w:rPr>
+        <w:t>#</w:t>
+      </w:r>
+      <w:proofErr w:type="gramEnd"/>
+      <w:r>
+        <w:rPr>
+          <w:rFonts w:ascii="Courier New" w:hAnsi="Courier New" w:cs="Courier New"/>
+          <w:color w:val="FF0000"/>
+        </w:rPr>
+        <w:t xml:space="preserve"> this ends the for loop</w:t>
+      </w:r>
+    </w:p>
+    <w:p>
+      <w:pPr>
+        <w:spacing w:after="0" w:line="240" w:lineRule="auto"/>
+        <w:rPr>
+          <w:rFonts w:cstheme="minorHAnsi"/>
+        </w:rPr>
+      </w:pPr>
+    </w:p>
+    <w:p>
+      <w:pPr>
+        <w:spacing w:after="0" w:line="240" w:lineRule="auto"/>
+        <w:rPr>
+          <w:rFonts w:cstheme="minorHAnsi"/>
+        </w:rPr>
+      </w:pPr>
+      <w:r>
+        <w:rPr>
+          <w:rFonts w:cstheme="minorHAnsi"/>
+        </w:rPr>
+        <w:t>So, all the if statements underneath are independent of the for loop (i.e., they are being executed only once.</w:t>
+      </w:r>
+    </w:p>
+    <w:p>
+      <w:pPr>
+        <w:spacing w:after="0" w:line="240" w:lineRule="auto"/>
+        <w:rPr>
+          <w:rFonts w:cstheme="minorHAnsi"/>
+        </w:rPr>
+      </w:pPr>
+    </w:p>
+    <w:p>
+      <w:pPr>
+        <w:spacing w:after="0" w:line="240" w:lineRule="auto"/>
+        <w:rPr>
+          <w:rFonts w:cstheme="minorHAnsi"/>
+        </w:rPr>
+      </w:pPr>
+      <w:r>
+        <w:rPr>
+          <w:rFonts w:cstheme="minorHAnsi"/>
+        </w:rPr>
+        <w:t xml:space="preserve">The value of </w:t>
+      </w:r>
+      <w:proofErr w:type="spellStart"/>
+      <w:r>
+        <w:rPr>
+          <w:rFonts w:cstheme="minorHAnsi"/>
+        </w:rPr>
+        <w:t>i</w:t>
+      </w:r>
+      <w:proofErr w:type="spellEnd"/>
+      <w:r>
+        <w:rPr>
+          <w:rFonts w:cstheme="minorHAnsi"/>
+        </w:rPr>
+        <w:t xml:space="preserve"> after the for loop is the last value it was in the for loop.  In the environment Window you can see the value of </w:t>
+      </w:r>
+      <w:proofErr w:type="spellStart"/>
+      <w:r>
+        <w:rPr>
+          <w:rFonts w:cstheme="minorHAnsi"/>
+        </w:rPr>
+        <w:t>i</w:t>
+      </w:r>
+      <w:proofErr w:type="spellEnd"/>
+      <w:r>
+        <w:rPr>
+          <w:rFonts w:cstheme="minorHAnsi"/>
+        </w:rPr>
+        <w:t xml:space="preserve"> = 6.  This means that the if statements are only checking the 6</w:t>
+      </w:r>
+      <w:r>
+        <w:rPr>
+          <w:rFonts w:cstheme="minorHAnsi"/>
+          <w:vertAlign w:val="superscript"/>
+        </w:rPr>
+        <w:t>th</w:t>
+      </w:r>
+      <w:r>
+        <w:rPr>
+          <w:rFonts w:cstheme="minorHAnsi"/>
+        </w:rPr>
+        <w:t xml:space="preserve"> value in the vector.</w:t>
+      </w:r>
+    </w:p>
+    <w:p>
+      <w:pPr>
+        <w:spacing w:after="0" w:line="240" w:lineRule="auto"/>
+        <w:rPr>
+          <w:rFonts w:cstheme="minorHAnsi"/>
+        </w:rPr>
+      </w:pPr>
+    </w:p>
+    <w:p>
+      <w:pPr>
+        <w:spacing w:after="0" w:line="240" w:lineRule="auto"/>
+        <w:rPr>
+          <w:rFonts w:cstheme="minorHAnsi"/>
+        </w:rPr>
+      </w:pPr>
+      <w:r>
+        <w:rPr>
+          <w:rFonts w:cstheme="minorHAnsi"/>
+        </w:rPr>
+        <w:t xml:space="preserve"> I would first try to use a for loop to handle individual tasks (find the mean, find the max…) then see if you can combine them into one for loop.</w:t>
+      </w:r>
+    </w:p>
+    <w:p>
+      <w:pPr>
+        <w:spacing w:after="0" w:line="240" w:lineRule="auto"/>
+        <w:rPr>
+          <w:rFonts w:cstheme="minorHAnsi"/>
+        </w:rPr>
+      </w:pPr>
+    </w:p>
+    <w:p>
+      <w:pPr>
+        <w:spacing w:after="0" w:line="240" w:lineRule="auto"/>
+        <w:rPr>
+          <w:rFonts w:cstheme="minorHAnsi"/>
+          <w:b/>
+          <w:bCs/>
+          <w:u w:val="single"/>
+        </w:rPr>
+      </w:pPr>
+      <w:r>
+        <w:rPr>
+          <w:rFonts w:cstheme="minorHAnsi"/>
+          <w:b/>
+          <w:bCs/>
+          <w:u w:val="single"/>
+        </w:rPr>
+        <w:t>App 2-5:</w:t>
+      </w:r>
+    </w:p>
+    <w:p>
+      <w:pPr>
+        <w:spacing w:after="0" w:line="240" w:lineRule="auto"/>
+        <w:rPr>
+          <w:rFonts w:cstheme="minorHAnsi"/>
+        </w:rPr>
+      </w:pPr>
+      <w:r>
+        <w:rPr>
+          <w:rFonts w:cstheme="minorHAnsi"/>
+        </w:rPr>
+        <w:t>Looks good, another way to write line 14:</w:t>
+      </w:r>
+    </w:p>
+    <w:p>
+      <w:pPr>
+        <w:spacing w:after="0" w:line="240" w:lineRule="auto"/>
+        <w:rPr>
+          <w:rFonts w:ascii="Courier New" w:hAnsi="Courier New" w:cs="Courier New"/>
+          <w:color w:val="0070C0"/>
+        </w:rPr>
+      </w:pPr>
+      <w:r>
+        <w:rPr>
+          <w:rFonts w:ascii="Courier New" w:hAnsi="Courier New" w:cs="Courier New"/>
+          <w:color w:val="0070C0"/>
+        </w:rPr>
+        <w:t xml:space="preserve">  </w:t>
+      </w:r>
+      <w:proofErr w:type="spellStart"/>
+      <w:proofErr w:type="gramStart"/>
+      <w:r>
+        <w:rPr>
+          <w:rFonts w:ascii="Courier New" w:hAnsi="Courier New" w:cs="Courier New"/>
+          <w:color w:val="0070C0"/>
+        </w:rPr>
+        <w:t>weatherData</w:t>
+      </w:r>
+      <w:proofErr w:type="spellEnd"/>
+      <w:r>
+        <w:rPr>
+          <w:rFonts w:ascii="Courier New" w:hAnsi="Courier New" w:cs="Courier New"/>
+          <w:color w:val="0070C0"/>
+        </w:rPr>
+        <w:t>[</w:t>
+      </w:r>
+      <w:proofErr w:type="gramEnd"/>
+      <w:r>
+        <w:rPr>
+          <w:rFonts w:ascii="Courier New" w:hAnsi="Courier New" w:cs="Courier New"/>
+          <w:color w:val="0070C0"/>
+        </w:rPr>
+        <w:t xml:space="preserve"> ,"</w:t>
+      </w:r>
+      <w:proofErr w:type="spellStart"/>
+      <w:r>
+        <w:rPr>
+          <w:rFonts w:ascii="Courier New" w:hAnsi="Courier New" w:cs="Courier New"/>
+          <w:color w:val="0070C0"/>
+        </w:rPr>
+        <w:t>deltaHighTemp</w:t>
+      </w:r>
+      <w:proofErr w:type="spellEnd"/>
+      <w:r>
+        <w:rPr>
+          <w:rFonts w:ascii="Courier New" w:hAnsi="Courier New" w:cs="Courier New"/>
+          <w:color w:val="0070C0"/>
+        </w:rPr>
+        <w:t>"]=</w:t>
+      </w:r>
+      <w:proofErr w:type="spellStart"/>
+      <w:r>
+        <w:rPr>
+          <w:rFonts w:ascii="Courier New" w:hAnsi="Courier New" w:cs="Courier New"/>
+          <w:color w:val="0070C0"/>
+        </w:rPr>
+        <w:t>changeinHighTemp</w:t>
+      </w:r>
+      <w:proofErr w:type="spellEnd"/>
+      <w:r>
+        <w:rPr>
+          <w:rFonts w:ascii="Courier New" w:hAnsi="Courier New" w:cs="Courier New"/>
+          <w:color w:val="0070C0"/>
+        </w:rPr>
+        <w:t>;</w:t>
+      </w:r>
+    </w:p>
+    <w:p>
+      <w:pPr>
+        <w:spacing w:after="0" w:line="240" w:lineRule="auto"/>
+        <w:rPr>
+          <w:rFonts w:cstheme="minorHAnsi"/>
+        </w:rPr>
+      </w:pPr>
+      <w:r>
+        <w:rPr>
+          <w:rFonts w:cstheme="minorHAnsi"/>
+        </w:rPr>
+        <w:t>is</w:t>
+      </w:r>
+    </w:p>
+    <w:p>
+      <w:pPr>
+        <w:spacing w:after="0" w:line="240" w:lineRule="auto"/>
+        <w:rPr>
+          <w:rFonts w:ascii="Courier New" w:hAnsi="Courier New" w:cs="Courier New"/>
+          <w:color w:val="0070C0"/>
+        </w:rPr>
+      </w:pPr>
+      <w:r>
+        <w:rPr>
+          <w:rFonts w:ascii="Courier New" w:hAnsi="Courier New" w:cs="Courier New"/>
+          <w:color w:val="0070C0"/>
+        </w:rPr>
+        <w:t xml:space="preserve">  </w:t>
+      </w:r>
+      <w:proofErr w:type="spellStart"/>
+      <w:r>
+        <w:rPr>
+          <w:rFonts w:ascii="Courier New" w:hAnsi="Courier New" w:cs="Courier New"/>
+          <w:color w:val="0070C0"/>
+        </w:rPr>
+        <w:t>weatherData</w:t>
+      </w:r>
+      <w:r>
+        <w:rPr>
+          <w:rFonts w:ascii="Courier New" w:hAnsi="Courier New" w:cs="Courier New"/>
+          <w:color w:val="0070C0"/>
+        </w:rPr>
+        <w:t>$</w:t>
+      </w:r>
+      <w:r>
+        <w:rPr>
+          <w:rFonts w:ascii="Courier New" w:hAnsi="Courier New" w:cs="Courier New"/>
+          <w:color w:val="0070C0"/>
+        </w:rPr>
+        <w:t>deltaHighTemp</w:t>
+      </w:r>
+      <w:proofErr w:type="spellEnd"/>
+      <w:r>
+        <w:rPr>
+          <w:rFonts w:ascii="Courier New" w:hAnsi="Courier New" w:cs="Courier New"/>
+          <w:color w:val="0070C0"/>
+        </w:rPr>
+        <w:t>=</w:t>
+      </w:r>
+      <w:proofErr w:type="spellStart"/>
+      <w:proofErr w:type="gramStart"/>
+      <w:r>
+        <w:rPr>
+          <w:rFonts w:ascii="Courier New" w:hAnsi="Courier New" w:cs="Courier New"/>
+          <w:color w:val="0070C0"/>
+        </w:rPr>
+        <w:t>changeinHighTemp</w:t>
+      </w:r>
+      <w:proofErr w:type="spellEnd"/>
+      <w:r>
+        <w:rPr>
+          <w:rFonts w:ascii="Courier New" w:hAnsi="Courier New" w:cs="Courier New"/>
+          <w:color w:val="0070C0"/>
+        </w:rPr>
+        <w:t>;</w:t>
+      </w:r>
+      <w:proofErr w:type="gramEnd"/>
+    </w:p>
+    <w:p>
+      <w:pPr>
+        <w:spacing w:after="0" w:line="240" w:lineRule="auto"/>
+        <w:rPr>
+          <w:rFonts w:cstheme="minorHAnsi"/>
+        </w:rPr>
+      </w:pPr>
+    </w:p>
+    <w:p>
+      <w:pPr>
+        <w:spacing w:after="0" w:line="240" w:lineRule="auto"/>
+        <w:rPr>
+          <w:rFonts w:cstheme="minorHAnsi"/>
+          <w:b/>
+          <w:bCs/>
+          <w:u w:val="single"/>
+        </w:rPr>
+      </w:pPr>
+      <w:r>
+        <w:rPr>
+          <w:rFonts w:cstheme="minorHAnsi"/>
+          <w:b/>
+          <w:bCs/>
+          <w:u w:val="single"/>
+        </w:rPr>
+        <w:t>A</w:t>
+      </w:r>
+      <w:r>
+        <w:rPr>
+          <w:rFonts w:cstheme="minorHAnsi"/>
+          <w:b/>
+          <w:bCs/>
+          <w:u w:val="single"/>
+        </w:rPr>
+        <w:t>pp 2-6:</w:t>
+      </w:r>
+    </w:p>
+    <w:p>
+      <w:pPr>
+        <w:spacing w:after="0" w:line="240" w:lineRule="auto"/>
+        <w:rPr>
+          <w:rFonts w:cstheme="minorHAnsi"/>
+        </w:rPr>
+      </w:pPr>
+      <w:r>
+        <w:rPr>
+          <w:rFonts w:cstheme="minorHAnsi"/>
+        </w:rPr>
+        <w:t xml:space="preserve">I </w:t>
+      </w:r>
+      <w:proofErr w:type="gramStart"/>
+      <w:r>
+        <w:rPr>
+          <w:rFonts w:cstheme="minorHAnsi"/>
+        </w:rPr>
+        <w:t>actually meant</w:t>
+      </w:r>
+      <w:proofErr w:type="gramEnd"/>
+      <w:r>
+        <w:rPr>
+          <w:rFonts w:cstheme="minorHAnsi"/>
+        </w:rPr>
+        <w:t xml:space="preserve"> for you to remove the </w:t>
+      </w:r>
+      <w:proofErr w:type="spellStart"/>
+      <w:r>
+        <w:rPr>
+          <w:rFonts w:cstheme="minorHAnsi"/>
+        </w:rPr>
+        <w:t>highTemp</w:t>
+      </w:r>
+      <w:proofErr w:type="spellEnd"/>
+      <w:r>
+        <w:rPr>
+          <w:rFonts w:cstheme="minorHAnsi"/>
+        </w:rPr>
+        <w:t xml:space="preserve"> column and save the rest of the data frame to a new data frame (not create a data with only the </w:t>
+      </w:r>
+      <w:proofErr w:type="spellStart"/>
+      <w:r>
+        <w:rPr>
+          <w:rFonts w:cstheme="minorHAnsi"/>
+        </w:rPr>
+        <w:t>highTemp</w:t>
+      </w:r>
+      <w:proofErr w:type="spellEnd"/>
+      <w:r>
+        <w:rPr>
+          <w:rFonts w:cstheme="minorHAnsi"/>
+        </w:rPr>
+        <w:t xml:space="preserve"> column).</w:t>
+      </w:r>
+    </w:p>
+    <w:p>
+      <w:pPr>
+        <w:spacing w:after="0" w:line="240" w:lineRule="auto"/>
+        <w:rPr>
+          <w:rFonts w:cstheme="minorHAnsi"/>
+        </w:rPr>
+      </w:pPr>
+    </w:p>
+    <w:p>
+      <w:pPr>
+        <w:spacing w:after="0" w:line="240" w:lineRule="auto"/>
+        <w:rPr>
+          <w:rFonts w:cstheme="minorHAnsi"/>
+        </w:rPr>
+      </w:pPr>
+      <w:r>
+        <w:rPr>
+          <w:rFonts w:cstheme="minorHAnsi"/>
+        </w:rPr>
+        <w:t xml:space="preserve">So, you were </w:t>
+      </w:r>
+      <w:r>
+        <w:rPr>
+          <w:rFonts w:cstheme="minorHAnsi"/>
+        </w:rPr>
+        <w:t>trying</w:t>
+      </w:r>
+      <w:r>
+        <w:rPr>
+          <w:rFonts w:cstheme="minorHAnsi"/>
+        </w:rPr>
+        <w:t xml:space="preserve"> something a little harder!</w:t>
+      </w:r>
+      <w:r>
+        <w:rPr>
+          <w:rFonts w:cstheme="minorHAnsi"/>
+        </w:rPr>
+        <w:t xml:space="preserve">  Way to overachieve! (I should also better phrase the question…)</w:t>
+      </w:r>
+    </w:p>
+    <w:p>
+      <w:pPr>
+        <w:spacing w:after="0" w:line="240" w:lineRule="auto"/>
+        <w:rPr>
+          <w:rFonts w:cstheme="minorHAnsi"/>
+        </w:rPr>
+      </w:pPr>
+    </w:p>
+    <w:p>
+      <w:pPr>
+        <w:spacing w:after="0" w:line="240" w:lineRule="auto"/>
+        <w:rPr>
+          <w:rFonts w:cstheme="minorHAnsi"/>
+        </w:rPr>
+      </w:pPr>
+      <w:r>
+        <w:rPr>
+          <w:rFonts w:cstheme="minorHAnsi"/>
+        </w:rPr>
+        <w:t>The reason it did not work was because R assumed, because there was only one column, that you just wanted a vector instead of a data frame.</w:t>
+      </w:r>
+    </w:p>
+    <w:p>
+      <w:pPr>
+        <w:spacing w:after="0" w:line="240" w:lineRule="auto"/>
+        <w:rPr>
+          <w:rFonts w:cstheme="minorHAnsi"/>
+        </w:rPr>
+      </w:pPr>
+    </w:p>
+    <w:p>
+      <w:pPr>
+        <w:spacing w:after="0" w:line="240" w:lineRule="auto"/>
+        <w:rPr>
+          <w:rFonts w:cstheme="minorHAnsi"/>
+        </w:rPr>
+      </w:pPr>
+      <w:r>
+        <w:rPr>
+          <w:rFonts w:cstheme="minorHAnsi"/>
+        </w:rPr>
+        <w:t>This creates a vector with the values from the 4</w:t>
+      </w:r>
+      <w:r>
+        <w:rPr>
+          <w:rFonts w:cstheme="minorHAnsi"/>
+          <w:vertAlign w:val="superscript"/>
+        </w:rPr>
+        <w:t>th</w:t>
+      </w:r>
+      <w:r>
+        <w:rPr>
+          <w:rFonts w:cstheme="minorHAnsi"/>
+        </w:rPr>
+        <w:t xml:space="preserve"> </w:t>
+      </w:r>
+      <w:proofErr w:type="gramStart"/>
+      <w:r>
+        <w:rPr>
+          <w:rFonts w:cstheme="minorHAnsi"/>
+        </w:rPr>
+        <w:t>column</w:t>
+      </w:r>
+      <w:proofErr w:type="gramEnd"/>
+      <w:r>
+        <w:rPr>
+          <w:rFonts w:cstheme="minorHAnsi"/>
+        </w:rPr>
+        <w:t xml:space="preserve">  </w:t>
+      </w:r>
+    </w:p>
+    <w:p>
+      <w:pPr>
+        <w:spacing w:after="0" w:line="240" w:lineRule="auto"/>
+        <w:rPr>
+          <w:rFonts w:ascii="Courier New" w:hAnsi="Courier New" w:cs="Courier New"/>
+          <w:color w:val="0070C0"/>
+        </w:rPr>
+      </w:pPr>
+      <w:r>
+        <w:rPr>
+          <w:rFonts w:ascii="Courier New" w:hAnsi="Courier New" w:cs="Courier New"/>
+          <w:color w:val="0070C0"/>
+        </w:rPr>
+        <w:t xml:space="preserve">  </w:t>
+      </w:r>
+      <w:proofErr w:type="spellStart"/>
+      <w:r>
+        <w:rPr>
+          <w:rFonts w:ascii="Courier New" w:hAnsi="Courier New" w:cs="Courier New"/>
+          <w:color w:val="0070C0"/>
+        </w:rPr>
+        <w:t>weatherDataHighTemp</w:t>
+      </w:r>
+      <w:proofErr w:type="spellEnd"/>
+      <w:r>
+        <w:rPr>
+          <w:rFonts w:ascii="Courier New" w:hAnsi="Courier New" w:cs="Courier New"/>
+          <w:color w:val="0070C0"/>
+        </w:rPr>
+        <w:t>=</w:t>
+      </w:r>
+      <w:proofErr w:type="spellStart"/>
+      <w:proofErr w:type="gramStart"/>
+      <w:r>
+        <w:rPr>
+          <w:rFonts w:ascii="Courier New" w:hAnsi="Courier New" w:cs="Courier New"/>
+          <w:color w:val="0070C0"/>
+        </w:rPr>
+        <w:t>weatherDataHighTemp</w:t>
+      </w:r>
+      <w:proofErr w:type="spellEnd"/>
+      <w:r>
+        <w:rPr>
+          <w:rFonts w:ascii="Courier New" w:hAnsi="Courier New" w:cs="Courier New"/>
+          <w:color w:val="0070C0"/>
+        </w:rPr>
+        <w:t>[</w:t>
+      </w:r>
+      <w:proofErr w:type="gramEnd"/>
+      <w:r>
+        <w:rPr>
+          <w:rFonts w:ascii="Courier New" w:hAnsi="Courier New" w:cs="Courier New"/>
+          <w:color w:val="0070C0"/>
+        </w:rPr>
+        <w:t>,4];</w:t>
+      </w:r>
+    </w:p>
+    <w:p>
+      <w:pPr>
+        <w:spacing w:after="0" w:line="240" w:lineRule="auto"/>
+        <w:rPr>
+          <w:rFonts w:cstheme="minorHAnsi"/>
+        </w:rPr>
+      </w:pPr>
+    </w:p>
+    <w:p>
+      <w:pPr>
+        <w:spacing w:after="0" w:line="240" w:lineRule="auto"/>
+        <w:rPr>
+          <w:rFonts w:cstheme="minorHAnsi"/>
+        </w:rPr>
+      </w:pPr>
+      <w:r>
+        <w:rPr>
+          <w:rFonts w:cstheme="minorHAnsi"/>
+        </w:rPr>
+        <w:t>If you want to create a one-column data frame you need to be explicit:</w:t>
+      </w:r>
+    </w:p>
+    <w:p>
+      <w:pPr>
+        <w:spacing w:after="0" w:line="240" w:lineRule="auto"/>
+        <w:rPr>
+          <w:rFonts w:ascii="Courier New" w:hAnsi="Courier New" w:cs="Courier New"/>
+          <w:color w:val="0070C0"/>
+        </w:rPr>
+      </w:pPr>
+      <w:r>
+        <w:rPr>
+          <w:rFonts w:ascii="Courier New" w:hAnsi="Courier New" w:cs="Courier New"/>
+          <w:color w:val="0070C0"/>
+        </w:rPr>
+        <w:t xml:space="preserve">  </w:t>
+      </w:r>
+      <w:proofErr w:type="spellStart"/>
+      <w:proofErr w:type="gramStart"/>
+      <w:r>
+        <w:rPr>
+          <w:rFonts w:ascii="Courier New" w:hAnsi="Courier New" w:cs="Courier New"/>
+          <w:color w:val="0070C0"/>
+        </w:rPr>
+        <w:t>weatherDataHighTemp</w:t>
+      </w:r>
+      <w:proofErr w:type="spellEnd"/>
+      <w:r>
+        <w:rPr>
+          <w:rFonts w:ascii="Courier New" w:hAnsi="Courier New" w:cs="Courier New"/>
+          <w:color w:val="0070C0"/>
+        </w:rPr>
+        <w:t>=</w:t>
+      </w:r>
+      <w:proofErr w:type="spellStart"/>
+      <w:r>
+        <w:rPr>
+          <w:rFonts w:ascii="Courier New" w:hAnsi="Courier New" w:cs="Courier New"/>
+          <w:color w:val="C00000"/>
+        </w:rPr>
+        <w:t>as.data.frame</w:t>
+      </w:r>
+      <w:proofErr w:type="spellEnd"/>
+      <w:proofErr w:type="gramEnd"/>
+      <w:r>
+        <w:rPr>
+          <w:rFonts w:ascii="Courier New" w:hAnsi="Courier New" w:cs="Courier New"/>
+          <w:color w:val="C00000"/>
+        </w:rPr>
+        <w:t>(</w:t>
+      </w:r>
+      <w:proofErr w:type="spellStart"/>
+      <w:r>
+        <w:rPr>
+          <w:rFonts w:ascii="Courier New" w:hAnsi="Courier New" w:cs="Courier New"/>
+          <w:color w:val="0070C0"/>
+        </w:rPr>
+        <w:t>weatherDataHighTemp</w:t>
+      </w:r>
+      <w:proofErr w:type="spellEnd"/>
+      <w:r>
+        <w:rPr>
+          <w:rFonts w:ascii="Courier New" w:hAnsi="Courier New" w:cs="Courier New"/>
+          <w:color w:val="0070C0"/>
+        </w:rPr>
+        <w:t>[,4]</w:t>
+      </w:r>
+      <w:r>
+        <w:rPr>
+          <w:rFonts w:ascii="Courier New" w:hAnsi="Courier New" w:cs="Courier New"/>
+          <w:color w:val="C00000"/>
+        </w:rPr>
+        <w:t>)</w:t>
+      </w:r>
+      <w:r>
+        <w:rPr>
+          <w:rFonts w:ascii="Courier New" w:hAnsi="Courier New" w:cs="Courier New"/>
+          <w:color w:val="0070C0"/>
+        </w:rPr>
+        <w:t>;</w:t>
+      </w:r>
+    </w:p>
+    <w:p>
+      <w:pPr>
+        <w:spacing w:after="0" w:line="240" w:lineRule="auto"/>
+        <w:rPr>
+          <w:rFonts w:cstheme="minorHAnsi"/>
+        </w:rPr>
+      </w:pPr>
+    </w:p>
+    <w:p>
+      <w:pPr>
+        <w:spacing w:after="0" w:line="240" w:lineRule="auto"/>
+        <w:rPr>
+          <w:rFonts w:cstheme="minorHAnsi"/>
+          <w:b/>
+          <w:bCs/>
+          <w:u w:val="single"/>
+        </w:rPr>
+      </w:pPr>
+      <w:r>
+        <w:rPr>
+          <w:rFonts w:cstheme="minorHAnsi"/>
+          <w:b/>
+          <w:bCs/>
+          <w:u w:val="single"/>
+        </w:rPr>
+        <w:t>App 2-7:</w:t>
+      </w:r>
+    </w:p>
+    <w:p>
+      <w:pPr>
+        <w:spacing w:after="0" w:line="240" w:lineRule="auto"/>
+        <w:rPr>
+          <w:rFonts w:cstheme="minorHAnsi"/>
+        </w:rPr>
+      </w:pPr>
+    </w:p>
+    <w:p>
+      <w:pPr>
+        <w:spacing w:after="0" w:line="240" w:lineRule="auto"/>
+        <w:rPr>
+          <w:rFonts w:cstheme="minorHAnsi"/>
+        </w:rPr>
+      </w:pPr>
+    </w:p>
+    <w:p>
+      <w:pPr>
+        <w:spacing w:after="0" w:line="240" w:lineRule="auto"/>
+        <w:rPr>
+          <w:rFonts w:cstheme="minorHAnsi"/>
+        </w:rPr>
+      </w:pPr>
+    </w:p>
+    <w:p>
+      <w:pPr>
+        <w:spacing w:after="0" w:line="240" w:lineRule="auto"/>
+        <w:rPr>
+          <w:rFonts w:cstheme="minorHAnsi"/>
+          <w:b/>
+          <w:bCs/>
+          <w:u w:val="single"/>
+        </w:rPr>
+      </w:pPr>
+      <w:r>
+        <w:rPr>
+          <w:rFonts w:cstheme="minorHAnsi"/>
+          <w:b/>
+          <w:bCs/>
+          <w:u w:val="single"/>
+        </w:rPr>
         <w:t>App 2-10:</w:t>
       </w:r>
     </w:p>
@@ -2919,6 +4595,7 @@
         <w:rPr>
           <w:rFonts w:cstheme="minorHAnsi"/>
         </w:rPr>
+        <w:lastRenderedPageBreak/>
         <w:t>The reason you are getting multiple invalid condition statements is because you are executing it every time you go through the for loop, which is for every value in the vector you are checking:</w:t>
       </w:r>
     </w:p>
@@ -2943,9 +4620,18 @@
           <w:rFonts w:ascii="Courier New" w:hAnsi="Courier New" w:cs="Courier New"/>
           <w:color w:val="0070C0"/>
         </w:rPr>
-        <w:t xml:space="preserve">  for(</w:t>
-      </w:r>
-      <w:proofErr w:type="spellStart"/>
+        <w:t xml:space="preserve">  </w:t>
+      </w:r>
+      <w:proofErr w:type="gramStart"/>
+      <w:r>
+        <w:rPr>
+          <w:rFonts w:ascii="Courier New" w:hAnsi="Courier New" w:cs="Courier New"/>
+          <w:color w:val="0070C0"/>
+        </w:rPr>
+        <w:t>for(</w:t>
+      </w:r>
+      <w:proofErr w:type="spellStart"/>
+      <w:proofErr w:type="gramEnd"/>
       <w:r>
         <w:rPr>
           <w:rFonts w:ascii="Courier New" w:hAnsi="Courier New" w:cs="Courier New"/>
@@ -3005,7 +4691,23 @@
           <w:rFonts w:ascii="Courier New" w:hAnsi="Courier New" w:cs="Courier New"/>
           <w:color w:val="0070C0"/>
         </w:rPr>
-        <w:t xml:space="preserve">    if(!(</w:t>
+        <w:t xml:space="preserve">    </w:t>
+      </w:r>
+      <w:proofErr w:type="gramStart"/>
+      <w:r>
+        <w:rPr>
+          <w:rFonts w:ascii="Courier New" w:hAnsi="Courier New" w:cs="Courier New"/>
+          <w:color w:val="0070C0"/>
+        </w:rPr>
+        <w:t>if(</w:t>
+      </w:r>
+      <w:proofErr w:type="gramEnd"/>
+      <w:r>
+        <w:rPr>
+          <w:rFonts w:ascii="Courier New" w:hAnsi="Courier New" w:cs="Courier New"/>
+          <w:color w:val="0070C0"/>
+        </w:rPr>
+        <w:t>!(</w:t>
       </w:r>
       <w:proofErr w:type="spellStart"/>
       <w:r>
@@ -3140,7 +4842,23 @@
           <w:rFonts w:ascii="Courier New" w:hAnsi="Courier New" w:cs="Courier New"/>
           <w:color w:val="0070C0"/>
         </w:rPr>
-        <w:t xml:space="preserve"> == "!="))</w:t>
+        <w:t xml:space="preserve"> == </w:t>
+      </w:r>
+      <w:proofErr w:type="gramStart"/>
+      <w:r>
+        <w:rPr>
+          <w:rFonts w:ascii="Courier New" w:hAnsi="Courier New" w:cs="Courier New"/>
+          <w:color w:val="0070C0"/>
+        </w:rPr>
+        <w:t>"!=</w:t>
+      </w:r>
+      <w:proofErr w:type="gramEnd"/>
+      <w:r>
+        <w:rPr>
+          <w:rFonts w:ascii="Courier New" w:hAnsi="Courier New" w:cs="Courier New"/>
+          <w:color w:val="0070C0"/>
+        </w:rPr>
+        <w:t>"))</w:t>
       </w:r>
     </w:p>
     <w:p>
@@ -3172,7 +4890,23 @@
           <w:rFonts w:ascii="Courier New" w:hAnsi="Courier New" w:cs="Courier New"/>
           <w:color w:val="0070C0"/>
         </w:rPr>
-        <w:t xml:space="preserve">      cat("sorry invalid condition");</w:t>
+        <w:t xml:space="preserve">      </w:t>
+      </w:r>
+      <w:proofErr w:type="gramStart"/>
+      <w:r>
+        <w:rPr>
+          <w:rFonts w:ascii="Courier New" w:hAnsi="Courier New" w:cs="Courier New"/>
+          <w:color w:val="0070C0"/>
+        </w:rPr>
+        <w:t>cat(</w:t>
+      </w:r>
+      <w:proofErr w:type="gramEnd"/>
+      <w:r>
+        <w:rPr>
+          <w:rFonts w:ascii="Courier New" w:hAnsi="Courier New" w:cs="Courier New"/>
+          <w:color w:val="0070C0"/>
+        </w:rPr>
+        <w:t>"sorry invalid condition");</w:t>
       </w:r>
       <w:r>
         <w:rPr>
@@ -3270,8 +5004,16 @@
         <w:rPr>
           <w:rFonts w:cstheme="minorHAnsi"/>
         </w:rPr>
-        <w:t>There are two way to fix the problem</w:t>
-      </w:r>
+        <w:t xml:space="preserve">There are two way to fix the </w:t>
+      </w:r>
+      <w:proofErr w:type="gramStart"/>
+      <w:r>
+        <w:rPr>
+          <w:rFonts w:cstheme="minorHAnsi"/>
+        </w:rPr>
+        <w:t>problem</w:t>
+      </w:r>
+      <w:proofErr w:type="gramEnd"/>
     </w:p>
     <w:p>
       <w:pPr>
@@ -3340,10 +5082,18 @@
           <w:rFonts w:ascii="Courier New" w:hAnsi="Courier New" w:cs="Courier New"/>
           <w:color w:val="0070C0"/>
         </w:rPr>
-        <w:lastRenderedPageBreak/>
-        <w:t xml:space="preserve">  for(</w:t>
-      </w:r>
-      <w:proofErr w:type="spellStart"/>
+        <w:t xml:space="preserve">  </w:t>
+      </w:r>
+      <w:proofErr w:type="gramStart"/>
+      <w:r>
+        <w:rPr>
+          <w:rFonts w:ascii="Courier New" w:hAnsi="Courier New" w:cs="Courier New"/>
+          <w:color w:val="0070C0"/>
+        </w:rPr>
+        <w:t>for(</w:t>
+      </w:r>
+      <w:proofErr w:type="spellStart"/>
+      <w:proofErr w:type="gramEnd"/>
       <w:r>
         <w:rPr>
           <w:rFonts w:ascii="Courier New" w:hAnsi="Courier New" w:cs="Courier New"/>
@@ -3403,7 +5153,23 @@
           <w:rFonts w:ascii="Courier New" w:hAnsi="Courier New" w:cs="Courier New"/>
           <w:color w:val="0070C0"/>
         </w:rPr>
-        <w:t xml:space="preserve">    if(!(</w:t>
+        <w:t xml:space="preserve">    </w:t>
+      </w:r>
+      <w:proofErr w:type="gramStart"/>
+      <w:r>
+        <w:rPr>
+          <w:rFonts w:ascii="Courier New" w:hAnsi="Courier New" w:cs="Courier New"/>
+          <w:color w:val="0070C0"/>
+        </w:rPr>
+        <w:t>if(</w:t>
+      </w:r>
+      <w:proofErr w:type="gramEnd"/>
+      <w:r>
+        <w:rPr>
+          <w:rFonts w:ascii="Courier New" w:hAnsi="Courier New" w:cs="Courier New"/>
+          <w:color w:val="0070C0"/>
+        </w:rPr>
+        <w:t>!(</w:t>
       </w:r>
       <w:proofErr w:type="spellStart"/>
       <w:r>
@@ -3538,7 +5304,23 @@
           <w:rFonts w:ascii="Courier New" w:hAnsi="Courier New" w:cs="Courier New"/>
           <w:color w:val="0070C0"/>
         </w:rPr>
-        <w:t xml:space="preserve"> == "!="))</w:t>
+        <w:t xml:space="preserve"> == </w:t>
+      </w:r>
+      <w:proofErr w:type="gramStart"/>
+      <w:r>
+        <w:rPr>
+          <w:rFonts w:ascii="Courier New" w:hAnsi="Courier New" w:cs="Courier New"/>
+          <w:color w:val="0070C0"/>
+        </w:rPr>
+        <w:t>"!=</w:t>
+      </w:r>
+      <w:proofErr w:type="gramEnd"/>
+      <w:r>
+        <w:rPr>
+          <w:rFonts w:ascii="Courier New" w:hAnsi="Courier New" w:cs="Courier New"/>
+          <w:color w:val="0070C0"/>
+        </w:rPr>
+        <w:t>"))</w:t>
       </w:r>
     </w:p>
     <w:p>
@@ -3570,7 +5352,23 @@
           <w:rFonts w:ascii="Courier New" w:hAnsi="Courier New" w:cs="Courier New"/>
           <w:color w:val="0070C0"/>
         </w:rPr>
-        <w:t xml:space="preserve">      cat("sorry invalid condition");</w:t>
+        <w:t xml:space="preserve">      </w:t>
+      </w:r>
+      <w:proofErr w:type="gramStart"/>
+      <w:r>
+        <w:rPr>
+          <w:rFonts w:ascii="Courier New" w:hAnsi="Courier New" w:cs="Courier New"/>
+          <w:color w:val="0070C0"/>
+        </w:rPr>
+        <w:t>cat(</w:t>
+      </w:r>
+      <w:proofErr w:type="gramEnd"/>
+      <w:r>
+        <w:rPr>
+          <w:rFonts w:ascii="Courier New" w:hAnsi="Courier New" w:cs="Courier New"/>
+          <w:color w:val="0070C0"/>
+        </w:rPr>
+        <w:t>"sorry invalid condition");</w:t>
       </w:r>
       <w:r>
         <w:rPr>
@@ -3769,7 +5567,21 @@
         <w:rPr>
           <w:rFonts w:cstheme="minorHAnsi"/>
         </w:rPr>
-        <w:t xml:space="preserve"> is not valid  (so, the for loop is inside the </w:t>
+        <w:t xml:space="preserve"> is not </w:t>
+      </w:r>
+      <w:proofErr w:type="gramStart"/>
+      <w:r>
+        <w:rPr>
+          <w:rFonts w:cstheme="minorHAnsi"/>
+        </w:rPr>
+        <w:t>valid  (</w:t>
+      </w:r>
+      <w:proofErr w:type="gramEnd"/>
+      <w:r>
+        <w:rPr>
+          <w:rFonts w:cstheme="minorHAnsi"/>
+        </w:rPr>
+        <w:t xml:space="preserve">so, the for loop is inside the </w:t>
       </w:r>
       <w:r>
         <w:rPr>
@@ -3785,7 +5597,21 @@
         <w:rPr>
           <w:rFonts w:cstheme="minorHAnsi"/>
         </w:rPr>
-        <w:t xml:space="preserve"> statement).  This is the far better way to go but also more challenging.  I'll let you try it out if you want – this is an important to learn that is slightly beyond the scope of this class. Feel free to ask more questions about this. </w:t>
+        <w:t xml:space="preserve"> statement).  This is the far better way to go but also more challenging.  </w:t>
+      </w:r>
+      <w:proofErr w:type="gramStart"/>
+      <w:r>
+        <w:rPr>
+          <w:rFonts w:cstheme="minorHAnsi"/>
+        </w:rPr>
+        <w:t>I'll</w:t>
+      </w:r>
+      <w:proofErr w:type="gramEnd"/>
+      <w:r>
+        <w:rPr>
+          <w:rFonts w:cstheme="minorHAnsi"/>
+        </w:rPr>
+        <w:t xml:space="preserve"> let you try it out if you want – this is an important to learn that is slightly beyond the scope of this class. Feel free to ask more questions about this. </w:t>
       </w:r>
     </w:p>
     <w:p>
@@ -3809,6 +5635,118 @@
 <file path=word/numbering.xml><?xml version="1.0" encoding="utf-8"?>
 <w:numbering xmlns:wpc="http://schemas.microsoft.com/office/word/2010/wordprocessingCanvas" xmlns:cx="http://schemas.microsoft.com/office/drawing/2014/chartex" xmlns:cx1="http://schemas.microsoft.com/office/drawing/2015/9/8/chartex" xmlns:cx2="http://schemas.microsoft.com/office/drawing/2015/10/21/chartex" xmlns:cx3="http://schemas.microsoft.com/office/drawing/2016/5/9/chartex" xmlns:cx4="http://schemas.microsoft.com/office/drawing/2016/5/10/chartex" xmlns:cx5="http://schemas.microsoft.com/office/drawing/2016/5/11/chartex" xmlns:cx6="http://schemas.microsoft.com/office/drawing/2016/5/12/chartex" xmlns:cx7="http://schemas.microsoft.com/office/drawing/2016/5/13/chartex" xmlns:cx8="http://schemas.microsoft.com/office/drawing/2016/5/14/chartex" xmlns:mc="http://schemas.openxmlformats.org/markup-compatibility/2006" xmlns:aink="http://schemas.microsoft.com/office/drawing/2016/ink" xmlns:am3d="http://schemas.microsoft.com/office/drawing/2017/model3d" xmlns:o="urn:schemas-microsoft-com:office:office" xmlns:r="http://schemas.openxmlformats.org/officeDocument/2006/relationships" xmlns:m="http://schemas.openxmlformats.org/officeDocument/2006/math" xmlns:v="urn:schemas-microsoft-com:vml" xmlns:wp14="http://schemas.microsoft.com/office/word/2010/wordprocessingDrawing" xmlns:wp="http://schemas.openxmlformats.org/drawingml/2006/wordprocessingDrawing" xmlns:w10="urn:schemas-microsoft-com:office:word" xmlns:w="http://schemas.openxmlformats.org/wordprocessingml/2006/main" xmlns:w14="http://schemas.microsoft.com/office/word/2010/wordml" xmlns:w15="http://schemas.microsoft.com/office/word/2012/wordml" xmlns:w16cex="http://schemas.microsoft.com/office/word/2018/wordml/cex" xmlns:w16cid="http://schemas.microsoft.com/office/word/2016/wordml/cid" xmlns:w16="http://schemas.microsoft.com/office/word/2018/wordml" xmlns:w16se="http://schemas.microsoft.com/office/word/2015/wordml/symex" xmlns:wpg="http://schemas.microsoft.com/office/word/2010/wordprocessingGroup" xmlns:wpi="http://schemas.microsoft.com/office/word/2010/wordprocessingInk" xmlns:wne="http://schemas.microsoft.com/office/word/2006/wordml" xmlns:wps="http://schemas.microsoft.com/office/word/2010/wordprocessingShape" mc:Ignorable="w14 w15 w16se w16cid w16 w16cex wp14">
   <w:abstractNum w:abstractNumId="0" w15:restartNumberingAfterBreak="0">
+    <w:nsid w:val="2CB7286B"/>
+    <w:multiLevelType w:val="hybridMultilevel"/>
+    <w:tmpl w:val="C4767C0E"/>
+    <w:lvl w:ilvl="0" w:tplc="9F1C9D66">
+      <w:numFmt w:val="bullet"/>
+      <w:lvlText w:val="-"/>
+      <w:lvlJc w:val="left"/>
+      <w:pPr>
+        <w:ind w:left="720" w:hanging="360"/>
+      </w:pPr>
+      <w:rPr>
+        <w:rFonts w:ascii="Calibri" w:eastAsiaTheme="minorHAnsi" w:hAnsi="Calibri" w:cs="Calibri" w:hint="default"/>
+      </w:rPr>
+    </w:lvl>
+    <w:lvl w:ilvl="1" w:tplc="04090003" w:tentative="1">
+      <w:start w:val="1"/>
+      <w:numFmt w:val="bullet"/>
+      <w:lvlText w:val="o"/>
+      <w:lvlJc w:val="left"/>
+      <w:pPr>
+        <w:ind w:left="1440" w:hanging="360"/>
+      </w:pPr>
+      <w:rPr>
+        <w:rFonts w:ascii="Courier New" w:hAnsi="Courier New" w:cs="Courier New" w:hint="default"/>
+      </w:rPr>
+    </w:lvl>
+    <w:lvl w:ilvl="2" w:tplc="04090005" w:tentative="1">
+      <w:start w:val="1"/>
+      <w:numFmt w:val="bullet"/>
+      <w:lvlText w:val=""/>
+      <w:lvlJc w:val="left"/>
+      <w:pPr>
+        <w:ind w:left="2160" w:hanging="360"/>
+      </w:pPr>
+      <w:rPr>
+        <w:rFonts w:ascii="Wingdings" w:hAnsi="Wingdings" w:hint="default"/>
+      </w:rPr>
+    </w:lvl>
+    <w:lvl w:ilvl="3" w:tplc="04090001" w:tentative="1">
+      <w:start w:val="1"/>
+      <w:numFmt w:val="bullet"/>
+      <w:lvlText w:val=""/>
+      <w:lvlJc w:val="left"/>
+      <w:pPr>
+        <w:ind w:left="2880" w:hanging="360"/>
+      </w:pPr>
+      <w:rPr>
+        <w:rFonts w:ascii="Symbol" w:hAnsi="Symbol" w:hint="default"/>
+      </w:rPr>
+    </w:lvl>
+    <w:lvl w:ilvl="4" w:tplc="04090003" w:tentative="1">
+      <w:start w:val="1"/>
+      <w:numFmt w:val="bullet"/>
+      <w:lvlText w:val="o"/>
+      <w:lvlJc w:val="left"/>
+      <w:pPr>
+        <w:ind w:left="3600" w:hanging="360"/>
+      </w:pPr>
+      <w:rPr>
+        <w:rFonts w:ascii="Courier New" w:hAnsi="Courier New" w:cs="Courier New" w:hint="default"/>
+      </w:rPr>
+    </w:lvl>
+    <w:lvl w:ilvl="5" w:tplc="04090005" w:tentative="1">
+      <w:start w:val="1"/>
+      <w:numFmt w:val="bullet"/>
+      <w:lvlText w:val=""/>
+      <w:lvlJc w:val="left"/>
+      <w:pPr>
+        <w:ind w:left="4320" w:hanging="360"/>
+      </w:pPr>
+      <w:rPr>
+        <w:rFonts w:ascii="Wingdings" w:hAnsi="Wingdings" w:hint="default"/>
+      </w:rPr>
+    </w:lvl>
+    <w:lvl w:ilvl="6" w:tplc="04090001" w:tentative="1">
+      <w:start w:val="1"/>
+      <w:numFmt w:val="bullet"/>
+      <w:lvlText w:val=""/>
+      <w:lvlJc w:val="left"/>
+      <w:pPr>
+        <w:ind w:left="5040" w:hanging="360"/>
+      </w:pPr>
+      <w:rPr>
+        <w:rFonts w:ascii="Symbol" w:hAnsi="Symbol" w:hint="default"/>
+      </w:rPr>
+    </w:lvl>
+    <w:lvl w:ilvl="7" w:tplc="04090003" w:tentative="1">
+      <w:start w:val="1"/>
+      <w:numFmt w:val="bullet"/>
+      <w:lvlText w:val="o"/>
+      <w:lvlJc w:val="left"/>
+      <w:pPr>
+        <w:ind w:left="5760" w:hanging="360"/>
+      </w:pPr>
+      <w:rPr>
+        <w:rFonts w:ascii="Courier New" w:hAnsi="Courier New" w:cs="Courier New" w:hint="default"/>
+      </w:rPr>
+    </w:lvl>
+    <w:lvl w:ilvl="8" w:tplc="04090005" w:tentative="1">
+      <w:start w:val="1"/>
+      <w:numFmt w:val="bullet"/>
+      <w:lvlText w:val=""/>
+      <w:lvlJc w:val="left"/>
+      <w:pPr>
+        <w:ind w:left="6480" w:hanging="360"/>
+      </w:pPr>
+      <w:rPr>
+        <w:rFonts w:ascii="Wingdings" w:hAnsi="Wingdings" w:hint="default"/>
+      </w:rPr>
+    </w:lvl>
+  </w:abstractNum>
+  <w:abstractNum w:abstractNumId="1" w15:restartNumberingAfterBreak="0">
     <w:nsid w:val="37DA5453"/>
     <w:multiLevelType w:val="hybridMultilevel"/>
     <w:tmpl w:val="312E40B4"/>
@@ -3898,6 +5836,9 @@
     </w:lvl>
   </w:abstractNum>
   <w:num w:numId="1">
+    <w:abstractNumId w:val="1"/>
+  </w:num>
+  <w:num w:numId="2">
     <w:abstractNumId w:val="0"/>
   </w:num>
 </w:numbering>

</xml_diff>

<commit_message>
Added 2-7 and 2-8 comments
</commit_message>
<xml_diff>
--- a/Charlie's Notes.docx
+++ b/Charlie's Notes.docx
@@ -3318,14 +3318,7 @@
           <w:rFonts w:ascii="Courier New" w:hAnsi="Courier New" w:cs="Courier New"/>
           <w:color w:val="0070C0"/>
         </w:rPr>
-        <w:t>weatherData</w:t>
-      </w:r>
-      <w:r>
-        <w:rPr>
-          <w:rFonts w:ascii="Courier New" w:hAnsi="Courier New" w:cs="Courier New"/>
-          <w:color w:val="0070C0"/>
-        </w:rPr>
-        <w:t>$precipitation</w:t>
+        <w:t>weatherData$precipitation</w:t>
       </w:r>
       <w:proofErr w:type="spellEnd"/>
       <w:r>
@@ -4106,21 +4099,7 @@
           <w:rFonts w:ascii="Courier New" w:hAnsi="Courier New" w:cs="Courier New"/>
           <w:color w:val="0070C0"/>
         </w:rPr>
-        <w:t>weatherData</w:t>
-      </w:r>
-      <w:r>
-        <w:rPr>
-          <w:rFonts w:ascii="Courier New" w:hAnsi="Courier New" w:cs="Courier New"/>
-          <w:color w:val="0070C0"/>
-        </w:rPr>
-        <w:t>$</w:t>
-      </w:r>
-      <w:r>
-        <w:rPr>
-          <w:rFonts w:ascii="Courier New" w:hAnsi="Courier New" w:cs="Courier New"/>
-          <w:color w:val="0070C0"/>
-        </w:rPr>
-        <w:t>deltaHighTemp</w:t>
+        <w:t>weatherData$deltaHighTemp</w:t>
       </w:r>
       <w:proofErr w:type="spellEnd"/>
       <w:r>
@@ -4547,14 +4526,169 @@
           <w:rFonts w:cstheme="minorHAnsi"/>
         </w:rPr>
       </w:pPr>
-    </w:p>
-    <w:p>
-      <w:pPr>
-        <w:spacing w:after="0" w:line="240" w:lineRule="auto"/>
-        <w:rPr>
-          <w:rFonts w:cstheme="minorHAnsi"/>
-        </w:rPr>
-      </w:pPr>
+      <w:r>
+        <w:rPr>
+          <w:rFonts w:cstheme="minorHAnsi"/>
+        </w:rPr>
+        <w:t xml:space="preserve">Script works.  Now I would like you to start adding more vertical space in your code to distinguish blocks of code – in other words, </w:t>
+      </w:r>
+      <w:proofErr w:type="gramStart"/>
+      <w:r>
+        <w:rPr>
+          <w:rFonts w:cstheme="minorHAnsi"/>
+        </w:rPr>
+        <w:t>don't</w:t>
+      </w:r>
+      <w:proofErr w:type="gramEnd"/>
+      <w:r>
+        <w:rPr>
+          <w:rFonts w:cstheme="minorHAnsi"/>
+        </w:rPr>
+        <w:t xml:space="preserve"> put code on every line.  This is </w:t>
+      </w:r>
+      <w:proofErr w:type="gramStart"/>
+      <w:r>
+        <w:rPr>
+          <w:rFonts w:cstheme="minorHAnsi"/>
+        </w:rPr>
+        <w:t>definitely more</w:t>
+      </w:r>
+      <w:proofErr w:type="gramEnd"/>
+      <w:r>
+        <w:rPr>
+          <w:rFonts w:cstheme="minorHAnsi"/>
+        </w:rPr>
+        <w:t xml:space="preserve"> of an art than a science!</w:t>
+      </w:r>
+    </w:p>
+    <w:p>
+      <w:pPr>
+        <w:spacing w:after="0" w:line="240" w:lineRule="auto"/>
+        <w:rPr>
+          <w:rFonts w:cstheme="minorHAnsi"/>
+        </w:rPr>
+      </w:pPr>
+    </w:p>
+    <w:p>
+      <w:pPr>
+        <w:spacing w:after="0" w:line="240" w:lineRule="auto"/>
+        <w:rPr>
+          <w:rFonts w:cstheme="minorHAnsi"/>
+        </w:rPr>
+      </w:pPr>
+      <w:r>
+        <w:rPr>
+          <w:rFonts w:cstheme="minorHAnsi"/>
+        </w:rPr>
+        <w:lastRenderedPageBreak/>
+        <w:t xml:space="preserve">So, I wrote this before doing my </w:t>
+      </w:r>
+      <w:proofErr w:type="spellStart"/>
+      <w:r>
+        <w:rPr>
+          <w:rFonts w:cstheme="minorHAnsi"/>
+        </w:rPr>
+        <w:t>GGPlot</w:t>
+      </w:r>
+      <w:proofErr w:type="spellEnd"/>
+      <w:r>
+        <w:rPr>
+          <w:rFonts w:cstheme="minorHAnsi"/>
+        </w:rPr>
+        <w:t xml:space="preserve"> class and I now believe that </w:t>
+      </w:r>
+      <w:proofErr w:type="spellStart"/>
+      <w:r>
+        <w:rPr>
+          <w:rFonts w:cstheme="minorHAnsi"/>
+        </w:rPr>
+        <w:t>GGPlot</w:t>
+      </w:r>
+      <w:proofErr w:type="spellEnd"/>
+      <w:r>
+        <w:rPr>
+          <w:rFonts w:cstheme="minorHAnsi"/>
+        </w:rPr>
+        <w:t xml:space="preserve"> is the way to go for many, many reasons.  The biggest reason is that </w:t>
+      </w:r>
+      <w:proofErr w:type="spellStart"/>
+      <w:r>
+        <w:rPr>
+          <w:rFonts w:cstheme="minorHAnsi"/>
+        </w:rPr>
+        <w:t>GGPlot</w:t>
+      </w:r>
+      <w:proofErr w:type="spellEnd"/>
+      <w:r>
+        <w:rPr>
+          <w:rFonts w:cstheme="minorHAnsi"/>
+        </w:rPr>
+        <w:t xml:space="preserve"> does a much better job of structuring a plot and this becomes vital when you get into advanced topics like Animations and </w:t>
+      </w:r>
+      <w:proofErr w:type="spellStart"/>
+      <w:r>
+        <w:rPr>
+          <w:rFonts w:cstheme="minorHAnsi"/>
+        </w:rPr>
+        <w:t>RMapping</w:t>
+      </w:r>
+      <w:proofErr w:type="spellEnd"/>
+      <w:r>
+        <w:rPr>
+          <w:rFonts w:cstheme="minorHAnsi"/>
+        </w:rPr>
+        <w:t xml:space="preserve">.  </w:t>
+      </w:r>
+    </w:p>
+    <w:p>
+      <w:pPr>
+        <w:spacing w:after="0" w:line="240" w:lineRule="auto"/>
+        <w:rPr>
+          <w:rFonts w:cstheme="minorHAnsi"/>
+        </w:rPr>
+      </w:pPr>
+    </w:p>
+    <w:p>
+      <w:pPr>
+        <w:spacing w:after="0" w:line="240" w:lineRule="auto"/>
+        <w:rPr>
+          <w:rFonts w:cstheme="minorHAnsi"/>
+        </w:rPr>
+      </w:pPr>
+      <w:r>
+        <w:rPr>
+          <w:rFonts w:cstheme="minorHAnsi"/>
+        </w:rPr>
+        <w:t xml:space="preserve">So, my next class will switch R Base to </w:t>
+      </w:r>
+      <w:proofErr w:type="spellStart"/>
+      <w:r>
+        <w:rPr>
+          <w:rFonts w:cstheme="minorHAnsi"/>
+        </w:rPr>
+        <w:t>GGPlot</w:t>
+      </w:r>
+      <w:proofErr w:type="spellEnd"/>
+      <w:r>
+        <w:rPr>
+          <w:rFonts w:cstheme="minorHAnsi"/>
+        </w:rPr>
+        <w:t xml:space="preserve">.  You will have access to that… or you can take my </w:t>
+      </w:r>
+      <w:proofErr w:type="spellStart"/>
+      <w:r>
+        <w:rPr>
+          <w:rFonts w:cstheme="minorHAnsi"/>
+        </w:rPr>
+        <w:t>GGPlot</w:t>
+      </w:r>
+      <w:proofErr w:type="spellEnd"/>
+      <w:r>
+        <w:rPr>
+          <w:rFonts w:cstheme="minorHAnsi"/>
+        </w:rPr>
+        <w:t xml:space="preserve"> class!  </w:t>
+      </w:r>
     </w:p>
     <w:p>
       <w:pPr>
@@ -4581,6 +4715,753 @@
           <w:bCs/>
           <w:u w:val="single"/>
         </w:rPr>
+        <w:t>App 2-8:</w:t>
+      </w:r>
+    </w:p>
+    <w:p>
+      <w:pPr>
+        <w:spacing w:after="0" w:line="240" w:lineRule="auto"/>
+        <w:rPr>
+          <w:rFonts w:cstheme="minorHAnsi"/>
+        </w:rPr>
+      </w:pPr>
+      <w:r>
+        <w:rPr>
+          <w:rFonts w:cstheme="minorHAnsi"/>
+        </w:rPr>
+        <w:t xml:space="preserve">Your mass conversion function </w:t>
+      </w:r>
+      <w:proofErr w:type="gramStart"/>
+      <w:r>
+        <w:rPr>
+          <w:rFonts w:cstheme="minorHAnsi"/>
+        </w:rPr>
+        <w:t>definitely uses</w:t>
+      </w:r>
+      <w:proofErr w:type="gramEnd"/>
+      <w:r>
+        <w:rPr>
+          <w:rFonts w:cstheme="minorHAnsi"/>
+        </w:rPr>
+        <w:t xml:space="preserve"> a brute-force method!</w:t>
+      </w:r>
+    </w:p>
+    <w:p>
+      <w:pPr>
+        <w:spacing w:after="0" w:line="240" w:lineRule="auto"/>
+        <w:rPr>
+          <w:rFonts w:cstheme="minorHAnsi"/>
+        </w:rPr>
+      </w:pPr>
+    </w:p>
+    <w:p>
+      <w:pPr>
+        <w:spacing w:after="0" w:line="240" w:lineRule="auto"/>
+        <w:rPr>
+          <w:rFonts w:cstheme="minorHAnsi"/>
+        </w:rPr>
+      </w:pPr>
+      <w:r>
+        <w:rPr>
+          <w:rFonts w:cstheme="minorHAnsi"/>
+        </w:rPr>
+        <w:t>Try redoing the function where there are only 3 inputs:</w:t>
+      </w:r>
+    </w:p>
+    <w:p>
+      <w:pPr>
+        <w:pStyle w:val="ListParagraph"/>
+        <w:numPr>
+          <w:ilvl w:val="0"/>
+          <w:numId w:val="2"/>
+        </w:numPr>
+        <w:spacing w:after="0" w:line="240" w:lineRule="auto"/>
+        <w:rPr>
+          <w:rFonts w:cstheme="minorHAnsi"/>
+        </w:rPr>
+      </w:pPr>
+      <w:r>
+        <w:rPr>
+          <w:rFonts w:cstheme="minorHAnsi"/>
+        </w:rPr>
+        <w:t>the value to convert (a numeric value)</w:t>
+      </w:r>
+    </w:p>
+    <w:p>
+      <w:pPr>
+        <w:pStyle w:val="ListParagraph"/>
+        <w:numPr>
+          <w:ilvl w:val="0"/>
+          <w:numId w:val="2"/>
+        </w:numPr>
+        <w:spacing w:after="0" w:line="240" w:lineRule="auto"/>
+        <w:rPr>
+          <w:rFonts w:cstheme="minorHAnsi"/>
+        </w:rPr>
+      </w:pPr>
+      <w:r>
+        <w:rPr>
+          <w:rFonts w:cstheme="minorHAnsi"/>
+        </w:rPr>
+        <w:t>the unit it is it (a string value)</w:t>
+      </w:r>
+    </w:p>
+    <w:p>
+      <w:pPr>
+        <w:pStyle w:val="ListParagraph"/>
+        <w:numPr>
+          <w:ilvl w:val="0"/>
+          <w:numId w:val="2"/>
+        </w:numPr>
+        <w:spacing w:after="0" w:line="240" w:lineRule="auto"/>
+        <w:rPr>
+          <w:rFonts w:cstheme="minorHAnsi"/>
+        </w:rPr>
+      </w:pPr>
+      <w:r>
+        <w:rPr>
+          <w:rFonts w:cstheme="minorHAnsi"/>
+        </w:rPr>
+        <w:t>the unit to convert it to (a string value)</w:t>
+      </w:r>
+    </w:p>
+    <w:p>
+      <w:pPr>
+        <w:spacing w:after="0" w:line="240" w:lineRule="auto"/>
+        <w:rPr>
+          <w:rFonts w:cstheme="minorHAnsi"/>
+        </w:rPr>
+      </w:pPr>
+    </w:p>
+    <w:p>
+      <w:pPr>
+        <w:spacing w:after="0" w:line="240" w:lineRule="auto"/>
+        <w:rPr>
+          <w:rFonts w:cstheme="minorHAnsi"/>
+        </w:rPr>
+      </w:pPr>
+      <w:r>
+        <w:rPr>
+          <w:rFonts w:cstheme="minorHAnsi"/>
+        </w:rPr>
+        <w:t>For the other function… I learned something new here!</w:t>
+      </w:r>
+    </w:p>
+    <w:p>
+      <w:pPr>
+        <w:spacing w:after="0" w:line="240" w:lineRule="auto"/>
+        <w:rPr>
+          <w:rFonts w:ascii="Courier New" w:hAnsi="Courier New" w:cs="Courier New"/>
+          <w:color w:val="0070C0"/>
+        </w:rPr>
+      </w:pPr>
+      <w:r>
+        <w:rPr>
+          <w:rFonts w:ascii="Courier New" w:hAnsi="Courier New" w:cs="Courier New"/>
+          <w:color w:val="0070C0"/>
+        </w:rPr>
+        <w:t xml:space="preserve">      for </w:t>
+      </w:r>
+      <w:proofErr w:type="gramStart"/>
+      <w:r>
+        <w:rPr>
+          <w:rFonts w:ascii="Courier New" w:hAnsi="Courier New" w:cs="Courier New"/>
+          <w:color w:val="0070C0"/>
+        </w:rPr>
+        <w:t xml:space="preserve">( </w:t>
+      </w:r>
+      <w:proofErr w:type="spellStart"/>
+      <w:r>
+        <w:rPr>
+          <w:rFonts w:ascii="Courier New" w:hAnsi="Courier New" w:cs="Courier New"/>
+          <w:color w:val="0070C0"/>
+        </w:rPr>
+        <w:t>i</w:t>
+      </w:r>
+      <w:proofErr w:type="spellEnd"/>
+      <w:proofErr w:type="gramEnd"/>
+      <w:r>
+        <w:rPr>
+          <w:rFonts w:ascii="Courier New" w:hAnsi="Courier New" w:cs="Courier New"/>
+          <w:color w:val="0070C0"/>
+        </w:rPr>
+        <w:t xml:space="preserve"> in 1:length(</w:t>
+      </w:r>
+      <w:proofErr w:type="spellStart"/>
+      <w:r>
+        <w:rPr>
+          <w:rFonts w:ascii="Courier New" w:hAnsi="Courier New" w:cs="Courier New"/>
+          <w:color w:val="0070C0"/>
+        </w:rPr>
+        <w:t>highTemp</w:t>
+      </w:r>
+      <w:proofErr w:type="spellEnd"/>
+      <w:r>
+        <w:rPr>
+          <w:rFonts w:ascii="Courier New" w:hAnsi="Courier New" w:cs="Courier New"/>
+          <w:color w:val="0070C0"/>
+        </w:rPr>
+        <w:t>))</w:t>
+      </w:r>
+    </w:p>
+    <w:p>
+      <w:pPr>
+        <w:spacing w:after="0" w:line="240" w:lineRule="auto"/>
+        <w:rPr>
+          <w:rFonts w:ascii="Courier New" w:hAnsi="Courier New" w:cs="Courier New"/>
+          <w:color w:val="0070C0"/>
+        </w:rPr>
+      </w:pPr>
+      <w:r>
+        <w:rPr>
+          <w:rFonts w:ascii="Courier New" w:hAnsi="Courier New" w:cs="Courier New"/>
+          <w:color w:val="0070C0"/>
+        </w:rPr>
+        <w:t xml:space="preserve">      {</w:t>
+      </w:r>
+    </w:p>
+    <w:p>
+      <w:pPr>
+        <w:spacing w:after="0" w:line="240" w:lineRule="auto"/>
+        <w:rPr>
+          <w:rFonts w:ascii="Courier New" w:hAnsi="Courier New" w:cs="Courier New"/>
+          <w:color w:val="0070C0"/>
+        </w:rPr>
+      </w:pPr>
+      <w:r>
+        <w:rPr>
+          <w:rFonts w:ascii="Courier New" w:hAnsi="Courier New" w:cs="Courier New"/>
+          <w:color w:val="0070C0"/>
+        </w:rPr>
+        <w:t xml:space="preserve">      </w:t>
+      </w:r>
+      <w:proofErr w:type="spellStart"/>
+      <w:r>
+        <w:rPr>
+          <w:rFonts w:ascii="Courier New" w:hAnsi="Courier New" w:cs="Courier New"/>
+          <w:color w:val="0070C0"/>
+        </w:rPr>
+        <w:t>changeinHighTemp</w:t>
+      </w:r>
+      <w:proofErr w:type="spellEnd"/>
+      <w:r>
+        <w:rPr>
+          <w:rFonts w:ascii="Courier New" w:hAnsi="Courier New" w:cs="Courier New"/>
+          <w:color w:val="0070C0"/>
+        </w:rPr>
+        <w:t>[</w:t>
+      </w:r>
+      <w:proofErr w:type="spellStart"/>
+      <w:r>
+        <w:rPr>
+          <w:rFonts w:ascii="Courier New" w:hAnsi="Courier New" w:cs="Courier New"/>
+          <w:color w:val="0070C0"/>
+        </w:rPr>
+        <w:t>i</w:t>
+      </w:r>
+      <w:proofErr w:type="spellEnd"/>
+      <w:r>
+        <w:rPr>
+          <w:rFonts w:ascii="Courier New" w:hAnsi="Courier New" w:cs="Courier New"/>
+          <w:color w:val="0070C0"/>
+        </w:rPr>
+        <w:t xml:space="preserve">] = </w:t>
+      </w:r>
+      <w:proofErr w:type="spellStart"/>
+      <w:r>
+        <w:rPr>
+          <w:rFonts w:ascii="Courier New" w:hAnsi="Courier New" w:cs="Courier New"/>
+          <w:color w:val="0070C0"/>
+        </w:rPr>
+        <w:t>highTemp</w:t>
+      </w:r>
+      <w:proofErr w:type="spellEnd"/>
+      <w:r>
+        <w:rPr>
+          <w:rFonts w:ascii="Courier New" w:hAnsi="Courier New" w:cs="Courier New"/>
+          <w:color w:val="0070C0"/>
+        </w:rPr>
+        <w:t>[</w:t>
+      </w:r>
+      <w:proofErr w:type="spellStart"/>
+      <w:r>
+        <w:rPr>
+          <w:rFonts w:ascii="Courier New" w:hAnsi="Courier New" w:cs="Courier New"/>
+          <w:color w:val="0070C0"/>
+        </w:rPr>
+        <w:t>i</w:t>
+      </w:r>
+      <w:proofErr w:type="spellEnd"/>
+      <w:r>
+        <w:rPr>
+          <w:rFonts w:ascii="Courier New" w:hAnsi="Courier New" w:cs="Courier New"/>
+          <w:color w:val="0070C0"/>
+        </w:rPr>
+        <w:t>]-</w:t>
+      </w:r>
+      <w:proofErr w:type="spellStart"/>
+      <w:r>
+        <w:rPr>
+          <w:rFonts w:ascii="Courier New" w:hAnsi="Courier New" w:cs="Courier New"/>
+          <w:color w:val="0070C0"/>
+        </w:rPr>
+        <w:t>highTemp</w:t>
+      </w:r>
+      <w:proofErr w:type="spellEnd"/>
+      <w:r>
+        <w:rPr>
+          <w:rFonts w:ascii="Courier New" w:hAnsi="Courier New" w:cs="Courier New"/>
+          <w:color w:val="0070C0"/>
+        </w:rPr>
+        <w:t>[i-1</w:t>
+      </w:r>
+      <w:proofErr w:type="gramStart"/>
+      <w:r>
+        <w:rPr>
+          <w:rFonts w:ascii="Courier New" w:hAnsi="Courier New" w:cs="Courier New"/>
+          <w:color w:val="0070C0"/>
+        </w:rPr>
+        <w:t>];</w:t>
+      </w:r>
+      <w:proofErr w:type="gramEnd"/>
+    </w:p>
+    <w:p>
+      <w:pPr>
+        <w:spacing w:after="0" w:line="240" w:lineRule="auto"/>
+        <w:rPr>
+          <w:rFonts w:ascii="Courier New" w:hAnsi="Courier New" w:cs="Courier New"/>
+          <w:color w:val="0070C0"/>
+        </w:rPr>
+      </w:pPr>
+      <w:r>
+        <w:rPr>
+          <w:rFonts w:ascii="Courier New" w:hAnsi="Courier New" w:cs="Courier New"/>
+          <w:color w:val="0070C0"/>
+        </w:rPr>
+        <w:t xml:space="preserve">      }</w:t>
+      </w:r>
+    </w:p>
+    <w:p>
+      <w:pPr>
+        <w:spacing w:after="0" w:line="240" w:lineRule="auto"/>
+        <w:rPr>
+          <w:rFonts w:ascii="Courier New" w:hAnsi="Courier New" w:cs="Courier New"/>
+          <w:color w:val="0070C0"/>
+        </w:rPr>
+      </w:pPr>
+    </w:p>
+    <w:p>
+      <w:pPr>
+        <w:spacing w:after="0" w:line="240" w:lineRule="auto"/>
+        <w:rPr>
+          <w:rFonts w:cstheme="minorHAnsi"/>
+        </w:rPr>
+      </w:pPr>
+      <w:r>
+        <w:rPr>
+          <w:rFonts w:cstheme="minorHAnsi"/>
+        </w:rPr>
+        <w:t xml:space="preserve">The first time through the for loop, </w:t>
+      </w:r>
+      <w:proofErr w:type="spellStart"/>
+      <w:r>
+        <w:rPr>
+          <w:rFonts w:cstheme="minorHAnsi"/>
+        </w:rPr>
+        <w:t>i</w:t>
+      </w:r>
+      <w:proofErr w:type="spellEnd"/>
+      <w:r>
+        <w:rPr>
+          <w:rFonts w:cstheme="minorHAnsi"/>
+        </w:rPr>
+        <w:t>=1 so</w:t>
+      </w:r>
+      <w:r>
+        <w:rPr>
+          <w:rFonts w:cstheme="minorHAnsi"/>
+        </w:rPr>
+        <w:t xml:space="preserve"> it</w:t>
+      </w:r>
+      <w:r>
+        <w:rPr>
+          <w:rFonts w:cstheme="minorHAnsi"/>
+        </w:rPr>
+        <w:t xml:space="preserve"> i</w:t>
+      </w:r>
+      <w:r>
+        <w:rPr>
+          <w:rFonts w:cstheme="minorHAnsi"/>
+        </w:rPr>
+        <w:t>s:</w:t>
+      </w:r>
+    </w:p>
+    <w:p>
+      <w:pPr>
+        <w:spacing w:after="0" w:line="240" w:lineRule="auto"/>
+        <w:rPr>
+          <w:rFonts w:ascii="Courier New" w:hAnsi="Courier New" w:cs="Courier New"/>
+          <w:color w:val="0070C0"/>
+        </w:rPr>
+      </w:pPr>
+      <w:proofErr w:type="spellStart"/>
+      <w:proofErr w:type="gramStart"/>
+      <w:r>
+        <w:rPr>
+          <w:rFonts w:ascii="Courier New" w:hAnsi="Courier New" w:cs="Courier New"/>
+          <w:color w:val="0070C0"/>
+        </w:rPr>
+        <w:t>changeinHighTemp</w:t>
+      </w:r>
+      <w:proofErr w:type="spellEnd"/>
+      <w:r>
+        <w:rPr>
+          <w:rFonts w:ascii="Courier New" w:hAnsi="Courier New" w:cs="Courier New"/>
+          <w:color w:val="0070C0"/>
+        </w:rPr>
+        <w:t>[</w:t>
+      </w:r>
+      <w:proofErr w:type="gramEnd"/>
+      <w:r>
+        <w:rPr>
+          <w:rFonts w:ascii="Courier New" w:hAnsi="Courier New" w:cs="Courier New"/>
+          <w:color w:val="0070C0"/>
+        </w:rPr>
+        <w:t>1</w:t>
+      </w:r>
+      <w:r>
+        <w:rPr>
+          <w:rFonts w:ascii="Courier New" w:hAnsi="Courier New" w:cs="Courier New"/>
+          <w:color w:val="0070C0"/>
+        </w:rPr>
+        <w:t xml:space="preserve">] = </w:t>
+      </w:r>
+      <w:proofErr w:type="spellStart"/>
+      <w:r>
+        <w:rPr>
+          <w:rFonts w:ascii="Courier New" w:hAnsi="Courier New" w:cs="Courier New"/>
+          <w:color w:val="0070C0"/>
+        </w:rPr>
+        <w:t>highTemp</w:t>
+      </w:r>
+      <w:proofErr w:type="spellEnd"/>
+      <w:r>
+        <w:rPr>
+          <w:rFonts w:ascii="Courier New" w:hAnsi="Courier New" w:cs="Courier New"/>
+          <w:color w:val="0070C0"/>
+        </w:rPr>
+        <w:t>[</w:t>
+      </w:r>
+      <w:r>
+        <w:rPr>
+          <w:rFonts w:ascii="Courier New" w:hAnsi="Courier New" w:cs="Courier New"/>
+          <w:color w:val="0070C0"/>
+        </w:rPr>
+        <w:t>1</w:t>
+      </w:r>
+      <w:r>
+        <w:rPr>
+          <w:rFonts w:ascii="Courier New" w:hAnsi="Courier New" w:cs="Courier New"/>
+          <w:color w:val="0070C0"/>
+        </w:rPr>
+        <w:t>]-</w:t>
+      </w:r>
+      <w:proofErr w:type="spellStart"/>
+      <w:r>
+        <w:rPr>
+          <w:rFonts w:ascii="Courier New" w:hAnsi="Courier New" w:cs="Courier New"/>
+          <w:color w:val="0070C0"/>
+        </w:rPr>
+        <w:t>highTemp</w:t>
+      </w:r>
+      <w:proofErr w:type="spellEnd"/>
+      <w:r>
+        <w:rPr>
+          <w:rFonts w:ascii="Courier New" w:hAnsi="Courier New" w:cs="Courier New"/>
+          <w:color w:val="0070C0"/>
+        </w:rPr>
+        <w:t>[</w:t>
+      </w:r>
+      <w:r>
+        <w:rPr>
+          <w:rFonts w:ascii="Courier New" w:hAnsi="Courier New" w:cs="Courier New"/>
+          <w:color w:val="0070C0"/>
+        </w:rPr>
+        <w:t>0</w:t>
+      </w:r>
+      <w:r>
+        <w:rPr>
+          <w:rFonts w:ascii="Courier New" w:hAnsi="Courier New" w:cs="Courier New"/>
+          <w:color w:val="0070C0"/>
+        </w:rPr>
+        <w:t>];</w:t>
+      </w:r>
+    </w:p>
+    <w:p>
+      <w:pPr>
+        <w:spacing w:after="0" w:line="240" w:lineRule="auto"/>
+        <w:rPr>
+          <w:rFonts w:cstheme="minorHAnsi"/>
+          <w:color w:val="0070C0"/>
+        </w:rPr>
+      </w:pPr>
+    </w:p>
+    <w:p>
+      <w:pPr>
+        <w:spacing w:after="0" w:line="240" w:lineRule="auto"/>
+        <w:rPr>
+          <w:rFonts w:cstheme="minorHAnsi"/>
+          <w:color w:val="C00000"/>
+        </w:rPr>
+      </w:pPr>
+      <w:r>
+        <w:rPr>
+          <w:rFonts w:cstheme="minorHAnsi"/>
+          <w:color w:val="C00000"/>
+        </w:rPr>
+        <w:t xml:space="preserve">But, </w:t>
+      </w:r>
+      <w:proofErr w:type="spellStart"/>
+      <w:proofErr w:type="gramStart"/>
+      <w:r>
+        <w:rPr>
+          <w:rFonts w:cstheme="minorHAnsi"/>
+          <w:color w:val="C00000"/>
+        </w:rPr>
+        <w:t>highTemp</w:t>
+      </w:r>
+      <w:proofErr w:type="spellEnd"/>
+      <w:r>
+        <w:rPr>
+          <w:rFonts w:cstheme="minorHAnsi"/>
+          <w:color w:val="C00000"/>
+        </w:rPr>
+        <w:t>[</w:t>
+      </w:r>
+      <w:proofErr w:type="gramEnd"/>
+      <w:r>
+        <w:rPr>
+          <w:rFonts w:cstheme="minorHAnsi"/>
+          <w:color w:val="C00000"/>
+        </w:rPr>
+        <w:t>0] is not valid!</w:t>
+      </w:r>
+    </w:p>
+    <w:p>
+      <w:pPr>
+        <w:spacing w:after="0" w:line="240" w:lineRule="auto"/>
+        <w:rPr>
+          <w:rFonts w:cstheme="minorHAnsi"/>
+          <w:color w:val="0070C0"/>
+        </w:rPr>
+      </w:pPr>
+    </w:p>
+    <w:p>
+      <w:pPr>
+        <w:spacing w:after="0" w:line="240" w:lineRule="auto"/>
+        <w:rPr>
+          <w:rFonts w:cstheme="minorHAnsi"/>
+        </w:rPr>
+      </w:pPr>
+      <w:r>
+        <w:rPr>
+          <w:rFonts w:cstheme="minorHAnsi"/>
+        </w:rPr>
+        <w:t>Yet, R proceeds anyways without an error – it just marks the value as NA.  I wonder if this is a change between R v.3 and R v.4 because I do not remember this.</w:t>
+      </w:r>
+    </w:p>
+    <w:p>
+      <w:pPr>
+        <w:spacing w:after="0" w:line="240" w:lineRule="auto"/>
+        <w:rPr>
+          <w:rFonts w:cstheme="minorHAnsi"/>
+        </w:rPr>
+      </w:pPr>
+    </w:p>
+    <w:p>
+      <w:pPr>
+        <w:spacing w:after="0" w:line="240" w:lineRule="auto"/>
+        <w:rPr>
+          <w:rFonts w:cstheme="minorHAnsi"/>
+        </w:rPr>
+      </w:pPr>
+      <w:r>
+        <w:rPr>
+          <w:rFonts w:cstheme="minorHAnsi"/>
+        </w:rPr>
+        <w:t xml:space="preserve">Anyway, your code works </w:t>
+      </w:r>
+      <w:r>
+        <w:rPr>
+          <w:rFonts w:cstheme="minorHAnsi"/>
+        </w:rPr>
+        <w:t>but I would rather see your code explicitly deal with the 1</w:t>
+      </w:r>
+      <w:r>
+        <w:rPr>
+          <w:rFonts w:cstheme="minorHAnsi"/>
+          <w:vertAlign w:val="superscript"/>
+        </w:rPr>
+        <w:t>st</w:t>
+      </w:r>
+      <w:r>
+        <w:rPr>
+          <w:rFonts w:cstheme="minorHAnsi"/>
+        </w:rPr>
+        <w:t xml:space="preserve"> value – </w:t>
+      </w:r>
+      <w:proofErr w:type="gramStart"/>
+      <w:r>
+        <w:rPr>
+          <w:rFonts w:cstheme="minorHAnsi"/>
+        </w:rPr>
+        <w:t>so as to</w:t>
+      </w:r>
+      <w:proofErr w:type="gramEnd"/>
+      <w:r>
+        <w:rPr>
+          <w:rFonts w:cstheme="minorHAnsi"/>
+        </w:rPr>
+        <w:t xml:space="preserve"> not leave room for error!</w:t>
+      </w:r>
+    </w:p>
+    <w:p>
+      <w:pPr>
+        <w:spacing w:after="0" w:line="240" w:lineRule="auto"/>
+        <w:rPr>
+          <w:rFonts w:cstheme="minorHAnsi"/>
+        </w:rPr>
+      </w:pPr>
+    </w:p>
+    <w:p>
+      <w:pPr>
+        <w:spacing w:after="0" w:line="240" w:lineRule="auto"/>
+        <w:rPr>
+          <w:rFonts w:cstheme="minorHAnsi"/>
+        </w:rPr>
+      </w:pPr>
+      <w:r>
+        <w:rPr>
+          <w:rFonts w:cstheme="minorHAnsi"/>
+        </w:rPr>
+        <w:t xml:space="preserve">One way to do this is to set the first value in the vector to NA before the for loop and just have the for loop run from </w:t>
+      </w:r>
+      <w:r>
+        <w:rPr>
+          <w:rFonts w:cstheme="minorHAnsi"/>
+          <w:b/>
+          <w:bCs/>
+        </w:rPr>
+        <w:t>2</w:t>
+      </w:r>
+      <w:r>
+        <w:rPr>
+          <w:rFonts w:cstheme="minorHAnsi"/>
+        </w:rPr>
+        <w:t xml:space="preserve"> to </w:t>
+      </w:r>
+      <w:r>
+        <w:rPr>
+          <w:rFonts w:cstheme="minorHAnsi"/>
+          <w:b/>
+          <w:bCs/>
+        </w:rPr>
+        <w:t>length(</w:t>
+      </w:r>
+      <w:proofErr w:type="spellStart"/>
+      <w:r>
+        <w:rPr>
+          <w:rFonts w:cstheme="minorHAnsi"/>
+          <w:b/>
+          <w:bCs/>
+        </w:rPr>
+        <w:t>highTemp</w:t>
+      </w:r>
+      <w:proofErr w:type="spellEnd"/>
+      <w:r>
+        <w:rPr>
+          <w:rFonts w:cstheme="minorHAnsi"/>
+          <w:b/>
+          <w:bCs/>
+        </w:rPr>
+        <w:t>)</w:t>
+      </w:r>
+      <w:r>
+        <w:rPr>
+          <w:rFonts w:cstheme="minorHAnsi"/>
+        </w:rPr>
+        <w:t xml:space="preserve"> </w:t>
+      </w:r>
+    </w:p>
+    <w:p>
+      <w:pPr>
+        <w:spacing w:after="0" w:line="240" w:lineRule="auto"/>
+        <w:rPr>
+          <w:rFonts w:cstheme="minorHAnsi"/>
+        </w:rPr>
+      </w:pPr>
+    </w:p>
+    <w:p>
+      <w:pPr>
+        <w:spacing w:after="0" w:line="240" w:lineRule="auto"/>
+        <w:rPr>
+          <w:rFonts w:cstheme="minorHAnsi"/>
+          <w:b/>
+          <w:bCs/>
+          <w:u w:val="single"/>
+        </w:rPr>
+      </w:pPr>
+      <w:r>
+        <w:rPr>
+          <w:rFonts w:cstheme="minorHAnsi"/>
+          <w:b/>
+          <w:bCs/>
+          <w:u w:val="single"/>
+        </w:rPr>
+        <w:t>App 2-9:</w:t>
+      </w:r>
+    </w:p>
+    <w:p>
+      <w:pPr>
+        <w:spacing w:after="0" w:line="240" w:lineRule="auto"/>
+        <w:rPr>
+          <w:rFonts w:cstheme="minorHAnsi"/>
+        </w:rPr>
+      </w:pPr>
+    </w:p>
+    <w:p>
+      <w:pPr>
+        <w:spacing w:after="0" w:line="240" w:lineRule="auto"/>
+        <w:rPr>
+          <w:rFonts w:cstheme="minorHAnsi"/>
+        </w:rPr>
+      </w:pPr>
+    </w:p>
+    <w:p>
+      <w:pPr>
+        <w:spacing w:after="0" w:line="240" w:lineRule="auto"/>
+        <w:rPr>
+          <w:rFonts w:cstheme="minorHAnsi"/>
+        </w:rPr>
+      </w:pPr>
+    </w:p>
+    <w:p>
+      <w:pPr>
+        <w:spacing w:after="0" w:line="240" w:lineRule="auto"/>
+        <w:rPr>
+          <w:rFonts w:cstheme="minorHAnsi"/>
+          <w:b/>
+          <w:bCs/>
+          <w:u w:val="single"/>
+        </w:rPr>
+      </w:pPr>
+      <w:r>
+        <w:rPr>
+          <w:rFonts w:cstheme="minorHAnsi"/>
+          <w:b/>
+          <w:bCs/>
+          <w:u w:val="single"/>
+        </w:rPr>
         <w:t>App 2-10:</w:t>
       </w:r>
     </w:p>
@@ -4595,301 +5476,301 @@
         <w:rPr>
           <w:rFonts w:cstheme="minorHAnsi"/>
         </w:rPr>
+        <w:t>The reason you are getting multiple invalid condition statements is because you are executing it every time you go through the for loop, which is for every value in the vector you are checking:</w:t>
+      </w:r>
+    </w:p>
+    <w:p>
+      <w:pPr>
+        <w:spacing w:after="0" w:line="240" w:lineRule="auto"/>
+        <w:rPr>
+          <w:rFonts w:cstheme="minorHAnsi"/>
+        </w:rPr>
+      </w:pPr>
+    </w:p>
+    <w:p>
+      <w:pPr>
+        <w:spacing w:after="0" w:line="240" w:lineRule="auto"/>
+        <w:rPr>
+          <w:rFonts w:ascii="Courier New" w:hAnsi="Courier New" w:cs="Courier New"/>
+          <w:color w:val="C00000"/>
+        </w:rPr>
+      </w:pPr>
+      <w:r>
+        <w:rPr>
+          <w:rFonts w:ascii="Courier New" w:hAnsi="Courier New" w:cs="Courier New"/>
+          <w:color w:val="0070C0"/>
+        </w:rPr>
+        <w:t xml:space="preserve">  </w:t>
+      </w:r>
+      <w:proofErr w:type="gramStart"/>
+      <w:r>
+        <w:rPr>
+          <w:rFonts w:ascii="Courier New" w:hAnsi="Courier New" w:cs="Courier New"/>
+          <w:color w:val="0070C0"/>
+        </w:rPr>
+        <w:t>for(</w:t>
+      </w:r>
+      <w:proofErr w:type="spellStart"/>
+      <w:proofErr w:type="gramEnd"/>
+      <w:r>
+        <w:rPr>
+          <w:rFonts w:ascii="Courier New" w:hAnsi="Courier New" w:cs="Courier New"/>
+          <w:color w:val="0070C0"/>
+        </w:rPr>
+        <w:t>val</w:t>
+      </w:r>
+      <w:proofErr w:type="spellEnd"/>
+      <w:r>
+        <w:rPr>
+          <w:rFonts w:ascii="Courier New" w:hAnsi="Courier New" w:cs="Courier New"/>
+          <w:color w:val="0070C0"/>
+        </w:rPr>
+        <w:t xml:space="preserve"> in 1:vecLength)</w:t>
+      </w:r>
+      <w:r>
+        <w:rPr>
+          <w:rFonts w:ascii="Courier New" w:hAnsi="Courier New" w:cs="Courier New"/>
+          <w:color w:val="0070C0"/>
+        </w:rPr>
+        <w:t xml:space="preserve">  </w:t>
+      </w:r>
+      <w:r>
+        <w:rPr>
+          <w:rFonts w:ascii="Courier New" w:hAnsi="Courier New" w:cs="Courier New"/>
+          <w:color w:val="C00000"/>
+        </w:rPr>
+        <w:t># for each value in the vector</w:t>
+      </w:r>
+    </w:p>
+    <w:p>
+      <w:pPr>
+        <w:spacing w:after="0" w:line="240" w:lineRule="auto"/>
+        <w:rPr>
+          <w:rFonts w:ascii="Courier New" w:hAnsi="Courier New" w:cs="Courier New"/>
+          <w:color w:val="0070C0"/>
+        </w:rPr>
+      </w:pPr>
+      <w:r>
+        <w:rPr>
+          <w:rFonts w:ascii="Courier New" w:hAnsi="Courier New" w:cs="Courier New"/>
+          <w:color w:val="0070C0"/>
+        </w:rPr>
+        <w:t xml:space="preserve">  {</w:t>
+      </w:r>
+    </w:p>
+    <w:p>
+      <w:pPr>
+        <w:spacing w:after="0" w:line="240" w:lineRule="auto"/>
+        <w:rPr>
+          <w:rFonts w:ascii="Courier New" w:hAnsi="Courier New" w:cs="Courier New"/>
+          <w:color w:val="0070C0"/>
+        </w:rPr>
+      </w:pPr>
+      <w:r>
+        <w:rPr>
+          <w:rFonts w:ascii="Courier New" w:hAnsi="Courier New" w:cs="Courier New"/>
+          <w:color w:val="0070C0"/>
+        </w:rPr>
+        <w:t xml:space="preserve">    </w:t>
+      </w:r>
+      <w:proofErr w:type="gramStart"/>
+      <w:r>
+        <w:rPr>
+          <w:rFonts w:ascii="Courier New" w:hAnsi="Courier New" w:cs="Courier New"/>
+          <w:color w:val="0070C0"/>
+        </w:rPr>
+        <w:t>if(</w:t>
+      </w:r>
+      <w:proofErr w:type="gramEnd"/>
+      <w:r>
+        <w:rPr>
+          <w:rFonts w:ascii="Courier New" w:hAnsi="Courier New" w:cs="Courier New"/>
+          <w:color w:val="0070C0"/>
+        </w:rPr>
+        <w:t>!(</w:t>
+      </w:r>
+      <w:proofErr w:type="spellStart"/>
+      <w:r>
+        <w:rPr>
+          <w:rFonts w:ascii="Courier New" w:hAnsi="Courier New" w:cs="Courier New"/>
+          <w:color w:val="0070C0"/>
+        </w:rPr>
+        <w:t>conditionalOp</w:t>
+      </w:r>
+      <w:proofErr w:type="spellEnd"/>
+      <w:r>
+        <w:rPr>
+          <w:rFonts w:ascii="Courier New" w:hAnsi="Courier New" w:cs="Courier New"/>
+          <w:color w:val="0070C0"/>
+        </w:rPr>
+        <w:t xml:space="preserve"> == "==" ||</w:t>
+      </w:r>
+      <w:proofErr w:type="spellStart"/>
+      <w:r>
+        <w:rPr>
+          <w:rFonts w:ascii="Courier New" w:hAnsi="Courier New" w:cs="Courier New"/>
+          <w:color w:val="0070C0"/>
+        </w:rPr>
+        <w:t>conditionalOp</w:t>
+      </w:r>
+      <w:proofErr w:type="spellEnd"/>
+      <w:r>
+        <w:rPr>
+          <w:rFonts w:ascii="Courier New" w:hAnsi="Courier New" w:cs="Courier New"/>
+          <w:color w:val="0070C0"/>
+        </w:rPr>
+        <w:t xml:space="preserve"> == "&gt;" ||</w:t>
+      </w:r>
+    </w:p>
+    <w:p>
+      <w:pPr>
+        <w:spacing w:after="0" w:line="240" w:lineRule="auto"/>
+        <w:rPr>
+          <w:rFonts w:ascii="Courier New" w:hAnsi="Courier New" w:cs="Courier New"/>
+          <w:color w:val="0070C0"/>
+        </w:rPr>
+      </w:pPr>
+      <w:r>
+        <w:rPr>
+          <w:rFonts w:ascii="Courier New" w:hAnsi="Courier New" w:cs="Courier New"/>
+          <w:color w:val="0070C0"/>
+        </w:rPr>
+        <w:t xml:space="preserve">         </w:t>
+      </w:r>
+      <w:proofErr w:type="spellStart"/>
+      <w:r>
+        <w:rPr>
+          <w:rFonts w:ascii="Courier New" w:hAnsi="Courier New" w:cs="Courier New"/>
+          <w:color w:val="0070C0"/>
+        </w:rPr>
+        <w:t>conditionalOp</w:t>
+      </w:r>
+      <w:proofErr w:type="spellEnd"/>
+      <w:r>
+        <w:rPr>
+          <w:rFonts w:ascii="Courier New" w:hAnsi="Courier New" w:cs="Courier New"/>
+          <w:color w:val="0070C0"/>
+        </w:rPr>
+        <w:t xml:space="preserve"> == "&lt;" ||</w:t>
+      </w:r>
+      <w:proofErr w:type="spellStart"/>
+      <w:r>
+        <w:rPr>
+          <w:rFonts w:ascii="Courier New" w:hAnsi="Courier New" w:cs="Courier New"/>
+          <w:color w:val="0070C0"/>
+        </w:rPr>
+        <w:t>conditionalOp</w:t>
+      </w:r>
+      <w:proofErr w:type="spellEnd"/>
+      <w:r>
+        <w:rPr>
+          <w:rFonts w:ascii="Courier New" w:hAnsi="Courier New" w:cs="Courier New"/>
+          <w:color w:val="0070C0"/>
+        </w:rPr>
+        <w:t xml:space="preserve"> == "&gt;="</w:t>
+      </w:r>
+      <w:r>
+        <w:rPr>
+          <w:rFonts w:ascii="Courier New" w:hAnsi="Courier New" w:cs="Courier New"/>
+          <w:color w:val="0070C0"/>
+        </w:rPr>
+        <w:t xml:space="preserve"> ||    </w:t>
+      </w:r>
+    </w:p>
+    <w:p>
+      <w:pPr>
+        <w:spacing w:after="0" w:line="240" w:lineRule="auto"/>
+        <w:rPr>
+          <w:rFonts w:ascii="Courier New" w:hAnsi="Courier New" w:cs="Courier New"/>
+          <w:color w:val="0070C0"/>
+        </w:rPr>
+      </w:pPr>
+      <w:r>
+        <w:rPr>
+          <w:rFonts w:ascii="Courier New" w:hAnsi="Courier New" w:cs="Courier New"/>
+          <w:color w:val="0070C0"/>
+        </w:rPr>
+        <w:t xml:space="preserve">         </w:t>
+      </w:r>
+      <w:proofErr w:type="spellStart"/>
+      <w:r>
+        <w:rPr>
+          <w:rFonts w:ascii="Courier New" w:hAnsi="Courier New" w:cs="Courier New"/>
+          <w:color w:val="0070C0"/>
+        </w:rPr>
+        <w:t>conditionalOp</w:t>
+      </w:r>
+      <w:proofErr w:type="spellEnd"/>
+      <w:r>
+        <w:rPr>
+          <w:rFonts w:ascii="Courier New" w:hAnsi="Courier New" w:cs="Courier New"/>
+          <w:color w:val="0070C0"/>
+        </w:rPr>
+        <w:t xml:space="preserve"> == "&lt;=" ||</w:t>
+      </w:r>
+      <w:proofErr w:type="spellStart"/>
+      <w:r>
+        <w:rPr>
+          <w:rFonts w:ascii="Courier New" w:hAnsi="Courier New" w:cs="Courier New"/>
+          <w:color w:val="0070C0"/>
+        </w:rPr>
+        <w:t>conditionalOp</w:t>
+      </w:r>
+      <w:proofErr w:type="spellEnd"/>
+      <w:r>
+        <w:rPr>
+          <w:rFonts w:ascii="Courier New" w:hAnsi="Courier New" w:cs="Courier New"/>
+          <w:color w:val="0070C0"/>
+        </w:rPr>
+        <w:t xml:space="preserve"> == </w:t>
+      </w:r>
+      <w:proofErr w:type="gramStart"/>
+      <w:r>
+        <w:rPr>
+          <w:rFonts w:ascii="Courier New" w:hAnsi="Courier New" w:cs="Courier New"/>
+          <w:color w:val="0070C0"/>
+        </w:rPr>
+        <w:t>"!=</w:t>
+      </w:r>
+      <w:proofErr w:type="gramEnd"/>
+      <w:r>
+        <w:rPr>
+          <w:rFonts w:ascii="Courier New" w:hAnsi="Courier New" w:cs="Courier New"/>
+          <w:color w:val="0070C0"/>
+        </w:rPr>
+        <w:t>"))</w:t>
+      </w:r>
+    </w:p>
+    <w:p>
+      <w:pPr>
+        <w:spacing w:after="0" w:line="240" w:lineRule="auto"/>
+        <w:rPr>
+          <w:rFonts w:ascii="Courier New" w:hAnsi="Courier New" w:cs="Courier New"/>
+          <w:color w:val="0070C0"/>
+        </w:rPr>
+      </w:pPr>
+      <w:r>
+        <w:rPr>
+          <w:rFonts w:ascii="Courier New" w:hAnsi="Courier New" w:cs="Courier New"/>
+          <w:color w:val="0070C0"/>
+        </w:rPr>
+        <w:t xml:space="preserve">    {</w:t>
+      </w:r>
+    </w:p>
+    <w:p>
+      <w:pPr>
+        <w:spacing w:after="0" w:line="240" w:lineRule="auto"/>
+        <w:rPr>
+          <w:rFonts w:ascii="Courier New" w:hAnsi="Courier New" w:cs="Courier New"/>
+          <w:color w:val="C00000"/>
+        </w:rPr>
+      </w:pPr>
+      <w:r>
+        <w:rPr>
+          <w:rFonts w:ascii="Courier New" w:hAnsi="Courier New" w:cs="Courier New"/>
+          <w:color w:val="0070C0"/>
+        </w:rPr>
         <w:lastRenderedPageBreak/>
-        <w:t>The reason you are getting multiple invalid condition statements is because you are executing it every time you go through the for loop, which is for every value in the vector you are checking:</w:t>
-      </w:r>
-    </w:p>
-    <w:p>
-      <w:pPr>
-        <w:spacing w:after="0" w:line="240" w:lineRule="auto"/>
-        <w:rPr>
-          <w:rFonts w:cstheme="minorHAnsi"/>
-        </w:rPr>
-      </w:pPr>
-    </w:p>
-    <w:p>
-      <w:pPr>
-        <w:spacing w:after="0" w:line="240" w:lineRule="auto"/>
-        <w:rPr>
-          <w:rFonts w:ascii="Courier New" w:hAnsi="Courier New" w:cs="Courier New"/>
-          <w:color w:val="C00000"/>
-        </w:rPr>
-      </w:pPr>
-      <w:r>
-        <w:rPr>
-          <w:rFonts w:ascii="Courier New" w:hAnsi="Courier New" w:cs="Courier New"/>
-          <w:color w:val="0070C0"/>
-        </w:rPr>
-        <w:t xml:space="preserve">  </w:t>
-      </w:r>
-      <w:proofErr w:type="gramStart"/>
-      <w:r>
-        <w:rPr>
-          <w:rFonts w:ascii="Courier New" w:hAnsi="Courier New" w:cs="Courier New"/>
-          <w:color w:val="0070C0"/>
-        </w:rPr>
-        <w:t>for(</w:t>
-      </w:r>
-      <w:proofErr w:type="spellStart"/>
-      <w:proofErr w:type="gramEnd"/>
-      <w:r>
-        <w:rPr>
-          <w:rFonts w:ascii="Courier New" w:hAnsi="Courier New" w:cs="Courier New"/>
-          <w:color w:val="0070C0"/>
-        </w:rPr>
-        <w:t>val</w:t>
-      </w:r>
-      <w:proofErr w:type="spellEnd"/>
-      <w:r>
-        <w:rPr>
-          <w:rFonts w:ascii="Courier New" w:hAnsi="Courier New" w:cs="Courier New"/>
-          <w:color w:val="0070C0"/>
-        </w:rPr>
-        <w:t xml:space="preserve"> in 1:vecLength)</w:t>
-      </w:r>
-      <w:r>
-        <w:rPr>
-          <w:rFonts w:ascii="Courier New" w:hAnsi="Courier New" w:cs="Courier New"/>
-          <w:color w:val="0070C0"/>
-        </w:rPr>
-        <w:t xml:space="preserve">  </w:t>
-      </w:r>
-      <w:r>
-        <w:rPr>
-          <w:rFonts w:ascii="Courier New" w:hAnsi="Courier New" w:cs="Courier New"/>
-          <w:color w:val="C00000"/>
-        </w:rPr>
-        <w:t># for each value in the vector</w:t>
-      </w:r>
-    </w:p>
-    <w:p>
-      <w:pPr>
-        <w:spacing w:after="0" w:line="240" w:lineRule="auto"/>
-        <w:rPr>
-          <w:rFonts w:ascii="Courier New" w:hAnsi="Courier New" w:cs="Courier New"/>
-          <w:color w:val="0070C0"/>
-        </w:rPr>
-      </w:pPr>
-      <w:r>
-        <w:rPr>
-          <w:rFonts w:ascii="Courier New" w:hAnsi="Courier New" w:cs="Courier New"/>
-          <w:color w:val="0070C0"/>
-        </w:rPr>
-        <w:t xml:space="preserve">  {</w:t>
-      </w:r>
-    </w:p>
-    <w:p>
-      <w:pPr>
-        <w:spacing w:after="0" w:line="240" w:lineRule="auto"/>
-        <w:rPr>
-          <w:rFonts w:ascii="Courier New" w:hAnsi="Courier New" w:cs="Courier New"/>
-          <w:color w:val="0070C0"/>
-        </w:rPr>
-      </w:pPr>
-      <w:r>
-        <w:rPr>
-          <w:rFonts w:ascii="Courier New" w:hAnsi="Courier New" w:cs="Courier New"/>
-          <w:color w:val="0070C0"/>
-        </w:rPr>
-        <w:t xml:space="preserve">    </w:t>
-      </w:r>
-      <w:proofErr w:type="gramStart"/>
-      <w:r>
-        <w:rPr>
-          <w:rFonts w:ascii="Courier New" w:hAnsi="Courier New" w:cs="Courier New"/>
-          <w:color w:val="0070C0"/>
-        </w:rPr>
-        <w:t>if(</w:t>
-      </w:r>
-      <w:proofErr w:type="gramEnd"/>
-      <w:r>
-        <w:rPr>
-          <w:rFonts w:ascii="Courier New" w:hAnsi="Courier New" w:cs="Courier New"/>
-          <w:color w:val="0070C0"/>
-        </w:rPr>
-        <w:t>!(</w:t>
-      </w:r>
-      <w:proofErr w:type="spellStart"/>
-      <w:r>
-        <w:rPr>
-          <w:rFonts w:ascii="Courier New" w:hAnsi="Courier New" w:cs="Courier New"/>
-          <w:color w:val="0070C0"/>
-        </w:rPr>
-        <w:t>conditionalOp</w:t>
-      </w:r>
-      <w:proofErr w:type="spellEnd"/>
-      <w:r>
-        <w:rPr>
-          <w:rFonts w:ascii="Courier New" w:hAnsi="Courier New" w:cs="Courier New"/>
-          <w:color w:val="0070C0"/>
-        </w:rPr>
-        <w:t xml:space="preserve"> == "==" ||</w:t>
-      </w:r>
-      <w:proofErr w:type="spellStart"/>
-      <w:r>
-        <w:rPr>
-          <w:rFonts w:ascii="Courier New" w:hAnsi="Courier New" w:cs="Courier New"/>
-          <w:color w:val="0070C0"/>
-        </w:rPr>
-        <w:t>conditionalOp</w:t>
-      </w:r>
-      <w:proofErr w:type="spellEnd"/>
-      <w:r>
-        <w:rPr>
-          <w:rFonts w:ascii="Courier New" w:hAnsi="Courier New" w:cs="Courier New"/>
-          <w:color w:val="0070C0"/>
-        </w:rPr>
-        <w:t xml:space="preserve"> == "&gt;" ||</w:t>
-      </w:r>
-    </w:p>
-    <w:p>
-      <w:pPr>
-        <w:spacing w:after="0" w:line="240" w:lineRule="auto"/>
-        <w:rPr>
-          <w:rFonts w:ascii="Courier New" w:hAnsi="Courier New" w:cs="Courier New"/>
-          <w:color w:val="0070C0"/>
-        </w:rPr>
-      </w:pPr>
-      <w:r>
-        <w:rPr>
-          <w:rFonts w:ascii="Courier New" w:hAnsi="Courier New" w:cs="Courier New"/>
-          <w:color w:val="0070C0"/>
-        </w:rPr>
-        <w:t xml:space="preserve">         </w:t>
-      </w:r>
-      <w:proofErr w:type="spellStart"/>
-      <w:r>
-        <w:rPr>
-          <w:rFonts w:ascii="Courier New" w:hAnsi="Courier New" w:cs="Courier New"/>
-          <w:color w:val="0070C0"/>
-        </w:rPr>
-        <w:t>conditionalOp</w:t>
-      </w:r>
-      <w:proofErr w:type="spellEnd"/>
-      <w:r>
-        <w:rPr>
-          <w:rFonts w:ascii="Courier New" w:hAnsi="Courier New" w:cs="Courier New"/>
-          <w:color w:val="0070C0"/>
-        </w:rPr>
-        <w:t xml:space="preserve"> == "&lt;" ||</w:t>
-      </w:r>
-      <w:proofErr w:type="spellStart"/>
-      <w:r>
-        <w:rPr>
-          <w:rFonts w:ascii="Courier New" w:hAnsi="Courier New" w:cs="Courier New"/>
-          <w:color w:val="0070C0"/>
-        </w:rPr>
-        <w:t>conditionalOp</w:t>
-      </w:r>
-      <w:proofErr w:type="spellEnd"/>
-      <w:r>
-        <w:rPr>
-          <w:rFonts w:ascii="Courier New" w:hAnsi="Courier New" w:cs="Courier New"/>
-          <w:color w:val="0070C0"/>
-        </w:rPr>
-        <w:t xml:space="preserve"> == "&gt;="</w:t>
-      </w:r>
-      <w:r>
-        <w:rPr>
-          <w:rFonts w:ascii="Courier New" w:hAnsi="Courier New" w:cs="Courier New"/>
-          <w:color w:val="0070C0"/>
-        </w:rPr>
-        <w:t xml:space="preserve"> ||    </w:t>
-      </w:r>
-    </w:p>
-    <w:p>
-      <w:pPr>
-        <w:spacing w:after="0" w:line="240" w:lineRule="auto"/>
-        <w:rPr>
-          <w:rFonts w:ascii="Courier New" w:hAnsi="Courier New" w:cs="Courier New"/>
-          <w:color w:val="0070C0"/>
-        </w:rPr>
-      </w:pPr>
-      <w:r>
-        <w:rPr>
-          <w:rFonts w:ascii="Courier New" w:hAnsi="Courier New" w:cs="Courier New"/>
-          <w:color w:val="0070C0"/>
-        </w:rPr>
-        <w:t xml:space="preserve">         </w:t>
-      </w:r>
-      <w:proofErr w:type="spellStart"/>
-      <w:r>
-        <w:rPr>
-          <w:rFonts w:ascii="Courier New" w:hAnsi="Courier New" w:cs="Courier New"/>
-          <w:color w:val="0070C0"/>
-        </w:rPr>
-        <w:t>conditionalOp</w:t>
-      </w:r>
-      <w:proofErr w:type="spellEnd"/>
-      <w:r>
-        <w:rPr>
-          <w:rFonts w:ascii="Courier New" w:hAnsi="Courier New" w:cs="Courier New"/>
-          <w:color w:val="0070C0"/>
-        </w:rPr>
-        <w:t xml:space="preserve"> == "&lt;=" ||</w:t>
-      </w:r>
-      <w:proofErr w:type="spellStart"/>
-      <w:r>
-        <w:rPr>
-          <w:rFonts w:ascii="Courier New" w:hAnsi="Courier New" w:cs="Courier New"/>
-          <w:color w:val="0070C0"/>
-        </w:rPr>
-        <w:t>conditionalOp</w:t>
-      </w:r>
-      <w:proofErr w:type="spellEnd"/>
-      <w:r>
-        <w:rPr>
-          <w:rFonts w:ascii="Courier New" w:hAnsi="Courier New" w:cs="Courier New"/>
-          <w:color w:val="0070C0"/>
-        </w:rPr>
-        <w:t xml:space="preserve"> == </w:t>
-      </w:r>
-      <w:proofErr w:type="gramStart"/>
-      <w:r>
-        <w:rPr>
-          <w:rFonts w:ascii="Courier New" w:hAnsi="Courier New" w:cs="Courier New"/>
-          <w:color w:val="0070C0"/>
-        </w:rPr>
-        <w:t>"!=</w:t>
-      </w:r>
-      <w:proofErr w:type="gramEnd"/>
-      <w:r>
-        <w:rPr>
-          <w:rFonts w:ascii="Courier New" w:hAnsi="Courier New" w:cs="Courier New"/>
-          <w:color w:val="0070C0"/>
-        </w:rPr>
-        <w:t>"))</w:t>
-      </w:r>
-    </w:p>
-    <w:p>
-      <w:pPr>
-        <w:spacing w:after="0" w:line="240" w:lineRule="auto"/>
-        <w:rPr>
-          <w:rFonts w:ascii="Courier New" w:hAnsi="Courier New" w:cs="Courier New"/>
-          <w:color w:val="0070C0"/>
-        </w:rPr>
-      </w:pPr>
-      <w:r>
-        <w:rPr>
-          <w:rFonts w:ascii="Courier New" w:hAnsi="Courier New" w:cs="Courier New"/>
-          <w:color w:val="0070C0"/>
-        </w:rPr>
-        <w:t xml:space="preserve">    {</w:t>
-      </w:r>
-    </w:p>
-    <w:p>
-      <w:pPr>
-        <w:spacing w:after="0" w:line="240" w:lineRule="auto"/>
-        <w:rPr>
-          <w:rFonts w:ascii="Courier New" w:hAnsi="Courier New" w:cs="Courier New"/>
-          <w:color w:val="C00000"/>
-        </w:rPr>
-      </w:pPr>
-      <w:r>
-        <w:rPr>
-          <w:rFonts w:ascii="Courier New" w:hAnsi="Courier New" w:cs="Courier New"/>
-          <w:color w:val="0070C0"/>
-        </w:rPr>
         <w:t xml:space="preserve">      </w:t>
       </w:r>
       <w:proofErr w:type="gramStart"/>

</xml_diff>